<commit_message>
Finalización seeders 21 abr 22
</commit_message>
<xml_diff>
--- a/pasos-parte 2.docx
+++ b/pasos-parte 2.docx
@@ -1,6 +1,6 @@
 
 <file path=word/document.xml><?xml version="1.0" encoding="utf-8"?>
-<w:document xmlns:wpc="http://schemas.microsoft.com/office/word/2010/wordprocessingCanvas" xmlns:cx="http://schemas.microsoft.com/office/drawing/2014/chartex" xmlns:cx1="http://schemas.microsoft.com/office/drawing/2015/9/8/chartex" xmlns:cx2="http://schemas.microsoft.com/office/drawing/2015/10/21/chartex" xmlns:cx3="http://schemas.microsoft.com/office/drawing/2016/5/9/chartex" xmlns:cx4="http://schemas.microsoft.com/office/drawing/2016/5/10/chartex" xmlns:cx5="http://schemas.microsoft.com/office/drawing/2016/5/11/chartex" xmlns:cx6="http://schemas.microsoft.com/office/drawing/2016/5/12/chartex" xmlns:cx7="http://schemas.microsoft.com/office/drawing/2016/5/13/chartex" xmlns:cx8="http://schemas.microsoft.com/office/drawing/2016/5/14/chartex" xmlns:mc="http://schemas.openxmlformats.org/markup-compatibility/2006" xmlns:aink="http://schemas.microsoft.com/office/drawing/2016/ink" xmlns:am3d="http://schemas.microsoft.com/office/drawing/2017/model3d" xmlns:o="urn:schemas-microsoft-com:office:office" xmlns:r="http://schemas.openxmlformats.org/officeDocument/2006/relationships" xmlns:m="http://schemas.openxmlformats.org/officeDocument/2006/math" xmlns:v="urn:schemas-microsoft-com:vml" xmlns:wp14="http://schemas.microsoft.com/office/word/2010/wordprocessingDrawing" xmlns:wp="http://schemas.openxmlformats.org/drawingml/2006/wordprocessingDrawing" xmlns:w10="urn:schemas-microsoft-com:office:word" xmlns:w="http://schemas.openxmlformats.org/wordprocessingml/2006/main" xmlns:w14="http://schemas.microsoft.com/office/word/2010/wordml" xmlns:w15="http://schemas.microsoft.com/office/word/2012/wordml" xmlns:w16cex="http://schemas.microsoft.com/office/word/2018/wordml/cex" xmlns:w16cid="http://schemas.microsoft.com/office/word/2016/wordml/cid" xmlns:w16="http://schemas.microsoft.com/office/word/2018/wordml" xmlns:w16sdtdh="http://schemas.microsoft.com/office/word/2020/wordml/sdtdatahash" xmlns:w16se="http://schemas.microsoft.com/office/word/2015/wordml/symex" xmlns:wpg="http://schemas.microsoft.com/office/word/2010/wordprocessingGroup" xmlns:wpi="http://schemas.microsoft.com/office/word/2010/wordprocessingInk" xmlns:wne="http://schemas.microsoft.com/office/word/2006/wordml" xmlns:wps="http://schemas.microsoft.com/office/word/2010/wordprocessingShape" mc:Ignorable="w14 w15 w16se w16cid w16 w16cex w16sdtdh wp14">
+<w:document xmlns:wpc="http://schemas.microsoft.com/office/word/2010/wordprocessingCanvas" xmlns:cx="http://schemas.microsoft.com/office/drawing/2014/chartex" xmlns:mc="http://schemas.openxmlformats.org/markup-compatibility/2006" xmlns:o="urn:schemas-microsoft-com:office:office" xmlns:r="http://schemas.openxmlformats.org/officeDocument/2006/relationships" xmlns:m="http://schemas.openxmlformats.org/officeDocument/2006/math" xmlns:v="urn:schemas-microsoft-com:vml" xmlns:wp14="http://schemas.microsoft.com/office/word/2010/wordprocessingDrawing" xmlns:wp="http://schemas.openxmlformats.org/drawingml/2006/wordprocessingDrawing" xmlns:w10="urn:schemas-microsoft-com:office:word" xmlns:w="http://schemas.openxmlformats.org/wordprocessingml/2006/main" xmlns:w14="http://schemas.microsoft.com/office/word/2010/wordml" xmlns:w15="http://schemas.microsoft.com/office/word/2012/wordml" xmlns:w16se="http://schemas.microsoft.com/office/word/2015/wordml/symex" xmlns:wpg="http://schemas.microsoft.com/office/word/2010/wordprocessingGroup" xmlns:wpi="http://schemas.microsoft.com/office/word/2010/wordprocessingInk" xmlns:wne="http://schemas.microsoft.com/office/word/2006/wordml" xmlns:wps="http://schemas.microsoft.com/office/word/2010/wordprocessingShape" mc:Ignorable="w14 w15 w16se wp14">
   <w:body>
     <w:p>
       <w:pPr>
@@ -37,7 +37,7 @@
       <w:r>
         <w:rPr>
           <w:noProof/>
-          <w:lang w:val="es-MX"/>
+          <w:lang w:eastAsia="es-CO"/>
         </w:rPr>
         <w:drawing>
           <wp:inline distT="0" distB="0" distL="0" distR="0" wp14:anchorId="1EBCFB8C" wp14:editId="7C6F9EBD">
@@ -202,7 +202,7 @@
       <w:r>
         <w:rPr>
           <w:noProof/>
-          <w:lang w:val="es-MX"/>
+          <w:lang w:eastAsia="es-CO"/>
         </w:rPr>
         <w:drawing>
           <wp:inline distT="0" distB="0" distL="0" distR="0" wp14:anchorId="3D0A8D6A" wp14:editId="7F38F80F">
@@ -376,7 +376,7 @@
       <w:r>
         <w:rPr>
           <w:noProof/>
-          <w:lang w:val="es-MX"/>
+          <w:lang w:eastAsia="es-CO"/>
         </w:rPr>
         <w:drawing>
           <wp:inline distT="0" distB="0" distL="0" distR="0" wp14:anchorId="474FDABD" wp14:editId="7B2B0568">
@@ -424,7 +424,7 @@
       <w:r>
         <w:rPr>
           <w:noProof/>
-          <w:lang w:val="es-MX"/>
+          <w:lang w:eastAsia="es-CO"/>
         </w:rPr>
         <w:drawing>
           <wp:inline distT="0" distB="0" distL="0" distR="0" wp14:anchorId="19ABC3B0" wp14:editId="23051329">
@@ -500,7 +500,7 @@
       <w:r>
         <w:rPr>
           <w:noProof/>
-          <w:lang w:val="es-MX"/>
+          <w:lang w:eastAsia="es-CO"/>
         </w:rPr>
         <w:drawing>
           <wp:inline distT="0" distB="0" distL="0" distR="0" wp14:anchorId="17A1D5ED" wp14:editId="5500A57D">
@@ -582,7 +582,7 @@
       <w:r>
         <w:rPr>
           <w:noProof/>
-          <w:lang w:val="es-MX"/>
+          <w:lang w:eastAsia="es-CO"/>
         </w:rPr>
         <w:drawing>
           <wp:inline distT="0" distB="0" distL="0" distR="0" wp14:anchorId="0643D28B" wp14:editId="402048F0">
@@ -683,7 +683,7 @@
       <w:r>
         <w:rPr>
           <w:noProof/>
-          <w:lang w:val="es-MX"/>
+          <w:lang w:eastAsia="es-CO"/>
         </w:rPr>
         <w:drawing>
           <wp:inline distT="0" distB="0" distL="0" distR="0" wp14:anchorId="55B96D43" wp14:editId="5D06FA80">
@@ -737,7 +737,7 @@
       <w:r>
         <w:rPr>
           <w:noProof/>
-          <w:lang w:val="es-MX"/>
+          <w:lang w:eastAsia="es-CO"/>
         </w:rPr>
         <w:drawing>
           <wp:inline distT="0" distB="0" distL="0" distR="0" wp14:anchorId="79A14943" wp14:editId="7D5952EB">
@@ -806,7 +806,7 @@
       <w:r>
         <w:rPr>
           <w:noProof/>
-          <w:lang w:val="es-MX"/>
+          <w:lang w:eastAsia="es-CO"/>
         </w:rPr>
         <w:drawing>
           <wp:inline distT="0" distB="0" distL="0" distR="0" wp14:anchorId="40A247C2" wp14:editId="5501AE69">
@@ -876,7 +876,21 @@
         <w:rPr>
           <w:lang w:val="es-MX"/>
         </w:rPr>
-        <w:t xml:space="preserve"> tag (etiquetas):</w:t>
+        <w:t xml:space="preserve"> </w:t>
+      </w:r>
+      <w:proofErr w:type="spellStart"/>
+      <w:r>
+        <w:rPr>
+          <w:lang w:val="es-MX"/>
+        </w:rPr>
+        <w:t>tag</w:t>
+      </w:r>
+      <w:proofErr w:type="spellEnd"/>
+      <w:r>
+        <w:rPr>
+          <w:lang w:val="es-MX"/>
+        </w:rPr>
+        <w:t xml:space="preserve"> (etiquetas):</w:t>
       </w:r>
     </w:p>
     <w:p>
@@ -888,7 +902,7 @@
       <w:r>
         <w:rPr>
           <w:noProof/>
-          <w:lang w:val="es-MX"/>
+          <w:lang w:eastAsia="es-CO"/>
         </w:rPr>
         <w:drawing>
           <wp:inline distT="0" distB="0" distL="0" distR="0" wp14:anchorId="5A7CEFA9" wp14:editId="4BA0D398">
@@ -1139,21 +1153,41 @@
         <w:rPr>
           <w:lang w:val="es-MX"/>
         </w:rPr>
-        <w:t>/</w:t>
+        <w:t>/app</w:t>
+      </w:r>
+      <w:r>
+        <w:rPr>
+          <w:lang w:val="es-MX"/>
+        </w:rPr>
+        <w:t xml:space="preserve">, donde claramente se especifica con el </w:t>
       </w:r>
       <w:proofErr w:type="gramStart"/>
       <w:r>
         <w:rPr>
           <w:lang w:val="es-MX"/>
         </w:rPr>
-        <w:t>app</w:t>
-      </w:r>
+        <w:t xml:space="preserve">archivo </w:t>
+      </w:r>
+      <w:r>
+        <w:rPr>
+          <w:lang w:val="es-MX"/>
+        </w:rPr>
+        <w:t>.</w:t>
+      </w:r>
+      <w:proofErr w:type="spellStart"/>
+      <w:r>
+        <w:rPr>
+          <w:lang w:val="es-MX"/>
+        </w:rPr>
+        <w:t>gitignore</w:t>
+      </w:r>
+      <w:proofErr w:type="spellEnd"/>
       <w:proofErr w:type="gramEnd"/>
       <w:r>
         <w:rPr>
           <w:lang w:val="es-MX"/>
         </w:rPr>
-        <w:t xml:space="preserve">, donde claramente se especifica con el archivo </w:t>
+        <w:t xml:space="preserve"> que no habrá sincronización</w:t>
       </w:r>
       <w:r>
         <w:rPr>
@@ -1161,26 +1195,6 @@
         </w:rPr>
         <w:t>.</w:t>
       </w:r>
-      <w:proofErr w:type="spellStart"/>
-      <w:r>
-        <w:rPr>
-          <w:lang w:val="es-MX"/>
-        </w:rPr>
-        <w:t>gitignore</w:t>
-      </w:r>
-      <w:proofErr w:type="spellEnd"/>
-      <w:r>
-        <w:rPr>
-          <w:lang w:val="es-MX"/>
-        </w:rPr>
-        <w:t xml:space="preserve"> que no habrá sincronización</w:t>
-      </w:r>
-      <w:r>
-        <w:rPr>
-          <w:lang w:val="es-MX"/>
-        </w:rPr>
-        <w:t>.</w:t>
-      </w:r>
     </w:p>
     <w:p>
       <w:pPr>
@@ -1207,21 +1221,7 @@
         <w:rPr>
           <w:lang w:val="es-MX"/>
         </w:rPr>
-        <w:t>/</w:t>
-      </w:r>
-      <w:proofErr w:type="gramStart"/>
-      <w:r>
-        <w:rPr>
-          <w:lang w:val="es-MX"/>
-        </w:rPr>
-        <w:t>app</w:t>
-      </w:r>
-      <w:proofErr w:type="gramEnd"/>
-      <w:r>
-        <w:rPr>
-          <w:lang w:val="es-MX"/>
-        </w:rPr>
-        <w:t>/</w:t>
+        <w:t>/app/</w:t>
       </w:r>
       <w:proofErr w:type="spellStart"/>
       <w:r>
@@ -1276,7 +1276,7 @@
       <w:r>
         <w:rPr>
           <w:noProof/>
-          <w:lang w:val="es-MX"/>
+          <w:lang w:eastAsia="es-CO"/>
         </w:rPr>
         <w:drawing>
           <wp:inline distT="0" distB="0" distL="0" distR="0" wp14:anchorId="2AFEA8AD" wp14:editId="47AAA9FB">
@@ -1340,21 +1340,7 @@
         <w:rPr>
           <w:lang w:val="es-MX"/>
         </w:rPr>
-        <w:t>/</w:t>
-      </w:r>
-      <w:proofErr w:type="gramStart"/>
-      <w:r>
-        <w:rPr>
-          <w:lang w:val="es-MX"/>
-        </w:rPr>
-        <w:t>app</w:t>
-      </w:r>
-      <w:proofErr w:type="gramEnd"/>
-      <w:r>
-        <w:rPr>
-          <w:lang w:val="es-MX"/>
-        </w:rPr>
-        <w:t>.</w:t>
+        <w:t>/app.</w:t>
       </w:r>
     </w:p>
     <w:p>
@@ -1372,7 +1358,6 @@
           <w:lang w:val="es-MX"/>
         </w:rPr>
       </w:pPr>
-      <w:proofErr w:type="gramStart"/>
       <w:r>
         <w:rPr>
           <w:b/>
@@ -1380,17 +1365,7 @@
           <w:color w:val="FF0000"/>
           <w:lang w:val="es-MX"/>
         </w:rPr>
-        <w:t>Recordar</w:t>
-      </w:r>
-      <w:proofErr w:type="gramEnd"/>
-      <w:r>
-        <w:rPr>
-          <w:b/>
-          <w:bCs/>
-          <w:color w:val="FF0000"/>
-          <w:lang w:val="es-MX"/>
-        </w:rPr>
-        <w:t xml:space="preserve"> que lo anterior es aplicable exclusivamente en modo desarrollo.</w:t>
+        <w:t>Recordar que lo anterior es aplicable exclusivamente en modo desarrollo.</w:t>
       </w:r>
     </w:p>
     <w:tbl>
@@ -1449,7 +1424,6 @@
                 <w:lang w:val="es-MX"/>
               </w:rPr>
             </w:pPr>
-            <w:proofErr w:type="gramStart"/>
             <w:r>
               <w:rPr>
                 <w:b/>
@@ -1458,17 +1432,7 @@
                 <w:lang w:val="es-MX"/>
               </w:rPr>
               <w:lastRenderedPageBreak/>
-              <w:t>De acuerdo al</w:t>
-            </w:r>
-            <w:proofErr w:type="gramEnd"/>
-            <w:r>
-              <w:rPr>
-                <w:b/>
-                <w:bCs/>
-                <w:color w:val="FFFFFF" w:themeColor="background1"/>
-                <w:lang w:val="es-MX"/>
-              </w:rPr>
-              <w:t xml:space="preserve"> procedimiento aquí descrito, las imágenes en modo desarrollo se guardarán en la carpeta </w:t>
+              <w:t xml:space="preserve">De acuerdo al procedimiento aquí descrito, las imágenes en modo desarrollo se guardarán en la carpeta </w:t>
             </w:r>
             <w:proofErr w:type="spellStart"/>
             <w:r>
@@ -1538,7 +1502,7 @@
                 <w:bCs/>
                 <w:noProof/>
                 <w:color w:val="FF0000"/>
-                <w:lang w:val="es-MX"/>
+                <w:lang w:eastAsia="es-CO"/>
               </w:rPr>
               <w:drawing>
                 <wp:inline distT="0" distB="0" distL="0" distR="0" wp14:anchorId="79111BC6" wp14:editId="26D09102">
@@ -1713,7 +1677,7 @@
                 <w:bCs/>
                 <w:noProof/>
                 <w:color w:val="FF0000"/>
-                <w:lang w:val="es-MX"/>
+                <w:lang w:eastAsia="es-CO"/>
               </w:rPr>
               <w:drawing>
                 <wp:inline distT="0" distB="0" distL="0" distR="0" wp14:anchorId="7086F269" wp14:editId="1BB17C32">
@@ -1900,21 +1864,7 @@
         <w:rPr>
           <w:lang w:val="es-MX"/>
         </w:rPr>
-        <w:t xml:space="preserve">. Para </w:t>
-      </w:r>
-      <w:proofErr w:type="gramStart"/>
-      <w:r>
-        <w:rPr>
-          <w:lang w:val="es-MX"/>
-        </w:rPr>
-        <w:t>mayor información</w:t>
-      </w:r>
-      <w:proofErr w:type="gramEnd"/>
-      <w:r>
-        <w:rPr>
-          <w:lang w:val="es-MX"/>
-        </w:rPr>
-        <w:t xml:space="preserve">, visite: </w:t>
+        <w:t xml:space="preserve">. Para mayor información, visite: </w:t>
       </w:r>
       <w:hyperlink r:id="rId20" w:history="1">
         <w:r>
@@ -1957,7 +1907,7 @@
       <w:r>
         <w:rPr>
           <w:noProof/>
-          <w:lang w:val="es-MX"/>
+          <w:lang w:eastAsia="es-CO"/>
         </w:rPr>
         <w:lastRenderedPageBreak/>
         <w:drawing>
@@ -2059,7 +2009,7 @@
       <w:r>
         <w:rPr>
           <w:noProof/>
-          <w:lang w:val="es-MX"/>
+          <w:lang w:eastAsia="es-CO"/>
         </w:rPr>
         <w:drawing>
           <wp:inline distT="0" distB="0" distL="0" distR="0" wp14:anchorId="434AE758" wp14:editId="51CDC115">
@@ -2102,6 +2052,105 @@
       <w:pPr>
         <w:jc w:val="both"/>
         <w:rPr>
+          <w:lang w:val="es-MX"/>
+        </w:rPr>
+      </w:pPr>
+      <w:r>
+        <w:rPr>
+          <w:lang w:val="es-MX"/>
+        </w:rPr>
+        <w:t xml:space="preserve">Igualmente, en el </w:t>
+      </w:r>
+      <w:proofErr w:type="gramStart"/>
+      <w:r>
+        <w:rPr>
+          <w:lang w:val="es-MX"/>
+        </w:rPr>
+        <w:t>archivo .</w:t>
+      </w:r>
+      <w:proofErr w:type="spellStart"/>
+      <w:r>
+        <w:rPr>
+          <w:lang w:val="es-MX"/>
+        </w:rPr>
+        <w:t>env</w:t>
+      </w:r>
+      <w:proofErr w:type="spellEnd"/>
+      <w:proofErr w:type="gramEnd"/>
+      <w:r>
+        <w:rPr>
+          <w:lang w:val="es-MX"/>
+        </w:rPr>
+        <w:t xml:space="preserve"> cambiamos la línea de FILESYSTEM_DRIVER para que en vez de local diga </w:t>
+      </w:r>
+      <w:proofErr w:type="spellStart"/>
+      <w:r>
+        <w:rPr>
+          <w:lang w:val="es-MX"/>
+        </w:rPr>
+        <w:t>public</w:t>
+      </w:r>
+      <w:proofErr w:type="spellEnd"/>
+      <w:r>
+        <w:rPr>
+          <w:lang w:val="es-MX"/>
+        </w:rPr>
+        <w:t>:</w:t>
+      </w:r>
+    </w:p>
+    <w:p>
+      <w:pPr>
+        <w:jc w:val="both"/>
+        <w:rPr>
+          <w:lang w:val="es-MX"/>
+        </w:rPr>
+      </w:pPr>
+      <w:r>
+        <w:rPr>
+          <w:noProof/>
+          <w:lang w:eastAsia="es-CO"/>
+        </w:rPr>
+        <w:drawing>
+          <wp:inline distT="0" distB="0" distL="0" distR="0" wp14:anchorId="362CFB2D" wp14:editId="2DF5D424">
+            <wp:extent cx="2879678" cy="1060546"/>
+            <wp:effectExtent l="0" t="0" r="0" b="6350"/>
+            <wp:docPr id="21" name="Imagen 21"/>
+            <wp:cNvGraphicFramePr>
+              <a:graphicFrameLocks xmlns:a="http://schemas.openxmlformats.org/drawingml/2006/main" noChangeAspect="1"/>
+            </wp:cNvGraphicFramePr>
+            <a:graphic xmlns:a="http://schemas.openxmlformats.org/drawingml/2006/main">
+              <a:graphicData uri="http://schemas.openxmlformats.org/drawingml/2006/picture">
+                <pic:pic xmlns:pic="http://schemas.openxmlformats.org/drawingml/2006/picture">
+                  <pic:nvPicPr>
+                    <pic:cNvPr id="1" name=""/>
+                    <pic:cNvPicPr/>
+                  </pic:nvPicPr>
+                  <pic:blipFill>
+                    <a:blip r:embed="rId24"/>
+                    <a:stretch>
+                      <a:fillRect/>
+                    </a:stretch>
+                  </pic:blipFill>
+                  <pic:spPr>
+                    <a:xfrm>
+                      <a:off x="0" y="0"/>
+                      <a:ext cx="2909412" cy="1071497"/>
+                    </a:xfrm>
+                    <a:prstGeom prst="rect">
+                      <a:avLst/>
+                    </a:prstGeom>
+                  </pic:spPr>
+                </pic:pic>
+              </a:graphicData>
+            </a:graphic>
+          </wp:inline>
+        </w:drawing>
+      </w:r>
+    </w:p>
+    <w:p>
+      <w:pPr>
+        <w:jc w:val="both"/>
+        <w:rPr>
           <w:color w:val="FF0000"/>
           <w:lang w:val="es-MX"/>
         </w:rPr>
@@ -2127,7 +2176,23 @@
           <w:color w:val="FF0000"/>
           <w:lang w:val="es-MX"/>
         </w:rPr>
-        <w:t xml:space="preserve"> en la BD.</w:t>
+        <w:t xml:space="preserve"> en </w:t>
+      </w:r>
+      <w:proofErr w:type="gramStart"/>
+      <w:r>
+        <w:rPr>
+          <w:color w:val="FF0000"/>
+          <w:lang w:val="es-MX"/>
+        </w:rPr>
+        <w:t>la BD</w:t>
+      </w:r>
+      <w:proofErr w:type="gramEnd"/>
+      <w:r>
+        <w:rPr>
+          <w:color w:val="FF0000"/>
+          <w:lang w:val="es-MX"/>
+        </w:rPr>
+        <w:t>.</w:t>
       </w:r>
     </w:p>
     <w:p>
@@ -2266,7 +2331,7 @@
       <w:r>
         <w:rPr>
           <w:noProof/>
-          <w:lang w:val="es-MX"/>
+          <w:lang w:eastAsia="es-CO"/>
         </w:rPr>
         <w:drawing>
           <wp:inline distT="0" distB="0" distL="0" distR="0" wp14:anchorId="7C25B15A" wp14:editId="389E4553">
@@ -2284,7 +2349,7 @@
                     <pic:cNvPicPr/>
                   </pic:nvPicPr>
                   <pic:blipFill>
-                    <a:blip r:embed="rId24"/>
+                    <a:blip r:embed="rId25"/>
                     <a:stretch>
                       <a:fillRect/>
                     </a:stretch>
@@ -2330,7 +2395,22 @@
         <w:rPr>
           <w:lang w:val="es-MX"/>
         </w:rPr>
-        <w:t xml:space="preserve">Abrimos desde el mismo bloc de notas o desde Notepad++ el archivo </w:t>
+        <w:lastRenderedPageBreak/>
+        <w:t xml:space="preserve">Abrimos desde el mismo bloc de notas o desde </w:t>
+      </w:r>
+      <w:proofErr w:type="spellStart"/>
+      <w:r>
+        <w:rPr>
+          <w:lang w:val="es-MX"/>
+        </w:rPr>
+        <w:t>Notepad</w:t>
+      </w:r>
+      <w:proofErr w:type="spellEnd"/>
+      <w:r>
+        <w:rPr>
+          <w:lang w:val="es-MX"/>
+        </w:rPr>
+        <w:t xml:space="preserve">++ el archivo </w:t>
       </w:r>
       <w:proofErr w:type="spellStart"/>
       <w:r>
@@ -2470,7 +2550,6 @@
         <w:rPr>
           <w:lang w:val="en-US"/>
         </w:rPr>
-        <w:lastRenderedPageBreak/>
         <w:t>&lt;/</w:t>
       </w:r>
       <w:proofErr w:type="spellStart"/>
@@ -2783,104 +2862,13 @@
       <w:r>
         <w:rPr>
           <w:noProof/>
-          <w:lang w:val="es-MX"/>
+          <w:lang w:eastAsia="es-CO"/>
         </w:rPr>
         <w:drawing>
           <wp:inline distT="0" distB="0" distL="0" distR="0" wp14:anchorId="31BB613C" wp14:editId="3757B363">
             <wp:extent cx="4987775" cy="3096619"/>
             <wp:effectExtent l="0" t="0" r="3810" b="8890"/>
             <wp:docPr id="20" name="Imagen 20"/>
-            <wp:cNvGraphicFramePr>
-              <a:graphicFrameLocks xmlns:a="http://schemas.openxmlformats.org/drawingml/2006/main" noChangeAspect="1"/>
-            </wp:cNvGraphicFramePr>
-            <a:graphic xmlns:a="http://schemas.openxmlformats.org/drawingml/2006/main">
-              <a:graphicData uri="http://schemas.openxmlformats.org/drawingml/2006/picture">
-                <pic:pic xmlns:pic="http://schemas.openxmlformats.org/drawingml/2006/picture">
-                  <pic:nvPicPr>
-                    <pic:cNvPr id="1" name=""/>
-                    <pic:cNvPicPr/>
-                  </pic:nvPicPr>
-                  <pic:blipFill>
-                    <a:blip r:embed="rId25"/>
-                    <a:stretch>
-                      <a:fillRect/>
-                    </a:stretch>
-                  </pic:blipFill>
-                  <pic:spPr>
-                    <a:xfrm>
-                      <a:off x="0" y="0"/>
-                      <a:ext cx="4994505" cy="3100797"/>
-                    </a:xfrm>
-                    <a:prstGeom prst="rect">
-                      <a:avLst/>
-                    </a:prstGeom>
-                  </pic:spPr>
-                </pic:pic>
-              </a:graphicData>
-            </a:graphic>
-          </wp:inline>
-        </w:drawing>
-      </w:r>
-    </w:p>
-    <w:p>
-      <w:pPr>
-        <w:jc w:val="both"/>
-        <w:rPr>
-          <w:lang w:val="es-MX"/>
-        </w:rPr>
-      </w:pPr>
-      <w:r>
-        <w:rPr>
-          <w:lang w:val="es-MX"/>
-        </w:rPr>
-        <w:t xml:space="preserve">Modificamos el APP_URL en el archivo </w:t>
-      </w:r>
-      <w:proofErr w:type="spellStart"/>
-      <w:r>
-        <w:rPr>
-          <w:lang w:val="es-MX"/>
-        </w:rPr>
-        <w:t>env</w:t>
-      </w:r>
-      <w:proofErr w:type="spellEnd"/>
-      <w:r>
-        <w:rPr>
-          <w:lang w:val="es-MX"/>
-        </w:rPr>
-        <w:t xml:space="preserve"> de </w:t>
-      </w:r>
-      <w:proofErr w:type="spellStart"/>
-      <w:r>
-        <w:rPr>
-          <w:lang w:val="es-MX"/>
-        </w:rPr>
-        <w:t>LaraveL</w:t>
-      </w:r>
-      <w:proofErr w:type="spellEnd"/>
-      <w:r>
-        <w:rPr>
-          <w:lang w:val="es-MX"/>
-        </w:rPr>
-        <w:t>:</w:t>
-      </w:r>
-    </w:p>
-    <w:p>
-      <w:pPr>
-        <w:jc w:val="both"/>
-        <w:rPr>
-          <w:lang w:val="es-MX"/>
-        </w:rPr>
-      </w:pPr>
-      <w:r>
-        <w:rPr>
-          <w:noProof/>
-          <w:lang w:val="es-MX"/>
-        </w:rPr>
-        <w:drawing>
-          <wp:inline distT="0" distB="0" distL="0" distR="0" wp14:anchorId="1F9C9AE1" wp14:editId="6804C547">
-            <wp:extent cx="4527122" cy="990148"/>
-            <wp:effectExtent l="0" t="0" r="6985" b="635"/>
-            <wp:docPr id="19" name="Imagen 19"/>
             <wp:cNvGraphicFramePr>
               <a:graphicFrameLocks xmlns:a="http://schemas.openxmlformats.org/drawingml/2006/main" noChangeAspect="1"/>
             </wp:cNvGraphicFramePr>
@@ -2900,6 +2888,98 @@
                   <pic:spPr>
                     <a:xfrm>
                       <a:off x="0" y="0"/>
+                      <a:ext cx="4994505" cy="3100797"/>
+                    </a:xfrm>
+                    <a:prstGeom prst="rect">
+                      <a:avLst/>
+                    </a:prstGeom>
+                  </pic:spPr>
+                </pic:pic>
+              </a:graphicData>
+            </a:graphic>
+          </wp:inline>
+        </w:drawing>
+      </w:r>
+    </w:p>
+    <w:p>
+      <w:pPr>
+        <w:jc w:val="both"/>
+        <w:rPr>
+          <w:lang w:val="es-MX"/>
+        </w:rPr>
+      </w:pPr>
+      <w:r>
+        <w:rPr>
+          <w:lang w:val="es-MX"/>
+        </w:rPr>
+        <w:lastRenderedPageBreak/>
+        <w:t xml:space="preserve">Modificamos el APP_URL en el archivo </w:t>
+      </w:r>
+      <w:proofErr w:type="spellStart"/>
+      <w:r>
+        <w:rPr>
+          <w:lang w:val="es-MX"/>
+        </w:rPr>
+        <w:t>env</w:t>
+      </w:r>
+      <w:proofErr w:type="spellEnd"/>
+      <w:r>
+        <w:rPr>
+          <w:lang w:val="es-MX"/>
+        </w:rPr>
+        <w:t xml:space="preserve"> de </w:t>
+      </w:r>
+      <w:proofErr w:type="spellStart"/>
+      <w:r>
+        <w:rPr>
+          <w:lang w:val="es-MX"/>
+        </w:rPr>
+        <w:t>LaraveL</w:t>
+      </w:r>
+      <w:proofErr w:type="spellEnd"/>
+      <w:r>
+        <w:rPr>
+          <w:lang w:val="es-MX"/>
+        </w:rPr>
+        <w:t>:</w:t>
+      </w:r>
+    </w:p>
+    <w:p>
+      <w:pPr>
+        <w:jc w:val="both"/>
+        <w:rPr>
+          <w:lang w:val="es-MX"/>
+        </w:rPr>
+      </w:pPr>
+      <w:r>
+        <w:rPr>
+          <w:noProof/>
+          <w:lang w:eastAsia="es-CO"/>
+        </w:rPr>
+        <w:drawing>
+          <wp:inline distT="0" distB="0" distL="0" distR="0" wp14:anchorId="1F9C9AE1" wp14:editId="6804C547">
+            <wp:extent cx="4527122" cy="990148"/>
+            <wp:effectExtent l="0" t="0" r="6985" b="635"/>
+            <wp:docPr id="19" name="Imagen 19"/>
+            <wp:cNvGraphicFramePr>
+              <a:graphicFrameLocks xmlns:a="http://schemas.openxmlformats.org/drawingml/2006/main" noChangeAspect="1"/>
+            </wp:cNvGraphicFramePr>
+            <a:graphic xmlns:a="http://schemas.openxmlformats.org/drawingml/2006/main">
+              <a:graphicData uri="http://schemas.openxmlformats.org/drawingml/2006/picture">
+                <pic:pic xmlns:pic="http://schemas.openxmlformats.org/drawingml/2006/picture">
+                  <pic:nvPicPr>
+                    <pic:cNvPr id="1" name=""/>
+                    <pic:cNvPicPr/>
+                  </pic:nvPicPr>
+                  <pic:blipFill>
+                    <a:blip r:embed="rId27"/>
+                    <a:stretch>
+                      <a:fillRect/>
+                    </a:stretch>
+                  </pic:blipFill>
+                  <pic:spPr>
+                    <a:xfrm>
+                      <a:off x="0" y="0"/>
                       <a:ext cx="4539442" cy="992842"/>
                     </a:xfrm>
                     <a:prstGeom prst="rect">
@@ -2987,7 +3067,7 @@
       <w:r>
         <w:rPr>
           <w:noProof/>
-          <w:lang w:val="es-MX"/>
+          <w:lang w:eastAsia="es-CO"/>
         </w:rPr>
         <w:drawing>
           <wp:inline distT="0" distB="0" distL="0" distR="0" wp14:anchorId="2A9FE4DD" wp14:editId="75F29672">
@@ -3005,7 +3085,7 @@
                     <pic:cNvPicPr/>
                   </pic:nvPicPr>
                   <pic:blipFill>
-                    <a:blip r:embed="rId27"/>
+                    <a:blip r:embed="rId28"/>
                     <a:stretch>
                       <a:fillRect/>
                     </a:stretch>
@@ -3063,6 +3143,74 @@
         <w:rPr>
           <w:lang w:val="es-MX"/>
         </w:rPr>
+        <w:t>Ahora se ejecuta el comando para migrar, eso sí revirtiendo cualquier migración previa:</w:t>
+      </w:r>
+    </w:p>
+    <w:p>
+      <w:pPr>
+        <w:rPr>
+          <w:lang w:val="es-MX"/>
+        </w:rPr>
+      </w:pPr>
+      <w:r>
+        <w:rPr>
+          <w:noProof/>
+          <w:lang w:eastAsia="es-CO"/>
+        </w:rPr>
+        <w:drawing>
+          <wp:inline distT="0" distB="0" distL="0" distR="0" wp14:anchorId="2A469AF1" wp14:editId="48C88821">
+            <wp:extent cx="5022376" cy="914347"/>
+            <wp:effectExtent l="0" t="0" r="0" b="635"/>
+            <wp:docPr id="30" name="Imagen 30"/>
+            <wp:cNvGraphicFramePr>
+              <a:graphicFrameLocks xmlns:a="http://schemas.openxmlformats.org/drawingml/2006/main" noChangeAspect="1"/>
+            </wp:cNvGraphicFramePr>
+            <a:graphic xmlns:a="http://schemas.openxmlformats.org/drawingml/2006/main">
+              <a:graphicData uri="http://schemas.openxmlformats.org/drawingml/2006/picture">
+                <pic:pic xmlns:pic="http://schemas.openxmlformats.org/drawingml/2006/picture">
+                  <pic:nvPicPr>
+                    <pic:cNvPr id="1" name=""/>
+                    <pic:cNvPicPr/>
+                  </pic:nvPicPr>
+                  <pic:blipFill>
+                    <a:blip r:embed="rId29"/>
+                    <a:stretch>
+                      <a:fillRect/>
+                    </a:stretch>
+                  </pic:blipFill>
+                  <pic:spPr>
+                    <a:xfrm>
+                      <a:off x="0" y="0"/>
+                      <a:ext cx="5069359" cy="922900"/>
+                    </a:xfrm>
+                    <a:prstGeom prst="rect">
+                      <a:avLst/>
+                    </a:prstGeom>
+                  </pic:spPr>
+                </pic:pic>
+              </a:graphicData>
+            </a:graphic>
+          </wp:inline>
+        </w:drawing>
+      </w:r>
+    </w:p>
+    <w:p>
+      <w:pPr>
+        <w:rPr>
+          <w:lang w:val="es-MX"/>
+        </w:rPr>
+      </w:pPr>
+    </w:p>
+    <w:p>
+      <w:pPr>
+        <w:rPr>
+          <w:lang w:val="es-MX"/>
+        </w:rPr>
+      </w:pPr>
+      <w:r>
+        <w:rPr>
+          <w:lang w:val="es-MX"/>
+        </w:rPr>
         <w:t xml:space="preserve">Es hora de ir a la base de datos en MySQL, a través de la interfaz de </w:t>
       </w:r>
       <w:proofErr w:type="spellStart"/>
@@ -3088,8 +3236,10 @@
       </w:pPr>
       <w:r>
         <w:rPr>
-          <w:lang w:val="es-MX"/>
-        </w:rPr>
+          <w:noProof/>
+          <w:lang w:eastAsia="es-CO"/>
+        </w:rPr>
+        <w:lastRenderedPageBreak/>
         <w:drawing>
           <wp:inline distT="0" distB="0" distL="0" distR="0" wp14:anchorId="1993DEC5" wp14:editId="09A1C277">
             <wp:extent cx="4635427" cy="1916480"/>
@@ -3106,7 +3256,7 @@
                     <pic:cNvPicPr/>
                   </pic:nvPicPr>
                   <pic:blipFill>
-                    <a:blip r:embed="rId28"/>
+                    <a:blip r:embed="rId30"/>
                     <a:stretch>
                       <a:fillRect/>
                     </a:stretch>
@@ -3135,7 +3285,8 @@
       </w:pPr>
       <w:r>
         <w:rPr>
-          <w:lang w:val="es-MX"/>
+          <w:noProof/>
+          <w:lang w:eastAsia="es-CO"/>
         </w:rPr>
         <w:drawing>
           <wp:inline distT="0" distB="0" distL="0" distR="0" wp14:anchorId="5C9389DF" wp14:editId="3FAD74CD">
@@ -3153,7 +3304,7 @@
                     <pic:cNvPicPr/>
                   </pic:nvPicPr>
                   <pic:blipFill>
-                    <a:blip r:embed="rId29"/>
+                    <a:blip r:embed="rId31"/>
                     <a:stretch>
                       <a:fillRect/>
                     </a:stretch>
@@ -3189,7 +3340,6 @@
           <w:bCs/>
           <w:lang w:val="es-MX"/>
         </w:rPr>
-        <w:lastRenderedPageBreak/>
         <w:t>Relacionar Posts con los tags</w:t>
       </w:r>
     </w:p>
@@ -3214,7 +3364,8 @@
       </w:pPr>
       <w:r>
         <w:rPr>
-          <w:lang w:val="es-MX"/>
+          <w:noProof/>
+          <w:lang w:eastAsia="es-CO"/>
         </w:rPr>
         <w:drawing>
           <wp:inline distT="0" distB="0" distL="0" distR="0" wp14:anchorId="7B73F058" wp14:editId="5A297CB0">
@@ -3232,7 +3383,7 @@
                     <pic:cNvPicPr/>
                   </pic:nvPicPr>
                   <pic:blipFill>
-                    <a:blip r:embed="rId30"/>
+                    <a:blip r:embed="rId32"/>
                     <a:stretch>
                       <a:fillRect/>
                     </a:stretch>
@@ -3274,8 +3425,10 @@
       </w:pPr>
       <w:r>
         <w:rPr>
-          <w:lang w:val="es-MX"/>
-        </w:rPr>
+          <w:noProof/>
+          <w:lang w:eastAsia="es-CO"/>
+        </w:rPr>
+        <w:lastRenderedPageBreak/>
         <w:drawing>
           <wp:inline distT="0" distB="0" distL="0" distR="0" wp14:anchorId="2D99E590" wp14:editId="515485D9">
             <wp:extent cx="2859482" cy="1503914"/>
@@ -3292,7 +3445,7 @@
                     <pic:cNvPicPr/>
                   </pic:nvPicPr>
                   <pic:blipFill>
-                    <a:blip r:embed="rId31"/>
+                    <a:blip r:embed="rId33"/>
                     <a:stretch>
                       <a:fillRect/>
                     </a:stretch>
@@ -3353,7 +3506,8 @@
       </w:pPr>
       <w:r>
         <w:rPr>
-          <w:lang w:val="es-MX"/>
+          <w:noProof/>
+          <w:lang w:eastAsia="es-CO"/>
         </w:rPr>
         <w:drawing>
           <wp:inline distT="0" distB="0" distL="0" distR="0" wp14:anchorId="6CA43191" wp14:editId="455FFFA0">
@@ -3371,7 +3525,7 @@
                     <pic:cNvPicPr/>
                   </pic:nvPicPr>
                   <pic:blipFill>
-                    <a:blip r:embed="rId32"/>
+                    <a:blip r:embed="rId34"/>
                     <a:stretch>
                       <a:fillRect/>
                     </a:stretch>
@@ -3435,7 +3589,33 @@
         <w:rPr>
           <w:lang w:val="es-MX"/>
         </w:rPr>
-        <w:t xml:space="preserve"> y digitamos esto:</w:t>
+        <w:t xml:space="preserve"> y digitamos esto</w:t>
+      </w:r>
+      <w:r>
+        <w:rPr>
+          <w:lang w:val="es-MX"/>
+        </w:rPr>
+        <w:t xml:space="preserve"> para poder traer a colación esta relación llamada </w:t>
+      </w:r>
+      <w:proofErr w:type="spellStart"/>
+      <w:r>
+        <w:rPr>
+          <w:lang w:val="es-MX"/>
+        </w:rPr>
+        <w:t>tags</w:t>
+      </w:r>
+      <w:proofErr w:type="spellEnd"/>
+      <w:r>
+        <w:rPr>
+          <w:lang w:val="es-MX"/>
+        </w:rPr>
+        <w:t xml:space="preserve"> que es de muchos a muchos</w:t>
+      </w:r>
+      <w:r>
+        <w:rPr>
+          <w:lang w:val="es-MX"/>
+        </w:rPr>
+        <w:t>:</w:t>
       </w:r>
     </w:p>
     <w:p>
@@ -3447,13 +3627,14 @@
       </w:pPr>
       <w:r>
         <w:rPr>
-          <w:lang w:val="es-MX"/>
+          <w:noProof/>
+          <w:lang w:eastAsia="es-CO"/>
         </w:rPr>
         <w:drawing>
-          <wp:inline distT="0" distB="0" distL="0" distR="0" wp14:anchorId="24489A08" wp14:editId="110940BF">
-            <wp:extent cx="5612130" cy="920115"/>
+          <wp:inline distT="0" distB="0" distL="0" distR="0" wp14:anchorId="445F8B73" wp14:editId="26647990">
+            <wp:extent cx="5612130" cy="975360"/>
             <wp:effectExtent l="0" t="0" r="7620" b="0"/>
-            <wp:docPr id="26" name="Imagen 26" descr="Texto&#10;&#10;Descripción generada automáticamente"/>
+            <wp:docPr id="32" name="Imagen 32"/>
             <wp:cNvGraphicFramePr>
               <a:graphicFrameLocks xmlns:a="http://schemas.openxmlformats.org/drawingml/2006/main" noChangeAspect="1"/>
             </wp:cNvGraphicFramePr>
@@ -3461,216 +3642,7 @@
               <a:graphicData uri="http://schemas.openxmlformats.org/drawingml/2006/picture">
                 <pic:pic xmlns:pic="http://schemas.openxmlformats.org/drawingml/2006/picture">
                   <pic:nvPicPr>
-                    <pic:cNvPr id="26" name="Imagen 26" descr="Texto&#10;&#10;Descripción generada automáticamente"/>
-                    <pic:cNvPicPr/>
-                  </pic:nvPicPr>
-                  <pic:blipFill>
-                    <a:blip r:embed="rId33"/>
-                    <a:stretch>
-                      <a:fillRect/>
-                    </a:stretch>
-                  </pic:blipFill>
-                  <pic:spPr>
-                    <a:xfrm>
-                      <a:off x="0" y="0"/>
-                      <a:ext cx="5612130" cy="920115"/>
-                    </a:xfrm>
-                    <a:prstGeom prst="rect">
-                      <a:avLst/>
-                    </a:prstGeom>
-                  </pic:spPr>
-                </pic:pic>
-              </a:graphicData>
-            </a:graphic>
-          </wp:inline>
-        </w:drawing>
-      </w:r>
-    </w:p>
-    <w:p>
-      <w:pPr>
-        <w:pStyle w:val="Prrafodelista"/>
-        <w:numPr>
-          <w:ilvl w:val="1"/>
-          <w:numId w:val="3"/>
-        </w:numPr>
-        <w:jc w:val="both"/>
-        <w:rPr>
-          <w:lang w:val="es-MX"/>
-        </w:rPr>
-      </w:pPr>
-      <w:r>
-        <w:rPr>
-          <w:lang w:val="es-MX"/>
-        </w:rPr>
-        <w:t xml:space="preserve">Pero ¿cómo sabe Laravel que debe insertar esta información </w:t>
-      </w:r>
-      <w:proofErr w:type="spellStart"/>
-      <w:r>
-        <w:rPr>
-          <w:lang w:val="es-MX"/>
-        </w:rPr>
-        <w:t>fake</w:t>
-      </w:r>
-      <w:proofErr w:type="spellEnd"/>
-      <w:r>
-        <w:rPr>
-          <w:lang w:val="es-MX"/>
-        </w:rPr>
-        <w:t xml:space="preserve"> en una tabla intermedia y no en otro lugar? Es gracias al método tags() que de hecho hace referencia a una relación de muchos a muchos, la cual se definió como ya se dijo en el modelo Post(). Luego necesitamos saber a qué id del ta</w:t>
-      </w:r>
-      <w:r>
-        <w:rPr>
-          <w:lang w:val="es-MX"/>
-        </w:rPr>
-        <w:t>g</w:t>
-      </w:r>
-      <w:r>
-        <w:rPr>
-          <w:lang w:val="es-MX"/>
-        </w:rPr>
-        <w:t xml:space="preserve"> va a hacer referencia. Se lo indicamos manualmente. Si ponemos un 1 como parámetro de </w:t>
-      </w:r>
-      <w:proofErr w:type="spellStart"/>
-      <w:r>
-        <w:rPr>
-          <w:lang w:val="es-MX"/>
-        </w:rPr>
-        <w:t>attach</w:t>
-      </w:r>
-      <w:proofErr w:type="spellEnd"/>
-      <w:r>
-        <w:rPr>
-          <w:lang w:val="es-MX"/>
-        </w:rPr>
-        <w:t xml:space="preserve">(), entonces hará referencia al id 1 de la tabla tags. </w:t>
-      </w:r>
-      <w:r>
-        <w:rPr>
-          <w:lang w:val="es-MX"/>
-        </w:rPr>
-        <w:lastRenderedPageBreak/>
-        <w:t xml:space="preserve">Luego, el primer registro tendrá el id del post respectivo, haciendo referencia al id de ese post, y al id 1 de tags. </w:t>
-      </w:r>
-      <w:r>
-        <w:rPr>
-          <w:lang w:val="es-MX"/>
-        </w:rPr>
-        <w:t>Así (siga los pasos):</w:t>
-      </w:r>
-    </w:p>
-    <w:p>
-      <w:pPr>
-        <w:ind w:left="360"/>
-        <w:jc w:val="both"/>
-        <w:rPr>
-          <w:lang w:val="es-MX"/>
-        </w:rPr>
-      </w:pPr>
-      <w:r>
-        <w:rPr>
-          <w:lang w:val="es-MX"/>
-        </w:rPr>
-        <w:drawing>
-          <wp:inline distT="0" distB="0" distL="0" distR="0" wp14:anchorId="000B2DF2" wp14:editId="19A89000">
-            <wp:extent cx="3366895" cy="503709"/>
-            <wp:effectExtent l="0" t="0" r="5080" b="0"/>
-            <wp:docPr id="27" name="Imagen 27" descr="Pantalla de computadora con letras&#10;&#10;Descripción generada automáticamente con confianza media"/>
-            <wp:cNvGraphicFramePr>
-              <a:graphicFrameLocks xmlns:a="http://schemas.openxmlformats.org/drawingml/2006/main" noChangeAspect="1"/>
-            </wp:cNvGraphicFramePr>
-            <a:graphic xmlns:a="http://schemas.openxmlformats.org/drawingml/2006/main">
-              <a:graphicData uri="http://schemas.openxmlformats.org/drawingml/2006/picture">
-                <pic:pic xmlns:pic="http://schemas.openxmlformats.org/drawingml/2006/picture">
-                  <pic:nvPicPr>
-                    <pic:cNvPr id="27" name="Imagen 27" descr="Pantalla de computadora con letras&#10;&#10;Descripción generada automáticamente con confianza media"/>
-                    <pic:cNvPicPr/>
-                  </pic:nvPicPr>
-                  <pic:blipFill>
-                    <a:blip r:embed="rId34"/>
-                    <a:stretch>
-                      <a:fillRect/>
-                    </a:stretch>
-                  </pic:blipFill>
-                  <pic:spPr>
-                    <a:xfrm>
-                      <a:off x="0" y="0"/>
-                      <a:ext cx="3468272" cy="518876"/>
-                    </a:xfrm>
-                    <a:prstGeom prst="rect">
-                      <a:avLst/>
-                    </a:prstGeom>
-                  </pic:spPr>
-                </pic:pic>
-              </a:graphicData>
-            </a:graphic>
-          </wp:inline>
-        </w:drawing>
-      </w:r>
-    </w:p>
-    <w:p>
-      <w:pPr>
-        <w:pStyle w:val="Prrafodelista"/>
-        <w:numPr>
-          <w:ilvl w:val="1"/>
-          <w:numId w:val="3"/>
-        </w:numPr>
-        <w:jc w:val="both"/>
-        <w:rPr>
-          <w:lang w:val="es-MX"/>
-        </w:rPr>
-      </w:pPr>
-      <w:r>
-        <w:rPr>
-          <w:lang w:val="es-MX"/>
-        </w:rPr>
-        <w:t>Pero cómo relaciono, por ejemplo, un post específico con los id 1 y 2 de los tags.</w:t>
-      </w:r>
-      <w:r>
-        <w:rPr>
-          <w:lang w:val="es-MX"/>
-        </w:rPr>
-        <w:t xml:space="preserve"> Crearemos un array dentro de </w:t>
-      </w:r>
-      <w:proofErr w:type="spellStart"/>
-      <w:r>
-        <w:rPr>
-          <w:lang w:val="es-MX"/>
-        </w:rPr>
-        <w:t>attach</w:t>
-      </w:r>
-      <w:proofErr w:type="spellEnd"/>
-      <w:r>
-        <w:rPr>
-          <w:lang w:val="es-MX"/>
-        </w:rPr>
-        <w:t xml:space="preserve"> para lograrlo:</w:t>
-      </w:r>
-    </w:p>
-    <w:p>
-      <w:pPr>
-        <w:ind w:left="360"/>
-        <w:jc w:val="both"/>
-        <w:rPr>
-          <w:lang w:val="es-MX"/>
-        </w:rPr>
-      </w:pPr>
-      <w:r>
-        <w:rPr>
-          <w:lang w:val="es-MX"/>
-        </w:rPr>
-        <w:drawing>
-          <wp:inline distT="0" distB="0" distL="0" distR="0" wp14:anchorId="3DAD5529" wp14:editId="601F1602">
-            <wp:extent cx="3393323" cy="491685"/>
-            <wp:effectExtent l="0" t="0" r="0" b="3810"/>
-            <wp:docPr id="28" name="Imagen 28" descr="Interfaz de usuario gráfica, Texto&#10;&#10;Descripción generada automáticamente"/>
-            <wp:cNvGraphicFramePr>
-              <a:graphicFrameLocks xmlns:a="http://schemas.openxmlformats.org/drawingml/2006/main" noChangeAspect="1"/>
-            </wp:cNvGraphicFramePr>
-            <a:graphic xmlns:a="http://schemas.openxmlformats.org/drawingml/2006/main">
-              <a:graphicData uri="http://schemas.openxmlformats.org/drawingml/2006/picture">
-                <pic:pic xmlns:pic="http://schemas.openxmlformats.org/drawingml/2006/picture">
-                  <pic:nvPicPr>
-                    <pic:cNvPr id="28" name="Imagen 28" descr="Interfaz de usuario gráfica, Texto&#10;&#10;Descripción generada automáticamente"/>
+                    <pic:cNvPr id="1" name=""/>
                     <pic:cNvPicPr/>
                   </pic:nvPicPr>
                   <pic:blipFill>
@@ -3682,7 +3654,7 @@
                   <pic:spPr>
                     <a:xfrm>
                       <a:off x="0" y="0"/>
-                      <a:ext cx="3419048" cy="495412"/>
+                      <a:ext cx="5612130" cy="975360"/>
                     </a:xfrm>
                     <a:prstGeom prst="rect">
                       <a:avLst/>
@@ -3697,35 +3669,6 @@
     </w:p>
     <w:p>
       <w:pPr>
-        <w:ind w:left="360"/>
-        <w:jc w:val="both"/>
-        <w:rPr>
-          <w:lang w:val="es-MX"/>
-        </w:rPr>
-      </w:pPr>
-      <w:r>
-        <w:rPr>
-          <w:lang w:val="es-MX"/>
-        </w:rPr>
-        <w:t xml:space="preserve">Aunque podríamos probar que funciona, sería más interesante aún hacerlo con </w:t>
-      </w:r>
-      <w:proofErr w:type="spellStart"/>
-      <w:r>
-        <w:rPr>
-          <w:lang w:val="es-MX"/>
-        </w:rPr>
-        <w:t>id’s</w:t>
-      </w:r>
-      <w:proofErr w:type="spellEnd"/>
-      <w:r>
-        <w:rPr>
-          <w:lang w:val="es-MX"/>
-        </w:rPr>
-        <w:t xml:space="preserve"> al azar de la tabla tags, pero ¿cómo?</w:t>
-      </w:r>
-    </w:p>
-    <w:p>
-      <w:pPr>
         <w:pStyle w:val="Prrafodelista"/>
         <w:numPr>
           <w:ilvl w:val="1"/>
@@ -3740,24 +3683,73 @@
         <w:rPr>
           <w:lang w:val="es-MX"/>
         </w:rPr>
-        <w:t>Para el primer id de tags con el que relacionaremos el post, llamamos al método rand() y le decimos que escoja al azar un número entre el 1 y el 4, y luego para el segundo id de tags que requerimos, hacemos algo parecido pero que se escoja al azar un número entre 5 y 8:</w:t>
-      </w:r>
-    </w:p>
-    <w:p>
-      <w:pPr>
-        <w:rPr>
-          <w:lang w:val="es-MX"/>
-        </w:rPr>
-      </w:pPr>
-      <w:r>
-        <w:rPr>
-          <w:lang w:val="es-MX"/>
+        <w:t xml:space="preserve">Pero ¿cómo sabe Laravel que debe insertar esta información </w:t>
+      </w:r>
+      <w:proofErr w:type="spellStart"/>
+      <w:r>
+        <w:rPr>
+          <w:lang w:val="es-MX"/>
+        </w:rPr>
+        <w:t>fake</w:t>
+      </w:r>
+      <w:proofErr w:type="spellEnd"/>
+      <w:r>
+        <w:rPr>
+          <w:lang w:val="es-MX"/>
+        </w:rPr>
+        <w:t xml:space="preserve"> en una tabla intermedia y no en otro lugar? Es gracias al método tags() que de hecho hace referencia a una relación de muchos a muchos, la cual se definió como ya se dijo en el modelo Post(). Luego necesitamos saber a qué id del ta</w:t>
+      </w:r>
+      <w:r>
+        <w:rPr>
+          <w:lang w:val="es-MX"/>
+        </w:rPr>
+        <w:t>g</w:t>
+      </w:r>
+      <w:r>
+        <w:rPr>
+          <w:lang w:val="es-MX"/>
+        </w:rPr>
+        <w:t xml:space="preserve"> va a hacer referencia. Se lo indicamos manualmente. Si ponemos un 1 como parámetro de </w:t>
+      </w:r>
+      <w:proofErr w:type="spellStart"/>
+      <w:r>
+        <w:rPr>
+          <w:lang w:val="es-MX"/>
+        </w:rPr>
+        <w:t>attach</w:t>
+      </w:r>
+      <w:proofErr w:type="spellEnd"/>
+      <w:r>
+        <w:rPr>
+          <w:lang w:val="es-MX"/>
+        </w:rPr>
+        <w:t xml:space="preserve">(), entonces hará referencia al id 1 de la tabla tags. Luego, el primer registro tendrá el id del post respectivo, haciendo referencia al id de ese post, y al id 1 de tags. </w:t>
+      </w:r>
+      <w:r>
+        <w:rPr>
+          <w:lang w:val="es-MX"/>
+        </w:rPr>
+        <w:t>Así (siga los pasos):</w:t>
+      </w:r>
+    </w:p>
+    <w:p>
+      <w:pPr>
+        <w:ind w:left="360"/>
+        <w:jc w:val="both"/>
+        <w:rPr>
+          <w:lang w:val="es-MX"/>
+        </w:rPr>
+      </w:pPr>
+      <w:r>
+        <w:rPr>
+          <w:noProof/>
+          <w:lang w:eastAsia="es-CO"/>
         </w:rPr>
         <w:drawing>
-          <wp:inline distT="0" distB="0" distL="0" distR="0" wp14:anchorId="65F3A34C" wp14:editId="6F825DB7">
-            <wp:extent cx="3345753" cy="1031730"/>
-            <wp:effectExtent l="0" t="0" r="7620" b="0"/>
-            <wp:docPr id="29" name="Imagen 29" descr="Texto&#10;&#10;Descripción generada automáticamente"/>
+          <wp:inline distT="0" distB="0" distL="0" distR="0" wp14:anchorId="4EBD769E" wp14:editId="54FBF825">
+            <wp:extent cx="3036627" cy="522698"/>
+            <wp:effectExtent l="0" t="0" r="0" b="0"/>
+            <wp:docPr id="33" name="Imagen 33"/>
             <wp:cNvGraphicFramePr>
               <a:graphicFrameLocks xmlns:a="http://schemas.openxmlformats.org/drawingml/2006/main" noChangeAspect="1"/>
             </wp:cNvGraphicFramePr>
@@ -3765,7 +3757,7 @@
               <a:graphicData uri="http://schemas.openxmlformats.org/drawingml/2006/picture">
                 <pic:pic xmlns:pic="http://schemas.openxmlformats.org/drawingml/2006/picture">
                   <pic:nvPicPr>
-                    <pic:cNvPr id="29" name="Imagen 29" descr="Texto&#10;&#10;Descripción generada automáticamente"/>
+                    <pic:cNvPr id="1" name=""/>
                     <pic:cNvPicPr/>
                   </pic:nvPicPr>
                   <pic:blipFill>
@@ -3777,7 +3769,7 @@
                   <pic:spPr>
                     <a:xfrm>
                       <a:off x="0" y="0"/>
-                      <a:ext cx="3357274" cy="1035283"/>
+                      <a:ext cx="3097510" cy="533178"/>
                     </a:xfrm>
                     <a:prstGeom prst="rect">
                       <a:avLst/>
@@ -3792,20 +3784,6 @@
     </w:p>
     <w:p>
       <w:pPr>
-        <w:jc w:val="both"/>
-        <w:rPr>
-          <w:lang w:val="es-MX"/>
-        </w:rPr>
-      </w:pPr>
-      <w:r>
-        <w:rPr>
-          <w:lang w:val="es-MX"/>
-        </w:rPr>
-        <w:t>Como puede apreciarse borramos las líneas de los pasos 2.1 y 2.2 para dejar definitivamente esto último.</w:t>
-      </w:r>
-    </w:p>
-    <w:p>
-      <w:pPr>
         <w:pStyle w:val="Prrafodelista"/>
         <w:numPr>
           <w:ilvl w:val="1"/>
@@ -3820,6 +3798,234 @@
         <w:rPr>
           <w:lang w:val="es-MX"/>
         </w:rPr>
+        <w:t>Pero cómo relaciono, por ejemplo, un post específico con los id 1 y 2 de los tags.</w:t>
+      </w:r>
+      <w:r>
+        <w:rPr>
+          <w:lang w:val="es-MX"/>
+        </w:rPr>
+        <w:t xml:space="preserve"> Crearemos un </w:t>
+      </w:r>
+      <w:proofErr w:type="spellStart"/>
+      <w:r>
+        <w:rPr>
+          <w:lang w:val="es-MX"/>
+        </w:rPr>
+        <w:t>array</w:t>
+      </w:r>
+      <w:proofErr w:type="spellEnd"/>
+      <w:r>
+        <w:rPr>
+          <w:lang w:val="es-MX"/>
+        </w:rPr>
+        <w:t xml:space="preserve"> dentro de </w:t>
+      </w:r>
+      <w:proofErr w:type="spellStart"/>
+      <w:r>
+        <w:rPr>
+          <w:lang w:val="es-MX"/>
+        </w:rPr>
+        <w:t>attach</w:t>
+      </w:r>
+      <w:proofErr w:type="spellEnd"/>
+      <w:r>
+        <w:rPr>
+          <w:lang w:val="es-MX"/>
+        </w:rPr>
+        <w:t xml:space="preserve"> para lograrlo:</w:t>
+      </w:r>
+    </w:p>
+    <w:p>
+      <w:pPr>
+        <w:ind w:left="360"/>
+        <w:jc w:val="both"/>
+        <w:rPr>
+          <w:lang w:val="es-MX"/>
+        </w:rPr>
+      </w:pPr>
+      <w:r>
+        <w:rPr>
+          <w:noProof/>
+          <w:lang w:eastAsia="es-CO"/>
+        </w:rPr>
+        <w:drawing>
+          <wp:inline distT="0" distB="0" distL="0" distR="0" wp14:anchorId="1D4EA0F9" wp14:editId="61215910">
+            <wp:extent cx="3043451" cy="475300"/>
+            <wp:effectExtent l="0" t="0" r="5080" b="1270"/>
+            <wp:docPr id="34" name="Imagen 34"/>
+            <wp:cNvGraphicFramePr>
+              <a:graphicFrameLocks xmlns:a="http://schemas.openxmlformats.org/drawingml/2006/main" noChangeAspect="1"/>
+            </wp:cNvGraphicFramePr>
+            <a:graphic xmlns:a="http://schemas.openxmlformats.org/drawingml/2006/main">
+              <a:graphicData uri="http://schemas.openxmlformats.org/drawingml/2006/picture">
+                <pic:pic xmlns:pic="http://schemas.openxmlformats.org/drawingml/2006/picture">
+                  <pic:nvPicPr>
+                    <pic:cNvPr id="1" name=""/>
+                    <pic:cNvPicPr/>
+                  </pic:nvPicPr>
+                  <pic:blipFill>
+                    <a:blip r:embed="rId37"/>
+                    <a:stretch>
+                      <a:fillRect/>
+                    </a:stretch>
+                  </pic:blipFill>
+                  <pic:spPr>
+                    <a:xfrm>
+                      <a:off x="0" y="0"/>
+                      <a:ext cx="3123218" cy="487757"/>
+                    </a:xfrm>
+                    <a:prstGeom prst="rect">
+                      <a:avLst/>
+                    </a:prstGeom>
+                  </pic:spPr>
+                </pic:pic>
+              </a:graphicData>
+            </a:graphic>
+          </wp:inline>
+        </w:drawing>
+      </w:r>
+    </w:p>
+    <w:p>
+      <w:pPr>
+        <w:ind w:left="360"/>
+        <w:jc w:val="both"/>
+        <w:rPr>
+          <w:lang w:val="es-MX"/>
+        </w:rPr>
+      </w:pPr>
+      <w:r>
+        <w:rPr>
+          <w:lang w:val="es-MX"/>
+        </w:rPr>
+        <w:t xml:space="preserve">Aunque podríamos probar que funciona, sería más interesante aún hacerlo con </w:t>
+      </w:r>
+      <w:proofErr w:type="spellStart"/>
+      <w:r>
+        <w:rPr>
+          <w:lang w:val="es-MX"/>
+        </w:rPr>
+        <w:t>id’s</w:t>
+      </w:r>
+      <w:proofErr w:type="spellEnd"/>
+      <w:r>
+        <w:rPr>
+          <w:lang w:val="es-MX"/>
+        </w:rPr>
+        <w:t xml:space="preserve"> al azar de la tabla tags, pero ¿cómo?</w:t>
+      </w:r>
+    </w:p>
+    <w:p>
+      <w:pPr>
+        <w:pStyle w:val="Prrafodelista"/>
+        <w:numPr>
+          <w:ilvl w:val="1"/>
+          <w:numId w:val="3"/>
+        </w:numPr>
+        <w:jc w:val="both"/>
+        <w:rPr>
+          <w:lang w:val="es-MX"/>
+        </w:rPr>
+      </w:pPr>
+      <w:r>
+        <w:rPr>
+          <w:lang w:val="es-MX"/>
+        </w:rPr>
+        <w:lastRenderedPageBreak/>
+        <w:t xml:space="preserve">Para el primer id de tags con el que relacionaremos el post, llamamos al método </w:t>
+      </w:r>
+      <w:proofErr w:type="gramStart"/>
+      <w:r>
+        <w:rPr>
+          <w:lang w:val="es-MX"/>
+        </w:rPr>
+        <w:t>rand(</w:t>
+      </w:r>
+      <w:proofErr w:type="gramEnd"/>
+      <w:r>
+        <w:rPr>
+          <w:lang w:val="es-MX"/>
+        </w:rPr>
+        <w:t>) y le decimos que escoja al azar un número entre el 1 y el 4, y luego para el segundo id de tags que requerimos, hacemos algo parecido pero que se escoja al azar un número entre 5 y 8:</w:t>
+      </w:r>
+    </w:p>
+    <w:p>
+      <w:pPr>
+        <w:rPr>
+          <w:lang w:val="es-MX"/>
+        </w:rPr>
+      </w:pPr>
+      <w:r>
+        <w:rPr>
+          <w:noProof/>
+          <w:lang w:eastAsia="es-CO"/>
+        </w:rPr>
+        <w:drawing>
+          <wp:inline distT="0" distB="0" distL="0" distR="0" wp14:anchorId="48A0FDC8" wp14:editId="4398D363">
+            <wp:extent cx="2565779" cy="1031815"/>
+            <wp:effectExtent l="0" t="0" r="6350" b="0"/>
+            <wp:docPr id="35" name="Imagen 35"/>
+            <wp:cNvGraphicFramePr>
+              <a:graphicFrameLocks xmlns:a="http://schemas.openxmlformats.org/drawingml/2006/main" noChangeAspect="1"/>
+            </wp:cNvGraphicFramePr>
+            <a:graphic xmlns:a="http://schemas.openxmlformats.org/drawingml/2006/main">
+              <a:graphicData uri="http://schemas.openxmlformats.org/drawingml/2006/picture">
+                <pic:pic xmlns:pic="http://schemas.openxmlformats.org/drawingml/2006/picture">
+                  <pic:nvPicPr>
+                    <pic:cNvPr id="1" name=""/>
+                    <pic:cNvPicPr/>
+                  </pic:nvPicPr>
+                  <pic:blipFill>
+                    <a:blip r:embed="rId38"/>
+                    <a:stretch>
+                      <a:fillRect/>
+                    </a:stretch>
+                  </pic:blipFill>
+                  <pic:spPr>
+                    <a:xfrm>
+                      <a:off x="0" y="0"/>
+                      <a:ext cx="2579901" cy="1037494"/>
+                    </a:xfrm>
+                    <a:prstGeom prst="rect">
+                      <a:avLst/>
+                    </a:prstGeom>
+                  </pic:spPr>
+                </pic:pic>
+              </a:graphicData>
+            </a:graphic>
+          </wp:inline>
+        </w:drawing>
+      </w:r>
+    </w:p>
+    <w:p>
+      <w:pPr>
+        <w:jc w:val="both"/>
+        <w:rPr>
+          <w:lang w:val="es-MX"/>
+        </w:rPr>
+      </w:pPr>
+      <w:r>
+        <w:rPr>
+          <w:lang w:val="es-MX"/>
+        </w:rPr>
+        <w:t>Como puede apreciarse borramos las líneas de los pasos 2.1 y 2.2 para dejar definitivamente esto último.</w:t>
+      </w:r>
+    </w:p>
+    <w:p>
+      <w:pPr>
+        <w:pStyle w:val="Prrafodelista"/>
+        <w:numPr>
+          <w:ilvl w:val="1"/>
+          <w:numId w:val="3"/>
+        </w:numPr>
+        <w:jc w:val="both"/>
+        <w:rPr>
+          <w:lang w:val="es-MX"/>
+        </w:rPr>
+      </w:pPr>
+      <w:r>
+        <w:rPr>
+          <w:lang w:val="es-MX"/>
+        </w:rPr>
         <w:t xml:space="preserve">Ahora volvemos a ejecutar la migración con los </w:t>
       </w:r>
       <w:proofErr w:type="spellStart"/>
@@ -3836,6 +4042,315 @@
         </w:rPr>
         <w:t>:</w:t>
       </w:r>
+    </w:p>
+    <w:p>
+      <w:pPr>
+        <w:jc w:val="both"/>
+        <w:rPr>
+          <w:lang w:val="es-MX"/>
+        </w:rPr>
+      </w:pPr>
+      <w:r>
+        <w:rPr>
+          <w:noProof/>
+          <w:lang w:eastAsia="es-CO"/>
+        </w:rPr>
+        <w:drawing>
+          <wp:inline distT="0" distB="0" distL="0" distR="0" wp14:anchorId="47F72204" wp14:editId="38A0B852">
+            <wp:extent cx="5019182" cy="913765"/>
+            <wp:effectExtent l="0" t="0" r="0" b="635"/>
+            <wp:docPr id="31" name="Imagen 31"/>
+            <wp:cNvGraphicFramePr>
+              <a:graphicFrameLocks xmlns:a="http://schemas.openxmlformats.org/drawingml/2006/main" noChangeAspect="1"/>
+            </wp:cNvGraphicFramePr>
+            <a:graphic xmlns:a="http://schemas.openxmlformats.org/drawingml/2006/main">
+              <a:graphicData uri="http://schemas.openxmlformats.org/drawingml/2006/picture">
+                <pic:pic xmlns:pic="http://schemas.openxmlformats.org/drawingml/2006/picture">
+                  <pic:nvPicPr>
+                    <pic:cNvPr id="1" name=""/>
+                    <pic:cNvPicPr/>
+                  </pic:nvPicPr>
+                  <pic:blipFill>
+                    <a:blip r:embed="rId29"/>
+                    <a:stretch>
+                      <a:fillRect/>
+                    </a:stretch>
+                  </pic:blipFill>
+                  <pic:spPr>
+                    <a:xfrm>
+                      <a:off x="0" y="0"/>
+                      <a:ext cx="5085149" cy="925775"/>
+                    </a:xfrm>
+                    <a:prstGeom prst="rect">
+                      <a:avLst/>
+                    </a:prstGeom>
+                  </pic:spPr>
+                </pic:pic>
+              </a:graphicData>
+            </a:graphic>
+          </wp:inline>
+        </w:drawing>
+      </w:r>
+    </w:p>
+    <w:p>
+      <w:pPr>
+        <w:jc w:val="both"/>
+        <w:rPr>
+          <w:lang w:val="es-MX"/>
+        </w:rPr>
+      </w:pPr>
+    </w:p>
+    <w:p>
+      <w:pPr>
+        <w:jc w:val="both"/>
+        <w:rPr>
+          <w:lang w:val="es-MX"/>
+        </w:rPr>
+      </w:pPr>
+      <w:r>
+        <w:rPr>
+          <w:b/>
+          <w:i/>
+          <w:color w:val="FF0000"/>
+          <w:u w:val="single"/>
+          <w:lang w:val="es-MX"/>
+        </w:rPr>
+        <w:t>Importante:</w:t>
+      </w:r>
+      <w:r>
+        <w:rPr>
+          <w:color w:val="FF0000"/>
+          <w:lang w:val="es-MX"/>
+        </w:rPr>
+        <w:t xml:space="preserve"> </w:t>
+      </w:r>
+      <w:r>
+        <w:rPr>
+          <w:lang w:val="es-MX"/>
+        </w:rPr>
+        <w:t xml:space="preserve">Algo a tener en cuenta es que el comando </w:t>
+      </w:r>
+      <w:proofErr w:type="spellStart"/>
+      <w:proofErr w:type="gramStart"/>
+      <w:r>
+        <w:rPr>
+          <w:lang w:val="es-MX"/>
+        </w:rPr>
+        <w:t>migrate:fresh</w:t>
+      </w:r>
+      <w:proofErr w:type="spellEnd"/>
+      <w:proofErr w:type="gramEnd"/>
+      <w:r>
+        <w:rPr>
+          <w:lang w:val="es-MX"/>
+        </w:rPr>
+        <w:t xml:space="preserve"> borra todas las migraciones y lo que hay en las tablas, pero no borra los archivos almacenados dentro del proyecto.</w:t>
+      </w:r>
+      <w:r>
+        <w:rPr>
+          <w:lang w:val="es-MX"/>
+        </w:rPr>
+        <w:t xml:space="preserve"> Para evitar esta dificultad, y estar llenándonos de imágenes cada vez que ejecutemos un </w:t>
+      </w:r>
+      <w:proofErr w:type="spellStart"/>
+      <w:r>
+        <w:rPr>
+          <w:lang w:val="es-MX"/>
+        </w:rPr>
+        <w:t>seeder</w:t>
+      </w:r>
+      <w:proofErr w:type="spellEnd"/>
+      <w:r>
+        <w:rPr>
+          <w:lang w:val="es-MX"/>
+        </w:rPr>
+        <w:t xml:space="preserve">, colocamos la siguiente línea en el archivo </w:t>
+      </w:r>
+      <w:proofErr w:type="spellStart"/>
+      <w:r>
+        <w:rPr>
+          <w:lang w:val="es-MX"/>
+        </w:rPr>
+        <w:t>DatabaseSeeder</w:t>
+      </w:r>
+      <w:proofErr w:type="spellEnd"/>
+      <w:r>
+        <w:rPr>
+          <w:lang w:val="es-MX"/>
+        </w:rPr>
+        <w:t>:</w:t>
+      </w:r>
+    </w:p>
+    <w:p>
+      <w:pPr>
+        <w:jc w:val="both"/>
+        <w:rPr>
+          <w:lang w:val="es-MX"/>
+        </w:rPr>
+      </w:pPr>
+      <w:r>
+        <w:rPr>
+          <w:lang w:val="es-MX"/>
+        </w:rPr>
+        <w:drawing>
+          <wp:inline distT="0" distB="0" distL="0" distR="0" wp14:anchorId="6AAEF372" wp14:editId="6DF689F9">
+            <wp:extent cx="3480179" cy="1498926"/>
+            <wp:effectExtent l="0" t="0" r="6350" b="6350"/>
+            <wp:docPr id="26" name="Imagen 26"/>
+            <wp:cNvGraphicFramePr>
+              <a:graphicFrameLocks xmlns:a="http://schemas.openxmlformats.org/drawingml/2006/main" noChangeAspect="1"/>
+            </wp:cNvGraphicFramePr>
+            <a:graphic xmlns:a="http://schemas.openxmlformats.org/drawingml/2006/main">
+              <a:graphicData uri="http://schemas.openxmlformats.org/drawingml/2006/picture">
+                <pic:pic xmlns:pic="http://schemas.openxmlformats.org/drawingml/2006/picture">
+                  <pic:nvPicPr>
+                    <pic:cNvPr id="1" name=""/>
+                    <pic:cNvPicPr/>
+                  </pic:nvPicPr>
+                  <pic:blipFill>
+                    <a:blip r:embed="rId39"/>
+                    <a:stretch>
+                      <a:fillRect/>
+                    </a:stretch>
+                  </pic:blipFill>
+                  <pic:spPr>
+                    <a:xfrm>
+                      <a:off x="0" y="0"/>
+                      <a:ext cx="3510111" cy="1511818"/>
+                    </a:xfrm>
+                    <a:prstGeom prst="rect">
+                      <a:avLst/>
+                    </a:prstGeom>
+                  </pic:spPr>
+                </pic:pic>
+              </a:graphicData>
+            </a:graphic>
+          </wp:inline>
+        </w:drawing>
+      </w:r>
+    </w:p>
+    <w:p>
+      <w:pPr>
+        <w:jc w:val="both"/>
+        <w:rPr>
+          <w:lang w:val="es-MX"/>
+        </w:rPr>
+      </w:pPr>
+      <w:r>
+        <w:rPr>
+          <w:lang w:val="es-MX"/>
+        </w:rPr>
+        <w:t>Lo que se hace primero es eliminar el directorio ‘post’ y luego vuelve y lo crea.</w:t>
+      </w:r>
+      <w:r>
+        <w:rPr>
+          <w:lang w:val="es-MX"/>
+        </w:rPr>
+        <w:t xml:space="preserve"> </w:t>
+      </w:r>
+    </w:p>
+    <w:p>
+      <w:pPr>
+        <w:jc w:val="both"/>
+        <w:rPr>
+          <w:lang w:val="es-MX"/>
+        </w:rPr>
+      </w:pPr>
+      <w:r>
+        <w:rPr>
+          <w:lang w:val="es-MX"/>
+        </w:rPr>
+        <w:t>Luego volvemos a ejecutar la migración</w:t>
+      </w:r>
+    </w:p>
+    <w:p>
+      <w:pPr>
+        <w:jc w:val="both"/>
+        <w:rPr>
+          <w:lang w:val="es-MX"/>
+        </w:rPr>
+      </w:pPr>
+      <w:r>
+        <w:rPr>
+          <w:noProof/>
+          <w:lang w:eastAsia="es-CO"/>
+        </w:rPr>
+        <w:drawing>
+          <wp:inline distT="0" distB="0" distL="0" distR="0" wp14:anchorId="7198C0FF" wp14:editId="3269F0CE">
+            <wp:extent cx="4810836" cy="875835"/>
+            <wp:effectExtent l="0" t="0" r="0" b="635"/>
+            <wp:docPr id="27" name="Imagen 27"/>
+            <wp:cNvGraphicFramePr>
+              <a:graphicFrameLocks xmlns:a="http://schemas.openxmlformats.org/drawingml/2006/main" noChangeAspect="1"/>
+            </wp:cNvGraphicFramePr>
+            <a:graphic xmlns:a="http://schemas.openxmlformats.org/drawingml/2006/main">
+              <a:graphicData uri="http://schemas.openxmlformats.org/drawingml/2006/picture">
+                <pic:pic xmlns:pic="http://schemas.openxmlformats.org/drawingml/2006/picture">
+                  <pic:nvPicPr>
+                    <pic:cNvPr id="1" name=""/>
+                    <pic:cNvPicPr/>
+                  </pic:nvPicPr>
+                  <pic:blipFill>
+                    <a:blip r:embed="rId29"/>
+                    <a:stretch>
+                      <a:fillRect/>
+                    </a:stretch>
+                  </pic:blipFill>
+                  <pic:spPr>
+                    <a:xfrm>
+                      <a:off x="0" y="0"/>
+                      <a:ext cx="4887762" cy="889840"/>
+                    </a:xfrm>
+                    <a:prstGeom prst="rect">
+                      <a:avLst/>
+                    </a:prstGeom>
+                  </pic:spPr>
+                </pic:pic>
+              </a:graphicData>
+            </a:graphic>
+          </wp:inline>
+        </w:drawing>
+      </w:r>
+    </w:p>
+    <w:p>
+      <w:pPr>
+        <w:jc w:val="both"/>
+        <w:rPr>
+          <w:lang w:val="es-MX"/>
+        </w:rPr>
+      </w:pPr>
+      <w:r>
+        <w:rPr>
+          <w:lang w:val="es-MX"/>
+        </w:rPr>
+        <w:t>Hasta aquí lo relacionado con insertar datos falsos o de prueba a la BD.</w:t>
+      </w:r>
+      <w:bookmarkStart w:id="0" w:name="_GoBack"/>
+      <w:bookmarkEnd w:id="0"/>
+    </w:p>
+    <w:p>
+      <w:pPr>
+        <w:jc w:val="both"/>
+        <w:rPr>
+          <w:lang w:val="es-MX"/>
+        </w:rPr>
+      </w:pPr>
+    </w:p>
+    <w:p>
+      <w:pPr>
+        <w:jc w:val="both"/>
+        <w:rPr>
+          <w:lang w:val="es-MX"/>
+        </w:rPr>
+      </w:pPr>
+    </w:p>
+    <w:p>
+      <w:pPr>
+        <w:jc w:val="both"/>
+        <w:rPr>
+          <w:lang w:val="es-MX"/>
+        </w:rPr>
+      </w:pPr>
     </w:p>
     <w:p>
       <w:pPr>
@@ -3863,7 +4378,7 @@
 </file>
 
 <file path=word/numbering.xml><?xml version="1.0" encoding="utf-8"?>
-<w:numbering xmlns:wpc="http://schemas.microsoft.com/office/word/2010/wordprocessingCanvas" xmlns:cx="http://schemas.microsoft.com/office/drawing/2014/chartex" xmlns:cx1="http://schemas.microsoft.com/office/drawing/2015/9/8/chartex" xmlns:cx2="http://schemas.microsoft.com/office/drawing/2015/10/21/chartex" xmlns:cx3="http://schemas.microsoft.com/office/drawing/2016/5/9/chartex" xmlns:cx4="http://schemas.microsoft.com/office/drawing/2016/5/10/chartex" xmlns:cx5="http://schemas.microsoft.com/office/drawing/2016/5/11/chartex" xmlns:cx6="http://schemas.microsoft.com/office/drawing/2016/5/12/chartex" xmlns:cx7="http://schemas.microsoft.com/office/drawing/2016/5/13/chartex" xmlns:cx8="http://schemas.microsoft.com/office/drawing/2016/5/14/chartex" xmlns:mc="http://schemas.openxmlformats.org/markup-compatibility/2006" xmlns:aink="http://schemas.microsoft.com/office/drawing/2016/ink" xmlns:am3d="http://schemas.microsoft.com/office/drawing/2017/model3d" xmlns:o="urn:schemas-microsoft-com:office:office" xmlns:r="http://schemas.openxmlformats.org/officeDocument/2006/relationships" xmlns:m="http://schemas.openxmlformats.org/officeDocument/2006/math" xmlns:v="urn:schemas-microsoft-com:vml" xmlns:wp14="http://schemas.microsoft.com/office/word/2010/wordprocessingDrawing" xmlns:wp="http://schemas.openxmlformats.org/drawingml/2006/wordprocessingDrawing" xmlns:w10="urn:schemas-microsoft-com:office:word" xmlns:w="http://schemas.openxmlformats.org/wordprocessingml/2006/main" xmlns:w14="http://schemas.microsoft.com/office/word/2010/wordml" xmlns:w15="http://schemas.microsoft.com/office/word/2012/wordml" xmlns:w16cex="http://schemas.microsoft.com/office/word/2018/wordml/cex" xmlns:w16cid="http://schemas.microsoft.com/office/word/2016/wordml/cid" xmlns:w16="http://schemas.microsoft.com/office/word/2018/wordml" xmlns:w16sdtdh="http://schemas.microsoft.com/office/word/2020/wordml/sdtdatahash" xmlns:w16se="http://schemas.microsoft.com/office/word/2015/wordml/symex" xmlns:wpg="http://schemas.microsoft.com/office/word/2010/wordprocessingGroup" xmlns:wpi="http://schemas.microsoft.com/office/word/2010/wordprocessingInk" xmlns:wne="http://schemas.microsoft.com/office/word/2006/wordml" xmlns:wps="http://schemas.microsoft.com/office/word/2010/wordprocessingShape" mc:Ignorable="w14 w15 w16se w16cid w16 w16cex w16sdtdh wp14">
+<w:numbering xmlns:wpc="http://schemas.microsoft.com/office/word/2010/wordprocessingCanvas" xmlns:cx="http://schemas.microsoft.com/office/drawing/2014/chartex" xmlns:mc="http://schemas.openxmlformats.org/markup-compatibility/2006" xmlns:o="urn:schemas-microsoft-com:office:office" xmlns:r="http://schemas.openxmlformats.org/officeDocument/2006/relationships" xmlns:m="http://schemas.openxmlformats.org/officeDocument/2006/math" xmlns:v="urn:schemas-microsoft-com:vml" xmlns:wp14="http://schemas.microsoft.com/office/word/2010/wordprocessingDrawing" xmlns:wp="http://schemas.openxmlformats.org/drawingml/2006/wordprocessingDrawing" xmlns:w10="urn:schemas-microsoft-com:office:word" xmlns:w="http://schemas.openxmlformats.org/wordprocessingml/2006/main" xmlns:w14="http://schemas.microsoft.com/office/word/2010/wordml" xmlns:w15="http://schemas.microsoft.com/office/word/2012/wordml" xmlns:w16se="http://schemas.microsoft.com/office/word/2015/wordml/symex" xmlns:wpg="http://schemas.microsoft.com/office/word/2010/wordprocessingGroup" xmlns:wpi="http://schemas.microsoft.com/office/word/2010/wordprocessingInk" xmlns:wne="http://schemas.microsoft.com/office/word/2006/wordml" xmlns:wps="http://schemas.microsoft.com/office/word/2010/wordprocessingShape" mc:Ignorable="w14 w15 w16se wp14">
   <w:abstractNum w:abstractNumId="0" w15:restartNumberingAfterBreak="0">
     <w:nsid w:val="24B856CB"/>
     <w:multiLevelType w:val="hybridMultilevel"/>
@@ -4199,7 +4714,7 @@
 </file>
 
 <file path=word/styles.xml><?xml version="1.0" encoding="utf-8"?>
-<w:styles xmlns:mc="http://schemas.openxmlformats.org/markup-compatibility/2006" xmlns:r="http://schemas.openxmlformats.org/officeDocument/2006/relationships" xmlns:w="http://schemas.openxmlformats.org/wordprocessingml/2006/main" xmlns:w14="http://schemas.microsoft.com/office/word/2010/wordml" xmlns:w15="http://schemas.microsoft.com/office/word/2012/wordml" xmlns:w16cex="http://schemas.microsoft.com/office/word/2018/wordml/cex" xmlns:w16cid="http://schemas.microsoft.com/office/word/2016/wordml/cid" xmlns:w16="http://schemas.microsoft.com/office/word/2018/wordml" xmlns:w16sdtdh="http://schemas.microsoft.com/office/word/2020/wordml/sdtdatahash" xmlns:w16se="http://schemas.microsoft.com/office/word/2015/wordml/symex" mc:Ignorable="w14 w15 w16se w16cid w16 w16cex w16sdtdh">
+<w:styles xmlns:mc="http://schemas.openxmlformats.org/markup-compatibility/2006" xmlns:r="http://schemas.openxmlformats.org/officeDocument/2006/relationships" xmlns:w="http://schemas.openxmlformats.org/wordprocessingml/2006/main" xmlns:w14="http://schemas.microsoft.com/office/word/2010/wordml" xmlns:w15="http://schemas.microsoft.com/office/word/2012/wordml" xmlns:w16se="http://schemas.microsoft.com/office/word/2015/wordml/symex" mc:Ignorable="w14 w15 w16se">
   <w:docDefaults>
     <w:rPrDefault>
       <w:rPr>
@@ -4215,7 +4730,7 @@
       </w:pPr>
     </w:pPrDefault>
   </w:docDefaults>
-  <w:latentStyles w:defLockedState="0" w:defUIPriority="99" w:defSemiHidden="0" w:defUnhideWhenUsed="0" w:defQFormat="0" w:count="376">
+  <w:latentStyles w:defLockedState="0" w:defUIPriority="99" w:defSemiHidden="0" w:defUnhideWhenUsed="0" w:defQFormat="0" w:count="371">
     <w:lsdException w:name="Normal" w:uiPriority="0" w:qFormat="1"/>
     <w:lsdException w:name="heading 1" w:uiPriority="9" w:qFormat="1"/>
     <w:lsdException w:name="heading 2" w:semiHidden="1" w:uiPriority="9" w:unhideWhenUsed="1" w:qFormat="1"/>
@@ -4587,11 +5102,6 @@
     <w:lsdException w:name="List Table 5 Dark Accent 6" w:uiPriority="50"/>
     <w:lsdException w:name="List Table 6 Colorful Accent 6" w:uiPriority="51"/>
     <w:lsdException w:name="List Table 7 Colorful Accent 6" w:uiPriority="52"/>
-    <w:lsdException w:name="Mention" w:semiHidden="1" w:unhideWhenUsed="1"/>
-    <w:lsdException w:name="Smart Hyperlink" w:semiHidden="1" w:unhideWhenUsed="1"/>
-    <w:lsdException w:name="Hashtag" w:semiHidden="1" w:unhideWhenUsed="1"/>
-    <w:lsdException w:name="Unresolved Mention" w:semiHidden="1" w:unhideWhenUsed="1"/>
-    <w:lsdException w:name="Smart Link" w:semiHidden="1" w:unhideWhenUsed="1"/>
   </w:latentStyles>
   <w:style w:type="paragraph" w:default="1" w:styleId="Normal">
     <w:name w:val="Normal"/>
@@ -4646,7 +5156,7 @@
       <w:u w:val="single"/>
     </w:rPr>
   </w:style>
-  <w:style w:type="character" w:styleId="Mencinsinresolver">
+  <w:style w:type="character" w:customStyle="1" w:styleId="UnresolvedMention">
     <w:name w:val="Unresolved Mention"/>
     <w:basedOn w:val="Fuentedeprrafopredeter"/>
     <w:uiPriority w:val="99"/>

</xml_diff>

<commit_message>
Casi terminando la vista index del Blog
</commit_message>
<xml_diff>
--- a/pasos-parte 2.docx
+++ b/pasos-parte 2.docx
@@ -1,6 +1,6 @@
 
 <file path=word/document.xml><?xml version="1.0" encoding="utf-8"?>
-<w:document xmlns:wpc="http://schemas.microsoft.com/office/word/2010/wordprocessingCanvas" xmlns:cx="http://schemas.microsoft.com/office/drawing/2014/chartex" xmlns:cx1="http://schemas.microsoft.com/office/drawing/2015/9/8/chartex" xmlns:cx2="http://schemas.microsoft.com/office/drawing/2015/10/21/chartex" xmlns:cx3="http://schemas.microsoft.com/office/drawing/2016/5/9/chartex" xmlns:cx4="http://schemas.microsoft.com/office/drawing/2016/5/10/chartex" xmlns:cx5="http://schemas.microsoft.com/office/drawing/2016/5/11/chartex" xmlns:cx6="http://schemas.microsoft.com/office/drawing/2016/5/12/chartex" xmlns:cx7="http://schemas.microsoft.com/office/drawing/2016/5/13/chartex" xmlns:cx8="http://schemas.microsoft.com/office/drawing/2016/5/14/chartex" xmlns:mc="http://schemas.openxmlformats.org/markup-compatibility/2006" xmlns:aink="http://schemas.microsoft.com/office/drawing/2016/ink" xmlns:am3d="http://schemas.microsoft.com/office/drawing/2017/model3d" xmlns:o="urn:schemas-microsoft-com:office:office" xmlns:r="http://schemas.openxmlformats.org/officeDocument/2006/relationships" xmlns:m="http://schemas.openxmlformats.org/officeDocument/2006/math" xmlns:v="urn:schemas-microsoft-com:vml" xmlns:wp14="http://schemas.microsoft.com/office/word/2010/wordprocessingDrawing" xmlns:wp="http://schemas.openxmlformats.org/drawingml/2006/wordprocessingDrawing" xmlns:w10="urn:schemas-microsoft-com:office:word" xmlns:w="http://schemas.openxmlformats.org/wordprocessingml/2006/main" xmlns:w14="http://schemas.microsoft.com/office/word/2010/wordml" xmlns:w15="http://schemas.microsoft.com/office/word/2012/wordml" xmlns:w16cex="http://schemas.microsoft.com/office/word/2018/wordml/cex" xmlns:w16cid="http://schemas.microsoft.com/office/word/2016/wordml/cid" xmlns:w16="http://schemas.microsoft.com/office/word/2018/wordml" xmlns:w16se="http://schemas.microsoft.com/office/word/2015/wordml/symex" xmlns:wpg="http://schemas.microsoft.com/office/word/2010/wordprocessingGroup" xmlns:wpi="http://schemas.microsoft.com/office/word/2010/wordprocessingInk" xmlns:wne="http://schemas.microsoft.com/office/word/2006/wordml" xmlns:wps="http://schemas.microsoft.com/office/word/2010/wordprocessingShape" mc:Ignorable="w14 w15 w16se w16cid w16 w16cex wp14">
+<w:document xmlns:wpc="http://schemas.microsoft.com/office/word/2010/wordprocessingCanvas" xmlns:cx="http://schemas.microsoft.com/office/drawing/2014/chartex" xmlns:cx1="http://schemas.microsoft.com/office/drawing/2015/9/8/chartex" xmlns:cx2="http://schemas.microsoft.com/office/drawing/2015/10/21/chartex" xmlns:cx3="http://schemas.microsoft.com/office/drawing/2016/5/9/chartex" xmlns:cx4="http://schemas.microsoft.com/office/drawing/2016/5/10/chartex" xmlns:cx5="http://schemas.microsoft.com/office/drawing/2016/5/11/chartex" xmlns:cx6="http://schemas.microsoft.com/office/drawing/2016/5/12/chartex" xmlns:cx7="http://schemas.microsoft.com/office/drawing/2016/5/13/chartex" xmlns:cx8="http://schemas.microsoft.com/office/drawing/2016/5/14/chartex" xmlns:mc="http://schemas.openxmlformats.org/markup-compatibility/2006" xmlns:aink="http://schemas.microsoft.com/office/drawing/2016/ink" xmlns:am3d="http://schemas.microsoft.com/office/drawing/2017/model3d" xmlns:o="urn:schemas-microsoft-com:office:office" xmlns:oel="http://schemas.microsoft.com/office/2019/extlst" xmlns:r="http://schemas.openxmlformats.org/officeDocument/2006/relationships" xmlns:m="http://schemas.openxmlformats.org/officeDocument/2006/math" xmlns:v="urn:schemas-microsoft-com:vml" xmlns:wp14="http://schemas.microsoft.com/office/word/2010/wordprocessingDrawing" xmlns:wp="http://schemas.openxmlformats.org/drawingml/2006/wordprocessingDrawing" xmlns:w10="urn:schemas-microsoft-com:office:word" xmlns:w="http://schemas.openxmlformats.org/wordprocessingml/2006/main" xmlns:w14="http://schemas.microsoft.com/office/word/2010/wordml" xmlns:w15="http://schemas.microsoft.com/office/word/2012/wordml" xmlns:w16cex="http://schemas.microsoft.com/office/word/2018/wordml/cex" xmlns:w16cid="http://schemas.microsoft.com/office/word/2016/wordml/cid" xmlns:w16="http://schemas.microsoft.com/office/word/2018/wordml" xmlns:w16sdtdh="http://schemas.microsoft.com/office/word/2020/wordml/sdtdatahash" xmlns:w16se="http://schemas.microsoft.com/office/word/2015/wordml/symex" xmlns:wpg="http://schemas.microsoft.com/office/word/2010/wordprocessingGroup" xmlns:wpi="http://schemas.microsoft.com/office/word/2010/wordprocessingInk" xmlns:wne="http://schemas.microsoft.com/office/word/2006/wordml" xmlns:wps="http://schemas.microsoft.com/office/word/2010/wordprocessingShape" mc:Ignorable="w14 w15 w16se w16cid w16 w16cex w16sdtdh wp14">
   <w:body>
     <w:p>
       <w:pPr>
@@ -136,8 +136,16 @@
         <w:rPr>
           <w:lang w:val="es-MX"/>
         </w:rPr>
-        <w:t>Llenar base de datos usando factories</w:t>
-      </w:r>
+        <w:t xml:space="preserve">Llenar base de datos usando </w:t>
+      </w:r>
+      <w:proofErr w:type="spellStart"/>
+      <w:r>
+        <w:rPr>
+          <w:lang w:val="es-MX"/>
+        </w:rPr>
+        <w:t>factories</w:t>
+      </w:r>
+      <w:proofErr w:type="spellEnd"/>
     </w:p>
     <w:p>
       <w:pPr>
@@ -154,7 +162,35 @@
         <w:rPr>
           <w:lang w:val="es-MX"/>
         </w:rPr>
-        <w:t>Se deben crear factories para cada entidad excepto para User, que por default se crea</w:t>
+        <w:t xml:space="preserve">Se deben crear </w:t>
+      </w:r>
+      <w:proofErr w:type="spellStart"/>
+      <w:r>
+        <w:rPr>
+          <w:lang w:val="es-MX"/>
+        </w:rPr>
+        <w:t>factories</w:t>
+      </w:r>
+      <w:proofErr w:type="spellEnd"/>
+      <w:r>
+        <w:rPr>
+          <w:lang w:val="es-MX"/>
+        </w:rPr>
+        <w:t xml:space="preserve"> para cada entidad excepto para </w:t>
+      </w:r>
+      <w:proofErr w:type="spellStart"/>
+      <w:r>
+        <w:rPr>
+          <w:lang w:val="es-MX"/>
+        </w:rPr>
+        <w:t>User</w:t>
+      </w:r>
+      <w:proofErr w:type="spellEnd"/>
+      <w:r>
+        <w:rPr>
+          <w:lang w:val="es-MX"/>
+        </w:rPr>
+        <w:t>, que por default se crea</w:t>
       </w:r>
     </w:p>
     <w:p>
@@ -220,7 +256,21 @@
         <w:rPr>
           <w:lang w:val="es-MX"/>
         </w:rPr>
-        <w:t>Luego se abre cada una de estas clases para poder llenar la base de datos con información de prueba o falsa (fake):</w:t>
+        <w:t>Luego se abre cada una de estas clases para poder llenar la base de datos con información de prueba o falsa (</w:t>
+      </w:r>
+      <w:proofErr w:type="spellStart"/>
+      <w:r>
+        <w:rPr>
+          <w:lang w:val="es-MX"/>
+        </w:rPr>
+        <w:t>fake</w:t>
+      </w:r>
+      <w:proofErr w:type="spellEnd"/>
+      <w:r>
+        <w:rPr>
+          <w:lang w:val="es-MX"/>
+        </w:rPr>
+        <w:t>):</w:t>
       </w:r>
     </w:p>
     <w:p>
@@ -239,32 +289,82 @@
         <w:rPr>
           <w:lang w:val="es-MX"/>
         </w:rPr>
-        <w:t>Abrimos CategoriaFactory:</w:t>
-      </w:r>
-    </w:p>
-    <w:p>
-      <w:pPr>
-        <w:rPr>
-          <w:lang w:val="es-MX"/>
-        </w:rPr>
-      </w:pPr>
-      <w:r>
-        <w:rPr>
-          <w:lang w:val="es-MX"/>
-        </w:rPr>
-        <w:t>En el return se especifica los campos que queremos diligenciar, pero antes es necesario definir la variable $nombre, donde decimos que llenaremos el campo respectivo con una palabra (Word) de 20 caracteres. Igualmente, es necesario llamar a</w:t>
-      </w:r>
-      <w:r>
-        <w:rPr>
-          <w:lang w:val="es-MX"/>
-        </w:rPr>
-        <w:t>l helper</w:t>
-      </w:r>
-      <w:r>
-        <w:rPr>
-          <w:lang w:val="es-MX"/>
-        </w:rPr>
-        <w:t xml:space="preserve"> Str en la parte superior: </w:t>
+        <w:t xml:space="preserve">Abrimos </w:t>
+      </w:r>
+      <w:proofErr w:type="spellStart"/>
+      <w:r>
+        <w:rPr>
+          <w:lang w:val="es-MX"/>
+        </w:rPr>
+        <w:t>CategoriaFactory</w:t>
+      </w:r>
+      <w:proofErr w:type="spellEnd"/>
+      <w:r>
+        <w:rPr>
+          <w:lang w:val="es-MX"/>
+        </w:rPr>
+        <w:t>:</w:t>
+      </w:r>
+    </w:p>
+    <w:p>
+      <w:pPr>
+        <w:rPr>
+          <w:lang w:val="es-MX"/>
+        </w:rPr>
+      </w:pPr>
+      <w:r>
+        <w:rPr>
+          <w:lang w:val="es-MX"/>
+        </w:rPr>
+        <w:t xml:space="preserve">En el </w:t>
+      </w:r>
+      <w:proofErr w:type="spellStart"/>
+      <w:r>
+        <w:rPr>
+          <w:lang w:val="es-MX"/>
+        </w:rPr>
+        <w:t>return</w:t>
+      </w:r>
+      <w:proofErr w:type="spellEnd"/>
+      <w:r>
+        <w:rPr>
+          <w:lang w:val="es-MX"/>
+        </w:rPr>
+        <w:t xml:space="preserve"> se especifica los campos que queremos diligenciar, pero antes es necesario definir la variable $nombre, donde decimos que llenaremos el campo respectivo con una palabra (Word) de 20 caracteres. Igualmente, es necesario llamar a</w:t>
+      </w:r>
+      <w:r>
+        <w:rPr>
+          <w:lang w:val="es-MX"/>
+        </w:rPr>
+        <w:t xml:space="preserve">l </w:t>
+      </w:r>
+      <w:proofErr w:type="spellStart"/>
+      <w:r>
+        <w:rPr>
+          <w:lang w:val="es-MX"/>
+        </w:rPr>
+        <w:t>helper</w:t>
+      </w:r>
+      <w:proofErr w:type="spellEnd"/>
+      <w:r>
+        <w:rPr>
+          <w:lang w:val="es-MX"/>
+        </w:rPr>
+        <w:t xml:space="preserve"> </w:t>
+      </w:r>
+      <w:proofErr w:type="spellStart"/>
+      <w:r>
+        <w:rPr>
+          <w:lang w:val="es-MX"/>
+        </w:rPr>
+        <w:t>Str</w:t>
+      </w:r>
+      <w:proofErr w:type="spellEnd"/>
+      <w:r>
+        <w:rPr>
+          <w:lang w:val="es-MX"/>
+        </w:rPr>
+        <w:t xml:space="preserve"> en la parte superior: </w:t>
       </w:r>
     </w:p>
     <w:p>
@@ -374,7 +474,21 @@
           <w:lang w:val="es-MX"/>
         </w:rPr>
         <w:lastRenderedPageBreak/>
-        <w:t>Luego en el return especificamos los campos a llenar:</w:t>
+        <w:t xml:space="preserve">Luego en el </w:t>
+      </w:r>
+      <w:proofErr w:type="spellStart"/>
+      <w:r>
+        <w:rPr>
+          <w:lang w:val="es-MX"/>
+        </w:rPr>
+        <w:t>return</w:t>
+      </w:r>
+      <w:proofErr w:type="spellEnd"/>
+      <w:r>
+        <w:rPr>
+          <w:lang w:val="es-MX"/>
+        </w:rPr>
+        <w:t xml:space="preserve"> especificamos los campos a llenar:</w:t>
       </w:r>
     </w:p>
     <w:p>
@@ -530,7 +644,21 @@
         <w:rPr>
           <w:lang w:val="es-MX"/>
         </w:rPr>
-        <w:t>Ahora abrimos PostFactory:</w:t>
+        <w:t xml:space="preserve">Ahora abrimos </w:t>
+      </w:r>
+      <w:proofErr w:type="spellStart"/>
+      <w:r>
+        <w:rPr>
+          <w:lang w:val="es-MX"/>
+        </w:rPr>
+        <w:t>PostFactory</w:t>
+      </w:r>
+      <w:proofErr w:type="spellEnd"/>
+      <w:r>
+        <w:rPr>
+          <w:lang w:val="es-MX"/>
+        </w:rPr>
+        <w:t>:</w:t>
       </w:r>
     </w:p>
     <w:p>
@@ -734,7 +862,21 @@
         <w:rPr>
           <w:lang w:val="es-MX"/>
         </w:rPr>
-        <w:t>2.3. Procedemos con el factory tag (etiquetas):</w:t>
+        <w:t xml:space="preserve">2.3. Procedemos con el </w:t>
+      </w:r>
+      <w:proofErr w:type="spellStart"/>
+      <w:r>
+        <w:rPr>
+          <w:lang w:val="es-MX"/>
+        </w:rPr>
+        <w:t>factory</w:t>
+      </w:r>
+      <w:proofErr w:type="spellEnd"/>
+      <w:r>
+        <w:rPr>
+          <w:lang w:val="es-MX"/>
+        </w:rPr>
+        <w:t xml:space="preserve"> tag (etiquetas):</w:t>
       </w:r>
     </w:p>
     <w:p>
@@ -795,21 +937,91 @@
         <w:rPr>
           <w:lang w:val="es-MX"/>
         </w:rPr>
-        <w:t>2.4. Seguimos con el factory Image:</w:t>
-      </w:r>
-    </w:p>
-    <w:p>
-      <w:pPr>
-        <w:jc w:val="both"/>
-        <w:rPr>
-          <w:lang w:val="es-MX"/>
-        </w:rPr>
-      </w:pPr>
-      <w:r>
-        <w:rPr>
-          <w:lang w:val="es-MX"/>
-        </w:rPr>
-        <w:t xml:space="preserve">Normalmente las imágenes que subimos al servidor se guardan en la ruta storage/app pero queremos que se almacenen en storage/app/public </w:t>
+        <w:t xml:space="preserve">2.4. Seguimos con el </w:t>
+      </w:r>
+      <w:proofErr w:type="spellStart"/>
+      <w:r>
+        <w:rPr>
+          <w:lang w:val="es-MX"/>
+        </w:rPr>
+        <w:t>factory</w:t>
+      </w:r>
+      <w:proofErr w:type="spellEnd"/>
+      <w:r>
+        <w:rPr>
+          <w:lang w:val="es-MX"/>
+        </w:rPr>
+        <w:t xml:space="preserve"> </w:t>
+      </w:r>
+      <w:proofErr w:type="spellStart"/>
+      <w:r>
+        <w:rPr>
+          <w:lang w:val="es-MX"/>
+        </w:rPr>
+        <w:t>Image</w:t>
+      </w:r>
+      <w:proofErr w:type="spellEnd"/>
+      <w:r>
+        <w:rPr>
+          <w:lang w:val="es-MX"/>
+        </w:rPr>
+        <w:t>:</w:t>
+      </w:r>
+    </w:p>
+    <w:p>
+      <w:pPr>
+        <w:jc w:val="both"/>
+        <w:rPr>
+          <w:lang w:val="es-MX"/>
+        </w:rPr>
+      </w:pPr>
+      <w:r>
+        <w:rPr>
+          <w:lang w:val="es-MX"/>
+        </w:rPr>
+        <w:t xml:space="preserve">Normalmente las imágenes que subimos al servidor se guardan en la ruta </w:t>
+      </w:r>
+      <w:proofErr w:type="spellStart"/>
+      <w:r>
+        <w:rPr>
+          <w:lang w:val="es-MX"/>
+        </w:rPr>
+        <w:t>storage</w:t>
+      </w:r>
+      <w:proofErr w:type="spellEnd"/>
+      <w:r>
+        <w:rPr>
+          <w:lang w:val="es-MX"/>
+        </w:rPr>
+        <w:t xml:space="preserve">/app pero queremos que se almacenen en </w:t>
+      </w:r>
+      <w:proofErr w:type="spellStart"/>
+      <w:r>
+        <w:rPr>
+          <w:lang w:val="es-MX"/>
+        </w:rPr>
+        <w:t>storage</w:t>
+      </w:r>
+      <w:proofErr w:type="spellEnd"/>
+      <w:r>
+        <w:rPr>
+          <w:lang w:val="es-MX"/>
+        </w:rPr>
+        <w:t>/app/</w:t>
+      </w:r>
+      <w:proofErr w:type="spellStart"/>
+      <w:r>
+        <w:rPr>
+          <w:lang w:val="es-MX"/>
+        </w:rPr>
+        <w:t>public</w:t>
+      </w:r>
+      <w:proofErr w:type="spellEnd"/>
+      <w:r>
+        <w:rPr>
+          <w:lang w:val="es-MX"/>
+        </w:rPr>
+        <w:t xml:space="preserve"> </w:t>
       </w:r>
       <w:r>
         <w:rPr>
@@ -829,7 +1041,91 @@
         <w:rPr>
           <w:lang w:val="es-MX"/>
         </w:rPr>
-        <w:t>Esto se hace así porque no queremos que las imágenes se sincronicen con nuestro repositorio de github, el cual tomará solo en cuenta lo que esté en storage. Pero como aquí son imágenes de prueba, o datos falsos (fake), no queremos que se sincronicen a github ni se suban al servidor real. Por eso, necesitamos la ruta public que está en storage/app</w:t>
+        <w:t xml:space="preserve">Esto se hace así porque no queremos que las imágenes se sincronicen con nuestro repositorio de </w:t>
+      </w:r>
+      <w:proofErr w:type="spellStart"/>
+      <w:r>
+        <w:rPr>
+          <w:lang w:val="es-MX"/>
+        </w:rPr>
+        <w:t>github</w:t>
+      </w:r>
+      <w:proofErr w:type="spellEnd"/>
+      <w:r>
+        <w:rPr>
+          <w:lang w:val="es-MX"/>
+        </w:rPr>
+        <w:t xml:space="preserve">, el cual tomará solo en cuenta lo que esté en </w:t>
+      </w:r>
+      <w:proofErr w:type="spellStart"/>
+      <w:r>
+        <w:rPr>
+          <w:lang w:val="es-MX"/>
+        </w:rPr>
+        <w:t>storage</w:t>
+      </w:r>
+      <w:proofErr w:type="spellEnd"/>
+      <w:r>
+        <w:rPr>
+          <w:lang w:val="es-MX"/>
+        </w:rPr>
+        <w:t>. Pero como aquí son imágenes de prueba, o datos falsos (</w:t>
+      </w:r>
+      <w:proofErr w:type="spellStart"/>
+      <w:r>
+        <w:rPr>
+          <w:lang w:val="es-MX"/>
+        </w:rPr>
+        <w:t>fake</w:t>
+      </w:r>
+      <w:proofErr w:type="spellEnd"/>
+      <w:r>
+        <w:rPr>
+          <w:lang w:val="es-MX"/>
+        </w:rPr>
+        <w:t xml:space="preserve">), no queremos que se sincronicen a </w:t>
+      </w:r>
+      <w:proofErr w:type="spellStart"/>
+      <w:r>
+        <w:rPr>
+          <w:lang w:val="es-MX"/>
+        </w:rPr>
+        <w:t>github</w:t>
+      </w:r>
+      <w:proofErr w:type="spellEnd"/>
+      <w:r>
+        <w:rPr>
+          <w:lang w:val="es-MX"/>
+        </w:rPr>
+        <w:t xml:space="preserve"> ni se suban al servidor real. Por eso, necesitamos la ruta </w:t>
+      </w:r>
+      <w:proofErr w:type="spellStart"/>
+      <w:r>
+        <w:rPr>
+          <w:lang w:val="es-MX"/>
+        </w:rPr>
+        <w:t>public</w:t>
+      </w:r>
+      <w:proofErr w:type="spellEnd"/>
+      <w:r>
+        <w:rPr>
+          <w:lang w:val="es-MX"/>
+        </w:rPr>
+        <w:t xml:space="preserve"> que está en </w:t>
+      </w:r>
+      <w:proofErr w:type="spellStart"/>
+      <w:r>
+        <w:rPr>
+          <w:lang w:val="es-MX"/>
+        </w:rPr>
+        <w:t>storage</w:t>
+      </w:r>
+      <w:proofErr w:type="spellEnd"/>
+      <w:r>
+        <w:rPr>
+          <w:lang w:val="es-MX"/>
+        </w:rPr>
+        <w:t>/app</w:t>
       </w:r>
       <w:r>
         <w:rPr>
@@ -841,8 +1137,16 @@
         <w:rPr>
           <w:lang w:val="es-MX"/>
         </w:rPr>
-        <w:t>.gitignore</w:t>
-      </w:r>
+        <w:t>.</w:t>
+      </w:r>
+      <w:proofErr w:type="spellStart"/>
+      <w:r>
+        <w:rPr>
+          <w:lang w:val="es-MX"/>
+        </w:rPr>
+        <w:t>gitignore</w:t>
+      </w:r>
+      <w:proofErr w:type="spellEnd"/>
       <w:r>
         <w:rPr>
           <w:lang w:val="es-MX"/>
@@ -867,7 +1171,63 @@
         <w:rPr>
           <w:lang w:val="es-MX"/>
         </w:rPr>
-        <w:t>Para hacer una simple prueba de esto, podemos crear un archivo llamado ImagenPrueba.txt dentro de storage/app/public y se verá inmediatamente en el acceso directo de storage que está en la carpeta public del proyecto</w:t>
+        <w:t xml:space="preserve">Para hacer una simple prueba de esto, podemos crear un archivo llamado ImagenPrueba.txt dentro de </w:t>
+      </w:r>
+      <w:proofErr w:type="spellStart"/>
+      <w:r>
+        <w:rPr>
+          <w:lang w:val="es-MX"/>
+        </w:rPr>
+        <w:t>storage</w:t>
+      </w:r>
+      <w:proofErr w:type="spellEnd"/>
+      <w:r>
+        <w:rPr>
+          <w:lang w:val="es-MX"/>
+        </w:rPr>
+        <w:t>/app/</w:t>
+      </w:r>
+      <w:proofErr w:type="spellStart"/>
+      <w:r>
+        <w:rPr>
+          <w:lang w:val="es-MX"/>
+        </w:rPr>
+        <w:t>public</w:t>
+      </w:r>
+      <w:proofErr w:type="spellEnd"/>
+      <w:r>
+        <w:rPr>
+          <w:lang w:val="es-MX"/>
+        </w:rPr>
+        <w:t xml:space="preserve"> y se verá inmediatamente en el acceso directo de </w:t>
+      </w:r>
+      <w:proofErr w:type="spellStart"/>
+      <w:r>
+        <w:rPr>
+          <w:lang w:val="es-MX"/>
+        </w:rPr>
+        <w:t>storage</w:t>
+      </w:r>
+      <w:proofErr w:type="spellEnd"/>
+      <w:r>
+        <w:rPr>
+          <w:lang w:val="es-MX"/>
+        </w:rPr>
+        <w:t xml:space="preserve"> que está en la carpeta </w:t>
+      </w:r>
+      <w:proofErr w:type="spellStart"/>
+      <w:r>
+        <w:rPr>
+          <w:lang w:val="es-MX"/>
+        </w:rPr>
+        <w:t>public</w:t>
+      </w:r>
+      <w:proofErr w:type="spellEnd"/>
+      <w:r>
+        <w:rPr>
+          <w:lang w:val="es-MX"/>
+        </w:rPr>
+        <w:t xml:space="preserve"> del proyecto</w:t>
       </w:r>
     </w:p>
     <w:p>
@@ -930,7 +1290,21 @@
         <w:rPr>
           <w:lang w:val="es-MX"/>
         </w:rPr>
-        <w:t>Y precisamente es allí donde queremos acceder directamente y no a storage/app.</w:t>
+        <w:t xml:space="preserve">Y precisamente es allí donde queremos acceder directamente y no a </w:t>
+      </w:r>
+      <w:proofErr w:type="spellStart"/>
+      <w:r>
+        <w:rPr>
+          <w:lang w:val="es-MX"/>
+        </w:rPr>
+        <w:t>storage</w:t>
+      </w:r>
+      <w:proofErr w:type="spellEnd"/>
+      <w:r>
+        <w:rPr>
+          <w:lang w:val="es-MX"/>
+        </w:rPr>
+        <w:t>/app.</w:t>
       </w:r>
     </w:p>
     <w:p>
@@ -1022,7 +1396,47 @@
                 <w:lang w:val="es-MX"/>
               </w:rPr>
               <w:lastRenderedPageBreak/>
-              <w:t>De acuerdo al procedimiento aquí descrito, las imágenes en modo desarrollo se guardarán en la carpeta public/storage. En este caso, el navegador sí puede acceder al archivo. Observe el siguiente ejemplo:</w:t>
+              <w:t xml:space="preserve">De acuerdo al procedimiento aquí descrito, las imágenes en modo desarrollo se guardarán en la carpeta </w:t>
+            </w:r>
+            <w:proofErr w:type="spellStart"/>
+            <w:r>
+              <w:rPr>
+                <w:b/>
+                <w:bCs/>
+                <w:color w:val="FFFFFF" w:themeColor="background1"/>
+                <w:lang w:val="es-MX"/>
+              </w:rPr>
+              <w:t>public</w:t>
+            </w:r>
+            <w:proofErr w:type="spellEnd"/>
+            <w:r>
+              <w:rPr>
+                <w:b/>
+                <w:bCs/>
+                <w:color w:val="FFFFFF" w:themeColor="background1"/>
+                <w:lang w:val="es-MX"/>
+              </w:rPr>
+              <w:t>/</w:t>
+            </w:r>
+            <w:proofErr w:type="spellStart"/>
+            <w:r>
+              <w:rPr>
+                <w:b/>
+                <w:bCs/>
+                <w:color w:val="FFFFFF" w:themeColor="background1"/>
+                <w:lang w:val="es-MX"/>
+              </w:rPr>
+              <w:t>storage</w:t>
+            </w:r>
+            <w:proofErr w:type="spellEnd"/>
+            <w:r>
+              <w:rPr>
+                <w:b/>
+                <w:bCs/>
+                <w:color w:val="FFFFFF" w:themeColor="background1"/>
+                <w:lang w:val="es-MX"/>
+              </w:rPr>
+              <w:t>. En este caso, el navegador sí puede acceder al archivo. Observe el siguiente ejemplo:</w:t>
             </w:r>
           </w:p>
           <w:p>
@@ -1119,7 +1533,67 @@
                 <w:color w:val="FFFFFF" w:themeColor="background1"/>
                 <w:lang w:val="es-MX"/>
               </w:rPr>
-              <w:t>Obviamente, si queremos hacer referencia a una imagen o archivo que está allí en public/storage debemos escribir la ruta respectiva. Eso sí, la palabra public no se debe usar</w:t>
+              <w:t xml:space="preserve">Obviamente, si queremos hacer referencia a una imagen o archivo que está allí en </w:t>
+            </w:r>
+            <w:proofErr w:type="spellStart"/>
+            <w:r>
+              <w:rPr>
+                <w:b/>
+                <w:bCs/>
+                <w:color w:val="FFFFFF" w:themeColor="background1"/>
+                <w:lang w:val="es-MX"/>
+              </w:rPr>
+              <w:t>public</w:t>
+            </w:r>
+            <w:proofErr w:type="spellEnd"/>
+            <w:r>
+              <w:rPr>
+                <w:b/>
+                <w:bCs/>
+                <w:color w:val="FFFFFF" w:themeColor="background1"/>
+                <w:lang w:val="es-MX"/>
+              </w:rPr>
+              <w:t>/</w:t>
+            </w:r>
+            <w:proofErr w:type="spellStart"/>
+            <w:r>
+              <w:rPr>
+                <w:b/>
+                <w:bCs/>
+                <w:color w:val="FFFFFF" w:themeColor="background1"/>
+                <w:lang w:val="es-MX"/>
+              </w:rPr>
+              <w:t>storage</w:t>
+            </w:r>
+            <w:proofErr w:type="spellEnd"/>
+            <w:r>
+              <w:rPr>
+                <w:b/>
+                <w:bCs/>
+                <w:color w:val="FFFFFF" w:themeColor="background1"/>
+                <w:lang w:val="es-MX"/>
+              </w:rPr>
+              <w:t xml:space="preserve"> debemos escribir la ruta respectiva. Eso sí, la palabra </w:t>
+            </w:r>
+            <w:proofErr w:type="spellStart"/>
+            <w:r>
+              <w:rPr>
+                <w:b/>
+                <w:bCs/>
+                <w:color w:val="FFFFFF" w:themeColor="background1"/>
+                <w:lang w:val="es-MX"/>
+              </w:rPr>
+              <w:t>public</w:t>
+            </w:r>
+            <w:proofErr w:type="spellEnd"/>
+            <w:r>
+              <w:rPr>
+                <w:b/>
+                <w:bCs/>
+                <w:color w:val="FFFFFF" w:themeColor="background1"/>
+                <w:lang w:val="es-MX"/>
+              </w:rPr>
+              <w:t xml:space="preserve"> no se debe usar</w:t>
             </w:r>
             <w:r>
               <w:rPr>
@@ -1237,27 +1711,111 @@
         <w:rPr>
           <w:lang w:val="es-MX"/>
         </w:rPr>
-        <w:t xml:space="preserve"> que todas las imágenes que subamos en modo Desarrollo queden en storage/app/public, se debe hacer una modificación en </w:t>
-      </w:r>
-      <w:r>
-        <w:rPr>
-          <w:lang w:val="es-MX"/>
-        </w:rPr>
-        <w:t xml:space="preserve"> config/filesystems</w:t>
-      </w:r>
+        <w:t xml:space="preserve"> que todas las imágenes que subamos en modo Desarrollo queden en </w:t>
+      </w:r>
+      <w:proofErr w:type="spellStart"/>
+      <w:r>
+        <w:rPr>
+          <w:lang w:val="es-MX"/>
+        </w:rPr>
+        <w:t>storage</w:t>
+      </w:r>
+      <w:proofErr w:type="spellEnd"/>
+      <w:r>
+        <w:rPr>
+          <w:lang w:val="es-MX"/>
+        </w:rPr>
+        <w:t>/app/</w:t>
+      </w:r>
+      <w:proofErr w:type="spellStart"/>
+      <w:r>
+        <w:rPr>
+          <w:lang w:val="es-MX"/>
+        </w:rPr>
+        <w:t>public</w:t>
+      </w:r>
+      <w:proofErr w:type="spellEnd"/>
+      <w:r>
+        <w:rPr>
+          <w:lang w:val="es-MX"/>
+        </w:rPr>
+        <w:t xml:space="preserve">, se debe hacer una modificación en </w:t>
+      </w:r>
+      <w:r>
+        <w:rPr>
+          <w:lang w:val="es-MX"/>
+        </w:rPr>
+        <w:t xml:space="preserve"> </w:t>
+      </w:r>
+      <w:proofErr w:type="spellStart"/>
+      <w:r>
+        <w:rPr>
+          <w:lang w:val="es-MX"/>
+        </w:rPr>
+        <w:t>config</w:t>
+      </w:r>
+      <w:proofErr w:type="spellEnd"/>
+      <w:r>
+        <w:rPr>
+          <w:lang w:val="es-MX"/>
+        </w:rPr>
+        <w:t>/</w:t>
+      </w:r>
+      <w:proofErr w:type="spellStart"/>
+      <w:r>
+        <w:rPr>
+          <w:lang w:val="es-MX"/>
+        </w:rPr>
+        <w:t>filesystems</w:t>
+      </w:r>
+      <w:proofErr w:type="spellEnd"/>
       <w:r>
         <w:rPr>
           <w:lang w:val="es-MX"/>
         </w:rPr>
         <w:t xml:space="preserve"> (o en su default, utilizar el comando </w:t>
       </w:r>
+      <w:proofErr w:type="spellStart"/>
       <w:r>
         <w:rPr>
           <w:color w:val="FF0000"/>
           <w:lang w:val="es-MX"/>
         </w:rPr>
-        <w:t>php artisan storage:link</w:t>
-      </w:r>
+        <w:t>php</w:t>
+      </w:r>
+      <w:proofErr w:type="spellEnd"/>
+      <w:r>
+        <w:rPr>
+          <w:color w:val="FF0000"/>
+          <w:lang w:val="es-MX"/>
+        </w:rPr>
+        <w:t xml:space="preserve"> </w:t>
+      </w:r>
+      <w:proofErr w:type="spellStart"/>
+      <w:r>
+        <w:rPr>
+          <w:color w:val="FF0000"/>
+          <w:lang w:val="es-MX"/>
+        </w:rPr>
+        <w:t>artisan</w:t>
+      </w:r>
+      <w:proofErr w:type="spellEnd"/>
+      <w:r>
+        <w:rPr>
+          <w:color w:val="FF0000"/>
+          <w:lang w:val="es-MX"/>
+        </w:rPr>
+        <w:t xml:space="preserve"> </w:t>
+      </w:r>
+      <w:proofErr w:type="spellStart"/>
+      <w:r>
+        <w:rPr>
+          <w:color w:val="FF0000"/>
+          <w:lang w:val="es-MX"/>
+        </w:rPr>
+        <w:t>storage:link</w:t>
+      </w:r>
+      <w:proofErr w:type="spellEnd"/>
       <w:r>
         <w:rPr>
           <w:lang w:val="es-MX"/>
@@ -1362,7 +1920,21 @@
         <w:rPr>
           <w:lang w:val="es-MX"/>
         </w:rPr>
-        <w:t>'default' =&gt; env('FILESYSTEM_DRIVER', '</w:t>
+        <w:t xml:space="preserve">'default' =&gt; </w:t>
+      </w:r>
+      <w:proofErr w:type="spellStart"/>
+      <w:r>
+        <w:rPr>
+          <w:lang w:val="es-MX"/>
+        </w:rPr>
+        <w:t>env</w:t>
+      </w:r>
+      <w:proofErr w:type="spellEnd"/>
+      <w:r>
+        <w:rPr>
+          <w:lang w:val="es-MX"/>
+        </w:rPr>
+        <w:t>('FILESYSTEM_DRIVER', '</w:t>
       </w:r>
       <w:r>
         <w:rPr>
@@ -1443,7 +2015,35 @@
         <w:rPr>
           <w:lang w:val="es-MX"/>
         </w:rPr>
-        <w:t>Igualmente, en el archivo .env cambiamos la línea de FILESYSTEM_DRIVER para que en vez de local diga public:</w:t>
+        <w:t>Igualmente, en el archivo .</w:t>
+      </w:r>
+      <w:proofErr w:type="spellStart"/>
+      <w:r>
+        <w:rPr>
+          <w:lang w:val="es-MX"/>
+        </w:rPr>
+        <w:t>env</w:t>
+      </w:r>
+      <w:proofErr w:type="spellEnd"/>
+      <w:r>
+        <w:rPr>
+          <w:lang w:val="es-MX"/>
+        </w:rPr>
+        <w:t xml:space="preserve"> cambiamos la línea de FILESYSTEM_DRIVER para que en vez de local diga </w:t>
+      </w:r>
+      <w:proofErr w:type="spellStart"/>
+      <w:r>
+        <w:rPr>
+          <w:lang w:val="es-MX"/>
+        </w:rPr>
+        <w:t>public</w:t>
+      </w:r>
+      <w:proofErr w:type="spellEnd"/>
+      <w:r>
+        <w:rPr>
+          <w:lang w:val="es-MX"/>
+        </w:rPr>
+        <w:t>:</w:t>
       </w:r>
     </w:p>
     <w:p>
@@ -1508,7 +2108,23 @@
           <w:color w:val="FF0000"/>
           <w:lang w:val="es-MX"/>
         </w:rPr>
-        <w:t>*Nota: Hay que tener precaución con el procedimiento anterior, ya que esto solo se hace para introducir datos de prueba o fake en la BD.</w:t>
+        <w:t xml:space="preserve">*Nota: Hay que tener precaución con el procedimiento anterior, ya que esto solo se hace para introducir datos de prueba o </w:t>
+      </w:r>
+      <w:proofErr w:type="spellStart"/>
+      <w:r>
+        <w:rPr>
+          <w:color w:val="FF0000"/>
+          <w:lang w:val="es-MX"/>
+        </w:rPr>
+        <w:t>fake</w:t>
+      </w:r>
+      <w:proofErr w:type="spellEnd"/>
+      <w:r>
+        <w:rPr>
+          <w:color w:val="FF0000"/>
+          <w:lang w:val="es-MX"/>
+        </w:rPr>
+        <w:t xml:space="preserve"> en la BD.</w:t>
       </w:r>
     </w:p>
     <w:p>
@@ -1546,7 +2162,35 @@
         <w:rPr>
           <w:lang w:val="es-MX"/>
         </w:rPr>
-        <w:t>Se debe trabajar sobre un dominio para que lo anterior funcione. En Xampp lo creamos de la siguiente manera (*Nota: En Laragon se crea automáticamente).</w:t>
+        <w:t xml:space="preserve">Se debe trabajar sobre un dominio para que lo anterior funcione. En </w:t>
+      </w:r>
+      <w:proofErr w:type="spellStart"/>
+      <w:r>
+        <w:rPr>
+          <w:lang w:val="es-MX"/>
+        </w:rPr>
+        <w:t>Xampp</w:t>
+      </w:r>
+      <w:proofErr w:type="spellEnd"/>
+      <w:r>
+        <w:rPr>
+          <w:lang w:val="es-MX"/>
+        </w:rPr>
+        <w:t xml:space="preserve"> lo creamos de la siguiente manera (*Nota: En </w:t>
+      </w:r>
+      <w:proofErr w:type="spellStart"/>
+      <w:r>
+        <w:rPr>
+          <w:lang w:val="es-MX"/>
+        </w:rPr>
+        <w:t>Laragon</w:t>
+      </w:r>
+      <w:proofErr w:type="spellEnd"/>
+      <w:r>
+        <w:rPr>
+          <w:lang w:val="es-MX"/>
+        </w:rPr>
+        <w:t xml:space="preserve"> se crea automáticamente).</w:t>
       </w:r>
     </w:p>
     <w:p>
@@ -1670,7 +2314,21 @@
           <w:lang w:val="es-MX"/>
         </w:rPr>
         <w:lastRenderedPageBreak/>
-        <w:t xml:space="preserve">Abrimos desde el mismo bloc de notas o desde Notepad++ el archivo httpd-vhosts.conf y </w:t>
+        <w:t xml:space="preserve">Abrimos desde el mismo bloc de notas o desde Notepad++ el archivo </w:t>
+      </w:r>
+      <w:proofErr w:type="spellStart"/>
+      <w:r>
+        <w:rPr>
+          <w:lang w:val="es-MX"/>
+        </w:rPr>
+        <w:t>httpd-vhosts.conf</w:t>
+      </w:r>
+      <w:proofErr w:type="spellEnd"/>
+      <w:r>
+        <w:rPr>
+          <w:lang w:val="es-MX"/>
+        </w:rPr>
+        <w:t xml:space="preserve"> y </w:t>
       </w:r>
       <w:r>
         <w:rPr>
@@ -1686,76 +2344,76 @@
           <w:lang w:val="en-US"/>
         </w:rPr>
       </w:pPr>
+      <w:proofErr w:type="spellStart"/>
       <w:r>
         <w:rPr>
           <w:lang w:val="en-US"/>
         </w:rPr>
-        <w:t>NameVirtualHost *</w:t>
-      </w:r>
-    </w:p>
-    <w:p>
-      <w:pPr>
-        <w:jc w:val="both"/>
+        <w:t>NameVirtualHost</w:t>
+      </w:r>
+      <w:proofErr w:type="spellEnd"/>
+      <w:r>
         <w:rPr>
           <w:lang w:val="en-US"/>
         </w:rPr>
-      </w:pPr>
-      <w:r>
+        <w:t xml:space="preserve"> *</w:t>
+      </w:r>
+    </w:p>
+    <w:p>
+      <w:pPr>
+        <w:jc w:val="both"/>
         <w:rPr>
           <w:lang w:val="en-US"/>
         </w:rPr>
-        <w:t>&lt;VirtualHost *&gt;</w:t>
-      </w:r>
-    </w:p>
-    <w:p>
-      <w:pPr>
-        <w:jc w:val="both"/>
+      </w:pPr>
+      <w:r>
         <w:rPr>
           <w:lang w:val="en-US"/>
         </w:rPr>
-      </w:pPr>
+        <w:t>&lt;</w:t>
+      </w:r>
+      <w:proofErr w:type="spellStart"/>
       <w:r>
         <w:rPr>
           <w:lang w:val="en-US"/>
         </w:rPr>
-        <w:t xml:space="preserve">    DocumentRoot "C:\xampp\htdocs"</w:t>
-      </w:r>
-    </w:p>
-    <w:p>
-      <w:pPr>
-        <w:jc w:val="both"/>
+        <w:t>VirtualHost</w:t>
+      </w:r>
+      <w:proofErr w:type="spellEnd"/>
+      <w:r>
         <w:rPr>
           <w:lang w:val="en-US"/>
         </w:rPr>
-      </w:pPr>
-      <w:r>
+        <w:t xml:space="preserve"> *&gt;</w:t>
+      </w:r>
+    </w:p>
+    <w:p>
+      <w:pPr>
+        <w:jc w:val="both"/>
         <w:rPr>
           <w:lang w:val="en-US"/>
         </w:rPr>
-        <w:t xml:space="preserve">    ServerName localhost</w:t>
-      </w:r>
-    </w:p>
-    <w:p>
-      <w:pPr>
-        <w:jc w:val="both"/>
+      </w:pPr>
+      <w:r>
         <w:rPr>
           <w:lang w:val="en-US"/>
         </w:rPr>
-      </w:pPr>
+        <w:t xml:space="preserve">    </w:t>
+      </w:r>
+      <w:proofErr w:type="spellStart"/>
       <w:r>
         <w:rPr>
           <w:lang w:val="en-US"/>
         </w:rPr>
-        <w:t>&lt;/VirtualHost&gt;</w:t>
-      </w:r>
-    </w:p>
-    <w:p>
-      <w:pPr>
-        <w:jc w:val="both"/>
+        <w:t>DocumentRoot</w:t>
+      </w:r>
+      <w:proofErr w:type="spellEnd"/>
+      <w:r>
         <w:rPr>
           <w:lang w:val="en-US"/>
         </w:rPr>
-      </w:pPr>
+        <w:t xml:space="preserve"> "C:\xampp\htdocs"</w:t>
+      </w:r>
     </w:p>
     <w:p>
       <w:pPr>
@@ -1768,21 +2426,21 @@
         <w:rPr>
           <w:lang w:val="en-US"/>
         </w:rPr>
-        <w:t>&lt;VirtualHost *&gt;</w:t>
-      </w:r>
-    </w:p>
-    <w:p>
-      <w:pPr>
-        <w:jc w:val="both"/>
+        <w:t xml:space="preserve">    </w:t>
+      </w:r>
+      <w:proofErr w:type="spellStart"/>
+      <w:r>
         <w:rPr>
           <w:lang w:val="en-US"/>
         </w:rPr>
-      </w:pPr>
+        <w:t>ServerName</w:t>
+      </w:r>
+      <w:proofErr w:type="spellEnd"/>
       <w:r>
         <w:rPr>
           <w:lang w:val="en-US"/>
         </w:rPr>
-        <w:t xml:space="preserve">    DocumentRoot "C:\xampp\htdocs\proyectoblog\blog\public"</w:t>
+        <w:t xml:space="preserve"> localhost</w:t>
       </w:r>
     </w:p>
     <w:p>
@@ -1796,8 +2454,122 @@
         <w:rPr>
           <w:lang w:val="en-US"/>
         </w:rPr>
-        <w:t xml:space="preserve">    ServerName blog.test</w:t>
-      </w:r>
+        <w:t>&lt;/</w:t>
+      </w:r>
+      <w:proofErr w:type="spellStart"/>
+      <w:r>
+        <w:rPr>
+          <w:lang w:val="en-US"/>
+        </w:rPr>
+        <w:t>VirtualHost</w:t>
+      </w:r>
+      <w:proofErr w:type="spellEnd"/>
+      <w:r>
+        <w:rPr>
+          <w:lang w:val="en-US"/>
+        </w:rPr>
+        <w:t>&gt;</w:t>
+      </w:r>
+    </w:p>
+    <w:p>
+      <w:pPr>
+        <w:jc w:val="both"/>
+        <w:rPr>
+          <w:lang w:val="en-US"/>
+        </w:rPr>
+      </w:pPr>
+    </w:p>
+    <w:p>
+      <w:pPr>
+        <w:jc w:val="both"/>
+        <w:rPr>
+          <w:lang w:val="en-US"/>
+        </w:rPr>
+      </w:pPr>
+      <w:r>
+        <w:rPr>
+          <w:lang w:val="en-US"/>
+        </w:rPr>
+        <w:t>&lt;</w:t>
+      </w:r>
+      <w:proofErr w:type="spellStart"/>
+      <w:r>
+        <w:rPr>
+          <w:lang w:val="en-US"/>
+        </w:rPr>
+        <w:t>VirtualHost</w:t>
+      </w:r>
+      <w:proofErr w:type="spellEnd"/>
+      <w:r>
+        <w:rPr>
+          <w:lang w:val="en-US"/>
+        </w:rPr>
+        <w:t xml:space="preserve"> *&gt;</w:t>
+      </w:r>
+    </w:p>
+    <w:p>
+      <w:pPr>
+        <w:jc w:val="both"/>
+        <w:rPr>
+          <w:lang w:val="en-US"/>
+        </w:rPr>
+      </w:pPr>
+      <w:r>
+        <w:rPr>
+          <w:lang w:val="en-US"/>
+        </w:rPr>
+        <w:t xml:space="preserve">    </w:t>
+      </w:r>
+      <w:proofErr w:type="spellStart"/>
+      <w:r>
+        <w:rPr>
+          <w:lang w:val="en-US"/>
+        </w:rPr>
+        <w:t>DocumentRoot</w:t>
+      </w:r>
+      <w:proofErr w:type="spellEnd"/>
+      <w:r>
+        <w:rPr>
+          <w:lang w:val="en-US"/>
+        </w:rPr>
+        <w:t xml:space="preserve"> "C:\xampp\htdocs\proyectoblog\blog\public"</w:t>
+      </w:r>
+    </w:p>
+    <w:p>
+      <w:pPr>
+        <w:jc w:val="both"/>
+        <w:rPr>
+          <w:lang w:val="en-US"/>
+        </w:rPr>
+      </w:pPr>
+      <w:r>
+        <w:rPr>
+          <w:lang w:val="en-US"/>
+        </w:rPr>
+        <w:t xml:space="preserve">    </w:t>
+      </w:r>
+      <w:proofErr w:type="spellStart"/>
+      <w:r>
+        <w:rPr>
+          <w:lang w:val="en-US"/>
+        </w:rPr>
+        <w:t>ServerName</w:t>
+      </w:r>
+      <w:proofErr w:type="spellEnd"/>
+      <w:r>
+        <w:rPr>
+          <w:lang w:val="en-US"/>
+        </w:rPr>
+        <w:t xml:space="preserve"> </w:t>
+      </w:r>
+      <w:proofErr w:type="spellStart"/>
+      <w:r>
+        <w:rPr>
+          <w:lang w:val="en-US"/>
+        </w:rPr>
+        <w:t>blog.test</w:t>
+      </w:r>
+      <w:proofErr w:type="spellEnd"/>
     </w:p>
     <w:p>
       <w:pPr>
@@ -1865,7 +2637,20 @@
           <w:lang w:val="en-US"/>
         </w:rPr>
         <w:tab/>
-        <w:t>AllowOverride All</w:t>
+      </w:r>
+      <w:proofErr w:type="spellStart"/>
+      <w:r>
+        <w:rPr>
+          <w:lang w:val="en-US"/>
+        </w:rPr>
+        <w:t>AllowOverride</w:t>
+      </w:r>
+      <w:proofErr w:type="spellEnd"/>
+      <w:r>
+        <w:rPr>
+          <w:lang w:val="en-US"/>
+        </w:rPr>
+        <w:t xml:space="preserve"> All</w:t>
       </w:r>
     </w:p>
     <w:p>
@@ -1912,21 +2697,49 @@
         <w:rPr>
           <w:lang w:val="es-MX"/>
         </w:rPr>
-        <w:t>&lt;/Directory&gt;</w:t>
-      </w:r>
-    </w:p>
-    <w:p>
-      <w:pPr>
-        <w:jc w:val="both"/>
-        <w:rPr>
-          <w:lang w:val="es-MX"/>
-        </w:rPr>
-      </w:pPr>
-      <w:r>
-        <w:rPr>
-          <w:lang w:val="es-MX"/>
-        </w:rPr>
-        <w:t>&lt;/VirtualHost&gt;</w:t>
+        <w:t>&lt;/</w:t>
+      </w:r>
+      <w:proofErr w:type="spellStart"/>
+      <w:r>
+        <w:rPr>
+          <w:lang w:val="es-MX"/>
+        </w:rPr>
+        <w:t>Directory</w:t>
+      </w:r>
+      <w:proofErr w:type="spellEnd"/>
+      <w:r>
+        <w:rPr>
+          <w:lang w:val="es-MX"/>
+        </w:rPr>
+        <w:t>&gt;</w:t>
+      </w:r>
+    </w:p>
+    <w:p>
+      <w:pPr>
+        <w:jc w:val="both"/>
+        <w:rPr>
+          <w:lang w:val="es-MX"/>
+        </w:rPr>
+      </w:pPr>
+      <w:r>
+        <w:rPr>
+          <w:lang w:val="es-MX"/>
+        </w:rPr>
+        <w:t>&lt;/</w:t>
+      </w:r>
+      <w:proofErr w:type="spellStart"/>
+      <w:r>
+        <w:rPr>
+          <w:lang w:val="es-MX"/>
+        </w:rPr>
+        <w:t>VirtualHost</w:t>
+      </w:r>
+      <w:proofErr w:type="spellEnd"/>
+      <w:r>
+        <w:rPr>
+          <w:lang w:val="es-MX"/>
+        </w:rPr>
+        <w:t>&gt;</w:t>
       </w:r>
     </w:p>
     <w:p>
@@ -2004,7 +2817,35 @@
           <w:lang w:val="es-MX"/>
         </w:rPr>
         <w:lastRenderedPageBreak/>
-        <w:t>Modificamos el APP_URL en el archivo env de LaraveL:</w:t>
+        <w:t xml:space="preserve">Modificamos el APP_URL en el archivo </w:t>
+      </w:r>
+      <w:proofErr w:type="spellStart"/>
+      <w:r>
+        <w:rPr>
+          <w:lang w:val="es-MX"/>
+        </w:rPr>
+        <w:t>env</w:t>
+      </w:r>
+      <w:proofErr w:type="spellEnd"/>
+      <w:r>
+        <w:rPr>
+          <w:lang w:val="es-MX"/>
+        </w:rPr>
+        <w:t xml:space="preserve"> de </w:t>
+      </w:r>
+      <w:proofErr w:type="spellStart"/>
+      <w:r>
+        <w:rPr>
+          <w:lang w:val="es-MX"/>
+        </w:rPr>
+        <w:t>LaraveL</w:t>
+      </w:r>
+      <w:proofErr w:type="spellEnd"/>
+      <w:r>
+        <w:rPr>
+          <w:lang w:val="es-MX"/>
+        </w:rPr>
+        <w:t>:</w:t>
       </w:r>
     </w:p>
     <w:p>
@@ -2104,7 +2945,21 @@
         <w:rPr>
           <w:lang w:val="es-MX"/>
         </w:rPr>
-        <w:t>En ImageFactory ponemos lo siguiente:</w:t>
+        <w:t xml:space="preserve">En </w:t>
+      </w:r>
+      <w:proofErr w:type="spellStart"/>
+      <w:r>
+        <w:rPr>
+          <w:lang w:val="es-MX"/>
+        </w:rPr>
+        <w:t>ImageFactory</w:t>
+      </w:r>
+      <w:proofErr w:type="spellEnd"/>
+      <w:r>
+        <w:rPr>
+          <w:lang w:val="es-MX"/>
+        </w:rPr>
+        <w:t xml:space="preserve"> ponemos lo siguiente:</w:t>
       </w:r>
     </w:p>
     <w:p>
@@ -2165,7 +3020,21 @@
         <w:rPr>
           <w:lang w:val="es-MX"/>
         </w:rPr>
-        <w:t>Con lo anterior tendríamos listos todos los factories.</w:t>
+        <w:t xml:space="preserve">Con lo anterior tendríamos listos todos los </w:t>
+      </w:r>
+      <w:proofErr w:type="spellStart"/>
+      <w:r>
+        <w:rPr>
+          <w:lang w:val="es-MX"/>
+        </w:rPr>
+        <w:t>factories</w:t>
+      </w:r>
+      <w:proofErr w:type="spellEnd"/>
+      <w:r>
+        <w:rPr>
+          <w:lang w:val="es-MX"/>
+        </w:rPr>
+        <w:t>.</w:t>
       </w:r>
     </w:p>
     <w:p>
@@ -2246,7 +3115,21 @@
         <w:rPr>
           <w:lang w:val="es-MX"/>
         </w:rPr>
-        <w:t>Es hora de ir a la base de datos en MySQL, a través de la interfaz de PhpMyAdmin y revisar que todo esté en orden.</w:t>
+        <w:t xml:space="preserve">Es hora de ir a la base de datos en MySQL, a través de la interfaz de </w:t>
+      </w:r>
+      <w:proofErr w:type="spellStart"/>
+      <w:r>
+        <w:rPr>
+          <w:lang w:val="es-MX"/>
+        </w:rPr>
+        <w:t>PhpMyAdmin</w:t>
+      </w:r>
+      <w:proofErr w:type="spellEnd"/>
+      <w:r>
+        <w:rPr>
+          <w:lang w:val="es-MX"/>
+        </w:rPr>
+        <w:t xml:space="preserve"> y revisar que todo esté en orden.</w:t>
       </w:r>
     </w:p>
     <w:p>
@@ -2401,7 +3284,63 @@
         <w:rPr>
           <w:lang w:val="es-MX"/>
         </w:rPr>
-        <w:t>Es posible que, en algunos casos, al revisar la tabla images, en el campo url solo esté la palabra posts/ y no haya ningún nombre de imagen. Adicional a ello, se debe verificar en la carpeta posts que está en storage/app/public, que estén las imágenes descargadas. Pudiera ser que la carpeta esté vacía. Algunos desarrolladores han reportado este caso, y posiblemente se deba a bloqueos en el servidor que, de manera predeterminada, usa Laravel para descargar las imágenes. Si usted observa, que ese es su caso debe optar por alguna de las siguientes soluciones:</w:t>
+        <w:t xml:space="preserve">Es posible que, en algunos casos, al revisar la tabla </w:t>
+      </w:r>
+      <w:proofErr w:type="spellStart"/>
+      <w:r>
+        <w:rPr>
+          <w:lang w:val="es-MX"/>
+        </w:rPr>
+        <w:t>images</w:t>
+      </w:r>
+      <w:proofErr w:type="spellEnd"/>
+      <w:r>
+        <w:rPr>
+          <w:lang w:val="es-MX"/>
+        </w:rPr>
+        <w:t xml:space="preserve">, en el campo </w:t>
+      </w:r>
+      <w:proofErr w:type="spellStart"/>
+      <w:r>
+        <w:rPr>
+          <w:lang w:val="es-MX"/>
+        </w:rPr>
+        <w:t>url</w:t>
+      </w:r>
+      <w:proofErr w:type="spellEnd"/>
+      <w:r>
+        <w:rPr>
+          <w:lang w:val="es-MX"/>
+        </w:rPr>
+        <w:t xml:space="preserve"> solo esté la palabra posts/ y no haya ningún nombre de imagen. Adicional a ello, se debe verificar en la carpeta posts que está en </w:t>
+      </w:r>
+      <w:proofErr w:type="spellStart"/>
+      <w:r>
+        <w:rPr>
+          <w:lang w:val="es-MX"/>
+        </w:rPr>
+        <w:t>storage</w:t>
+      </w:r>
+      <w:proofErr w:type="spellEnd"/>
+      <w:r>
+        <w:rPr>
+          <w:lang w:val="es-MX"/>
+        </w:rPr>
+        <w:t>/app/</w:t>
+      </w:r>
+      <w:proofErr w:type="spellStart"/>
+      <w:r>
+        <w:rPr>
+          <w:lang w:val="es-MX"/>
+        </w:rPr>
+        <w:t>public</w:t>
+      </w:r>
+      <w:proofErr w:type="spellEnd"/>
+      <w:r>
+        <w:rPr>
+          <w:lang w:val="es-MX"/>
+        </w:rPr>
+        <w:t>, que estén las imágenes descargadas. Pudiera ser que la carpeta esté vacía. Algunos desarrolladores han reportado este caso, y posiblemente se deba a bloqueos en el servidor que, de manera predeterminada, usa Laravel para descargar las imágenes. Si usted observa, que ese es su caso debe optar por alguna de las siguientes soluciones:</w:t>
       </w:r>
     </w:p>
     <w:p>
@@ -2419,7 +3358,21 @@
         <w:rPr>
           <w:lang w:val="es-MX"/>
         </w:rPr>
-        <w:t>Vía url de la imagen en línea</w:t>
+        <w:t xml:space="preserve">Vía </w:t>
+      </w:r>
+      <w:proofErr w:type="spellStart"/>
+      <w:r>
+        <w:rPr>
+          <w:lang w:val="es-MX"/>
+        </w:rPr>
+        <w:t>url</w:t>
+      </w:r>
+      <w:proofErr w:type="spellEnd"/>
+      <w:r>
+        <w:rPr>
+          <w:lang w:val="es-MX"/>
+        </w:rPr>
+        <w:t xml:space="preserve"> de la imagen en línea</w:t>
       </w:r>
     </w:p>
     <w:p>
@@ -2433,8 +3386,16 @@
         <w:rPr>
           <w:lang w:val="es-MX"/>
         </w:rPr>
-        <w:t>Esto significa que va a visualizar las imágenes online. En este caso, siempre requerirá internet para poder ver correctamente las imágenes, ya que no se descargarán en el directorio de su proyecto en ningún momento. Solo debe retornar lo siguiente en el ImageFactory</w:t>
-      </w:r>
+        <w:t xml:space="preserve">Esto significa que va a visualizar las imágenes online. En este caso, siempre requerirá internet para poder ver correctamente las imágenes, ya que no se descargarán en el directorio de su proyecto en ningún momento. Solo debe retornar lo siguiente en el </w:t>
+      </w:r>
+      <w:proofErr w:type="spellStart"/>
+      <w:r>
+        <w:rPr>
+          <w:lang w:val="es-MX"/>
+        </w:rPr>
+        <w:t>ImageFactory</w:t>
+      </w:r>
+      <w:proofErr w:type="spellEnd"/>
       <w:r>
         <w:rPr>
           <w:lang w:val="es-MX"/>
@@ -2543,7 +3504,7 @@
         <w:rPr>
           <w:lang w:val="es-MX"/>
         </w:rPr>
-        <w:t>.</w:t>
+        <w:t xml:space="preserve"> </w:t>
       </w:r>
     </w:p>
     <w:p>
@@ -2568,8 +3529,16 @@
         <w:rPr>
           <w:lang w:val="es-MX"/>
         </w:rPr>
-        <w:t>A continuación, se evidencia el procedimiento hecho en ImageFactory</w:t>
-      </w:r>
+        <w:t xml:space="preserve">A continuación, se evidencia el procedimiento hecho en </w:t>
+      </w:r>
+      <w:proofErr w:type="spellStart"/>
+      <w:r>
+        <w:rPr>
+          <w:lang w:val="es-MX"/>
+        </w:rPr>
+        <w:t>ImageFactory</w:t>
+      </w:r>
+      <w:proofErr w:type="spellEnd"/>
       <w:r>
         <w:rPr>
           <w:lang w:val="es-MX"/>
@@ -2580,7 +3549,35 @@
         <w:rPr>
           <w:lang w:val="es-MX"/>
         </w:rPr>
-        <w:t>. Note que para guardar en el campo ‘url’ de la tabla images, únicamente la palabra posts\</w:t>
+        <w:t>. Note que para guardar en el campo ‘</w:t>
+      </w:r>
+      <w:proofErr w:type="spellStart"/>
+      <w:r>
+        <w:rPr>
+          <w:lang w:val="es-MX"/>
+        </w:rPr>
+        <w:t>url</w:t>
+      </w:r>
+      <w:proofErr w:type="spellEnd"/>
+      <w:r>
+        <w:rPr>
+          <w:lang w:val="es-MX"/>
+        </w:rPr>
+        <w:t xml:space="preserve">’ de la tabla </w:t>
+      </w:r>
+      <w:proofErr w:type="spellStart"/>
+      <w:r>
+        <w:rPr>
+          <w:lang w:val="es-MX"/>
+        </w:rPr>
+        <w:t>images</w:t>
+      </w:r>
+      <w:proofErr w:type="spellEnd"/>
+      <w:r>
+        <w:rPr>
+          <w:lang w:val="es-MX"/>
+        </w:rPr>
+        <w:t>, únicamente la palabra posts\</w:t>
       </w:r>
       <w:r>
         <w:rPr>
@@ -2616,7 +3613,49 @@
         <w:rPr>
           <w:lang w:val="es-MX"/>
         </w:rPr>
-        <w:t xml:space="preserve"> la imagen y luego hacer un reemplazo en la misma con str_replace. Finalmente, se retorna esta url recortada y es la que se guardará en la tabla images de la base de datos.</w:t>
+        <w:t xml:space="preserve"> la imagen y luego hacer un reemplazo en la misma con </w:t>
+      </w:r>
+      <w:proofErr w:type="spellStart"/>
+      <w:r>
+        <w:rPr>
+          <w:lang w:val="es-MX"/>
+        </w:rPr>
+        <w:t>str_replace</w:t>
+      </w:r>
+      <w:proofErr w:type="spellEnd"/>
+      <w:r>
+        <w:rPr>
+          <w:lang w:val="es-MX"/>
+        </w:rPr>
+        <w:t xml:space="preserve">. Finalmente, se retorna esta </w:t>
+      </w:r>
+      <w:proofErr w:type="spellStart"/>
+      <w:r>
+        <w:rPr>
+          <w:lang w:val="es-MX"/>
+        </w:rPr>
+        <w:t>url</w:t>
+      </w:r>
+      <w:proofErr w:type="spellEnd"/>
+      <w:r>
+        <w:rPr>
+          <w:lang w:val="es-MX"/>
+        </w:rPr>
+        <w:t xml:space="preserve"> recortada y es la que se guardará en la tabla </w:t>
+      </w:r>
+      <w:proofErr w:type="spellStart"/>
+      <w:r>
+        <w:rPr>
+          <w:lang w:val="es-MX"/>
+        </w:rPr>
+        <w:t>images</w:t>
+      </w:r>
+      <w:proofErr w:type="spellEnd"/>
+      <w:r>
+        <w:rPr>
+          <w:lang w:val="es-MX"/>
+        </w:rPr>
+        <w:t xml:space="preserve"> de la base de datos.</w:t>
       </w:r>
     </w:p>
     <w:p>
@@ -2629,6 +3668,7 @@
       </w:pPr>
       <w:r>
         <w:rPr>
+          <w:noProof/>
           <w:lang w:val="es-MX"/>
         </w:rPr>
         <w:drawing>
@@ -2667,8 +3707,6 @@
           </wp:inline>
         </w:drawing>
       </w:r>
-      <w:bookmarkStart w:id="0" w:name="_GoBack"/>
-      <w:bookmarkEnd w:id="0"/>
     </w:p>
     <w:p>
       <w:pPr>
@@ -2914,7 +3952,35 @@
         <w:rPr>
           <w:lang w:val="es-MX"/>
         </w:rPr>
-        <w:t>Abrimos el seeder PostSeeder y digitamos esto</w:t>
+        <w:t xml:space="preserve">Abrimos el </w:t>
+      </w:r>
+      <w:proofErr w:type="spellStart"/>
+      <w:r>
+        <w:rPr>
+          <w:lang w:val="es-MX"/>
+        </w:rPr>
+        <w:t>seeder</w:t>
+      </w:r>
+      <w:proofErr w:type="spellEnd"/>
+      <w:r>
+        <w:rPr>
+          <w:lang w:val="es-MX"/>
+        </w:rPr>
+        <w:t xml:space="preserve"> </w:t>
+      </w:r>
+      <w:proofErr w:type="spellStart"/>
+      <w:r>
+        <w:rPr>
+          <w:lang w:val="es-MX"/>
+        </w:rPr>
+        <w:t>PostSeeder</w:t>
+      </w:r>
+      <w:proofErr w:type="spellEnd"/>
+      <w:r>
+        <w:rPr>
+          <w:lang w:val="es-MX"/>
+        </w:rPr>
+        <w:t xml:space="preserve"> y digitamos esto</w:t>
       </w:r>
       <w:r>
         <w:rPr>
@@ -2994,7 +4060,21 @@
         <w:rPr>
           <w:lang w:val="es-MX"/>
         </w:rPr>
-        <w:t>Pero ¿cómo sabe Laravel que debe insertar esta información fake en una tabla intermedia y no en otro lugar? Es gracias al método tags() que de hecho hace referencia a una relación de muchos a muchos, la cual se definió como ya se dijo en el modelo Post(). Luego necesitamos saber a qué id del ta</w:t>
+        <w:t xml:space="preserve">Pero ¿cómo sabe Laravel que debe insertar esta información </w:t>
+      </w:r>
+      <w:proofErr w:type="spellStart"/>
+      <w:r>
+        <w:rPr>
+          <w:lang w:val="es-MX"/>
+        </w:rPr>
+        <w:t>fake</w:t>
+      </w:r>
+      <w:proofErr w:type="spellEnd"/>
+      <w:r>
+        <w:rPr>
+          <w:lang w:val="es-MX"/>
+        </w:rPr>
+        <w:t xml:space="preserve"> en una tabla intermedia y no en otro lugar? Es gracias al método tags() que de hecho hace referencia a una relación de muchos a muchos, la cual se definió como ya se dijo en el modelo Post(). Luego necesitamos saber a qué id del ta</w:t>
       </w:r>
       <w:r>
         <w:rPr>
@@ -3006,7 +4086,21 @@
         <w:rPr>
           <w:lang w:val="es-MX"/>
         </w:rPr>
-        <w:t xml:space="preserve"> va a hacer referencia. Se lo indicamos manualmente. Si ponemos un 1 como parámetro de attach(), entonces hará referencia al id 1 de la tabla tags. Luego, el primer registro tendrá el id del post respectivo, haciendo referencia al id de ese post, y al id 1 de tags. </w:t>
+        <w:t xml:space="preserve"> va a hacer referencia. Se lo indicamos manualmente. Si ponemos un 1 como parámetro de </w:t>
+      </w:r>
+      <w:proofErr w:type="spellStart"/>
+      <w:r>
+        <w:rPr>
+          <w:lang w:val="es-MX"/>
+        </w:rPr>
+        <w:t>attach</w:t>
+      </w:r>
+      <w:proofErr w:type="spellEnd"/>
+      <w:r>
+        <w:rPr>
+          <w:lang w:val="es-MX"/>
+        </w:rPr>
+        <w:t xml:space="preserve">(), entonces hará referencia al id 1 de la tabla tags. Luego, el primer registro tendrá el id del post respectivo, haciendo referencia al id de ese post, y al id 1 de tags. </w:t>
       </w:r>
       <w:r>
         <w:rPr>
@@ -3087,7 +4181,21 @@
         <w:rPr>
           <w:lang w:val="es-MX"/>
         </w:rPr>
-        <w:t xml:space="preserve"> Crearemos un array dentro de attach para lograrlo:</w:t>
+        <w:t xml:space="preserve"> Crearemos un array dentro de </w:t>
+      </w:r>
+      <w:proofErr w:type="spellStart"/>
+      <w:r>
+        <w:rPr>
+          <w:lang w:val="es-MX"/>
+        </w:rPr>
+        <w:t>attach</w:t>
+      </w:r>
+      <w:proofErr w:type="spellEnd"/>
+      <w:r>
+        <w:rPr>
+          <w:lang w:val="es-MX"/>
+        </w:rPr>
+        <w:t xml:space="preserve"> para lograrlo:</w:t>
       </w:r>
     </w:p>
     <w:p>
@@ -3152,7 +4260,21 @@
         <w:rPr>
           <w:lang w:val="es-MX"/>
         </w:rPr>
-        <w:t>Aunque podríamos probar que funciona, sería más interesante aún hacerlo con id’s al azar de la tabla tags, pero ¿cómo?</w:t>
+        <w:t xml:space="preserve">Aunque podríamos probar que funciona, sería más interesante aún hacerlo con </w:t>
+      </w:r>
+      <w:proofErr w:type="spellStart"/>
+      <w:r>
+        <w:rPr>
+          <w:lang w:val="es-MX"/>
+        </w:rPr>
+        <w:t>id’s</w:t>
+      </w:r>
+      <w:proofErr w:type="spellEnd"/>
+      <w:r>
+        <w:rPr>
+          <w:lang w:val="es-MX"/>
+        </w:rPr>
+        <w:t xml:space="preserve"> al azar de la tabla tags, pero ¿cómo?</w:t>
       </w:r>
     </w:p>
     <w:p>
@@ -3253,7 +4375,21 @@
         <w:rPr>
           <w:lang w:val="es-MX"/>
         </w:rPr>
-        <w:t>Ahora volvemos a ejecutar la migración con los seeders:</w:t>
+        <w:t xml:space="preserve">Ahora volvemos a ejecutar la migración con los </w:t>
+      </w:r>
+      <w:proofErr w:type="spellStart"/>
+      <w:r>
+        <w:rPr>
+          <w:lang w:val="es-MX"/>
+        </w:rPr>
+        <w:t>seeders</w:t>
+      </w:r>
+      <w:proofErr w:type="spellEnd"/>
+      <w:r>
+        <w:rPr>
+          <w:lang w:val="es-MX"/>
+        </w:rPr>
+        <w:t>:</w:t>
       </w:r>
     </w:p>
     <w:p>
@@ -3341,13 +4477,55 @@
         <w:rPr>
           <w:lang w:val="es-MX"/>
         </w:rPr>
-        <w:t>Algo a tener en cuenta es que el comando migrate:fresh borra todas las migraciones y lo que hay en las tablas, pero no borra los archivos almacenados dentro del proyecto.</w:t>
-      </w:r>
-      <w:r>
-        <w:rPr>
-          <w:lang w:val="es-MX"/>
-        </w:rPr>
-        <w:t xml:space="preserve"> Para evitar esta dificultad, y estar llenándonos de imágenes cada vez que ejecutemos un seeder, colocamos la siguiente línea en el archivo DatabaseSeeder:</w:t>
+        <w:t xml:space="preserve">Algo a tener en cuenta es que el comando </w:t>
+      </w:r>
+      <w:proofErr w:type="spellStart"/>
+      <w:r>
+        <w:rPr>
+          <w:lang w:val="es-MX"/>
+        </w:rPr>
+        <w:t>migrate:fresh</w:t>
+      </w:r>
+      <w:proofErr w:type="spellEnd"/>
+      <w:r>
+        <w:rPr>
+          <w:lang w:val="es-MX"/>
+        </w:rPr>
+        <w:t xml:space="preserve"> borra todas las migraciones y lo que hay en las tablas, pero no borra los archivos almacenados dentro del proyecto.</w:t>
+      </w:r>
+      <w:r>
+        <w:rPr>
+          <w:lang w:val="es-MX"/>
+        </w:rPr>
+        <w:t xml:space="preserve"> Para evitar esta dificultad, y estar llenándonos de imágenes cada vez que ejecutemos un </w:t>
+      </w:r>
+      <w:proofErr w:type="spellStart"/>
+      <w:r>
+        <w:rPr>
+          <w:lang w:val="es-MX"/>
+        </w:rPr>
+        <w:t>seeder</w:t>
+      </w:r>
+      <w:proofErr w:type="spellEnd"/>
+      <w:r>
+        <w:rPr>
+          <w:lang w:val="es-MX"/>
+        </w:rPr>
+        <w:t xml:space="preserve">, colocamos la siguiente línea en el archivo </w:t>
+      </w:r>
+      <w:proofErr w:type="spellStart"/>
+      <w:r>
+        <w:rPr>
+          <w:lang w:val="es-MX"/>
+        </w:rPr>
+        <w:t>DatabaseSeeder</w:t>
+      </w:r>
+      <w:proofErr w:type="spellEnd"/>
+      <w:r>
+        <w:rPr>
+          <w:lang w:val="es-MX"/>
+        </w:rPr>
+        <w:t>:</w:t>
       </w:r>
     </w:p>
     <w:p>
@@ -3546,7 +4724,7 @@
 </file>
 
 <file path=word/numbering.xml><?xml version="1.0" encoding="utf-8"?>
-<w:numbering xmlns:wpc="http://schemas.microsoft.com/office/word/2010/wordprocessingCanvas" xmlns:cx="http://schemas.microsoft.com/office/drawing/2014/chartex" xmlns:cx1="http://schemas.microsoft.com/office/drawing/2015/9/8/chartex" xmlns:cx2="http://schemas.microsoft.com/office/drawing/2015/10/21/chartex" xmlns:cx3="http://schemas.microsoft.com/office/drawing/2016/5/9/chartex" xmlns:cx4="http://schemas.microsoft.com/office/drawing/2016/5/10/chartex" xmlns:cx5="http://schemas.microsoft.com/office/drawing/2016/5/11/chartex" xmlns:cx6="http://schemas.microsoft.com/office/drawing/2016/5/12/chartex" xmlns:cx7="http://schemas.microsoft.com/office/drawing/2016/5/13/chartex" xmlns:cx8="http://schemas.microsoft.com/office/drawing/2016/5/14/chartex" xmlns:mc="http://schemas.openxmlformats.org/markup-compatibility/2006" xmlns:aink="http://schemas.microsoft.com/office/drawing/2016/ink" xmlns:am3d="http://schemas.microsoft.com/office/drawing/2017/model3d" xmlns:o="urn:schemas-microsoft-com:office:office" xmlns:r="http://schemas.openxmlformats.org/officeDocument/2006/relationships" xmlns:m="http://schemas.openxmlformats.org/officeDocument/2006/math" xmlns:v="urn:schemas-microsoft-com:vml" xmlns:wp14="http://schemas.microsoft.com/office/word/2010/wordprocessingDrawing" xmlns:wp="http://schemas.openxmlformats.org/drawingml/2006/wordprocessingDrawing" xmlns:w10="urn:schemas-microsoft-com:office:word" xmlns:w="http://schemas.openxmlformats.org/wordprocessingml/2006/main" xmlns:w14="http://schemas.microsoft.com/office/word/2010/wordml" xmlns:w15="http://schemas.microsoft.com/office/word/2012/wordml" xmlns:w16cex="http://schemas.microsoft.com/office/word/2018/wordml/cex" xmlns:w16cid="http://schemas.microsoft.com/office/word/2016/wordml/cid" xmlns:w16="http://schemas.microsoft.com/office/word/2018/wordml" xmlns:w16se="http://schemas.microsoft.com/office/word/2015/wordml/symex" xmlns:wpg="http://schemas.microsoft.com/office/word/2010/wordprocessingGroup" xmlns:wpi="http://schemas.microsoft.com/office/word/2010/wordprocessingInk" xmlns:wne="http://schemas.microsoft.com/office/word/2006/wordml" xmlns:wps="http://schemas.microsoft.com/office/word/2010/wordprocessingShape" mc:Ignorable="w14 w15 w16se w16cid w16 w16cex wp14">
+<w:numbering xmlns:wpc="http://schemas.microsoft.com/office/word/2010/wordprocessingCanvas" xmlns:cx="http://schemas.microsoft.com/office/drawing/2014/chartex" xmlns:cx1="http://schemas.microsoft.com/office/drawing/2015/9/8/chartex" xmlns:cx2="http://schemas.microsoft.com/office/drawing/2015/10/21/chartex" xmlns:cx3="http://schemas.microsoft.com/office/drawing/2016/5/9/chartex" xmlns:cx4="http://schemas.microsoft.com/office/drawing/2016/5/10/chartex" xmlns:cx5="http://schemas.microsoft.com/office/drawing/2016/5/11/chartex" xmlns:cx6="http://schemas.microsoft.com/office/drawing/2016/5/12/chartex" xmlns:cx7="http://schemas.microsoft.com/office/drawing/2016/5/13/chartex" xmlns:cx8="http://schemas.microsoft.com/office/drawing/2016/5/14/chartex" xmlns:mc="http://schemas.openxmlformats.org/markup-compatibility/2006" xmlns:aink="http://schemas.microsoft.com/office/drawing/2016/ink" xmlns:am3d="http://schemas.microsoft.com/office/drawing/2017/model3d" xmlns:o="urn:schemas-microsoft-com:office:office" xmlns:oel="http://schemas.microsoft.com/office/2019/extlst" xmlns:r="http://schemas.openxmlformats.org/officeDocument/2006/relationships" xmlns:m="http://schemas.openxmlformats.org/officeDocument/2006/math" xmlns:v="urn:schemas-microsoft-com:vml" xmlns:wp14="http://schemas.microsoft.com/office/word/2010/wordprocessingDrawing" xmlns:wp="http://schemas.openxmlformats.org/drawingml/2006/wordprocessingDrawing" xmlns:w10="urn:schemas-microsoft-com:office:word" xmlns:w="http://schemas.openxmlformats.org/wordprocessingml/2006/main" xmlns:w14="http://schemas.microsoft.com/office/word/2010/wordml" xmlns:w15="http://schemas.microsoft.com/office/word/2012/wordml" xmlns:w16cex="http://schemas.microsoft.com/office/word/2018/wordml/cex" xmlns:w16cid="http://schemas.microsoft.com/office/word/2016/wordml/cid" xmlns:w16="http://schemas.microsoft.com/office/word/2018/wordml" xmlns:w16sdtdh="http://schemas.microsoft.com/office/word/2020/wordml/sdtdatahash" xmlns:w16se="http://schemas.microsoft.com/office/word/2015/wordml/symex" xmlns:wpg="http://schemas.microsoft.com/office/word/2010/wordprocessingGroup" xmlns:wpi="http://schemas.microsoft.com/office/word/2010/wordprocessingInk" xmlns:wne="http://schemas.microsoft.com/office/word/2006/wordml" xmlns:wps="http://schemas.microsoft.com/office/word/2010/wordprocessingShape" mc:Ignorable="w14 w15 w16se w16cid w16 w16cex w16sdtdh wp14">
   <w:abstractNum w:abstractNumId="0" w15:restartNumberingAfterBreak="0">
     <w:nsid w:val="08456047"/>
     <w:multiLevelType w:val="hybridMultilevel"/>
@@ -3958,23 +5136,23 @@
       </w:pPr>
     </w:lvl>
   </w:abstractNum>
-  <w:num w:numId="1">
+  <w:num w:numId="1" w16cid:durableId="763500589">
     <w:abstractNumId w:val="3"/>
   </w:num>
-  <w:num w:numId="2">
+  <w:num w:numId="2" w16cid:durableId="1622765997">
     <w:abstractNumId w:val="1"/>
   </w:num>
-  <w:num w:numId="3">
+  <w:num w:numId="3" w16cid:durableId="707800193">
     <w:abstractNumId w:val="2"/>
   </w:num>
-  <w:num w:numId="4">
+  <w:num w:numId="4" w16cid:durableId="413161354">
     <w:abstractNumId w:val="0"/>
   </w:num>
 </w:numbering>
 </file>
 
 <file path=word/styles.xml><?xml version="1.0" encoding="utf-8"?>
-<w:styles xmlns:mc="http://schemas.openxmlformats.org/markup-compatibility/2006" xmlns:r="http://schemas.openxmlformats.org/officeDocument/2006/relationships" xmlns:w="http://schemas.openxmlformats.org/wordprocessingml/2006/main" xmlns:w14="http://schemas.microsoft.com/office/word/2010/wordml" xmlns:w15="http://schemas.microsoft.com/office/word/2012/wordml" xmlns:w16cex="http://schemas.microsoft.com/office/word/2018/wordml/cex" xmlns:w16cid="http://schemas.microsoft.com/office/word/2016/wordml/cid" xmlns:w16="http://schemas.microsoft.com/office/word/2018/wordml" xmlns:w16se="http://schemas.microsoft.com/office/word/2015/wordml/symex" mc:Ignorable="w14 w15 w16se w16cid w16 w16cex">
+<w:styles xmlns:mc="http://schemas.openxmlformats.org/markup-compatibility/2006" xmlns:r="http://schemas.openxmlformats.org/officeDocument/2006/relationships" xmlns:w="http://schemas.openxmlformats.org/wordprocessingml/2006/main" xmlns:w14="http://schemas.microsoft.com/office/word/2010/wordml" xmlns:w15="http://schemas.microsoft.com/office/word/2012/wordml" xmlns:w16cex="http://schemas.microsoft.com/office/word/2018/wordml/cex" xmlns:w16cid="http://schemas.microsoft.com/office/word/2016/wordml/cid" xmlns:w16="http://schemas.microsoft.com/office/word/2018/wordml" xmlns:w16sdtdh="http://schemas.microsoft.com/office/word/2020/wordml/sdtdatahash" xmlns:w16se="http://schemas.microsoft.com/office/word/2015/wordml/symex" mc:Ignorable="w14 w15 w16se w16cid w16 w16cex w16sdtdh">
   <w:docDefaults>
     <w:rPrDefault>
       <w:rPr>

</xml_diff>

<commit_message>
Corrección de errores. Adición manual de código a public/app.css. Actlzcion guias
</commit_message>
<xml_diff>
--- a/pasos-parte 2.docx
+++ b/pasos-parte 2.docx
@@ -8,6 +8,12 @@
           <w:lang w:val="es-MX"/>
         </w:rPr>
       </w:pPr>
+      <w:r>
+        <w:rPr>
+          <w:lang w:val="es-MX"/>
+        </w:rPr>
+        <w:t>5</w:t>
+      </w:r>
       <w:r>
         <w:rPr>
           <w:lang w:val="es-MX"/>
@@ -136,16 +142,8 @@
         <w:rPr>
           <w:lang w:val="es-MX"/>
         </w:rPr>
-        <w:t xml:space="preserve">Llenar base de datos usando </w:t>
-      </w:r>
-      <w:proofErr w:type="spellStart"/>
-      <w:r>
-        <w:rPr>
-          <w:lang w:val="es-MX"/>
-        </w:rPr>
-        <w:t>factories</w:t>
-      </w:r>
-      <w:proofErr w:type="spellEnd"/>
+        <w:t>Llenar base de datos usando factories</w:t>
+      </w:r>
     </w:p>
     <w:p>
       <w:pPr>
@@ -162,35 +160,7 @@
         <w:rPr>
           <w:lang w:val="es-MX"/>
         </w:rPr>
-        <w:t xml:space="preserve">Se deben crear </w:t>
-      </w:r>
-      <w:proofErr w:type="spellStart"/>
-      <w:r>
-        <w:rPr>
-          <w:lang w:val="es-MX"/>
-        </w:rPr>
-        <w:t>factories</w:t>
-      </w:r>
-      <w:proofErr w:type="spellEnd"/>
-      <w:r>
-        <w:rPr>
-          <w:lang w:val="es-MX"/>
-        </w:rPr>
-        <w:t xml:space="preserve"> para cada entidad excepto para </w:t>
-      </w:r>
-      <w:proofErr w:type="spellStart"/>
-      <w:r>
-        <w:rPr>
-          <w:lang w:val="es-MX"/>
-        </w:rPr>
-        <w:t>User</w:t>
-      </w:r>
-      <w:proofErr w:type="spellEnd"/>
-      <w:r>
-        <w:rPr>
-          <w:lang w:val="es-MX"/>
-        </w:rPr>
-        <w:t>, que por default se crea</w:t>
+        <w:t>Se deben crear factories para cada entidad excepto para User, que por default se crea</w:t>
       </w:r>
     </w:p>
     <w:p>
@@ -256,21 +226,7 @@
         <w:rPr>
           <w:lang w:val="es-MX"/>
         </w:rPr>
-        <w:t>Luego se abre cada una de estas clases para poder llenar la base de datos con información de prueba o falsa (</w:t>
-      </w:r>
-      <w:proofErr w:type="spellStart"/>
-      <w:r>
-        <w:rPr>
-          <w:lang w:val="es-MX"/>
-        </w:rPr>
-        <w:t>fake</w:t>
-      </w:r>
-      <w:proofErr w:type="spellEnd"/>
-      <w:r>
-        <w:rPr>
-          <w:lang w:val="es-MX"/>
-        </w:rPr>
-        <w:t>):</w:t>
+        <w:t>Luego se abre cada una de estas clases para poder llenar la base de datos con información de prueba o falsa (fake):</w:t>
       </w:r>
     </w:p>
     <w:p>
@@ -289,82 +245,32 @@
         <w:rPr>
           <w:lang w:val="es-MX"/>
         </w:rPr>
-        <w:t xml:space="preserve">Abrimos </w:t>
-      </w:r>
-      <w:proofErr w:type="spellStart"/>
-      <w:r>
-        <w:rPr>
-          <w:lang w:val="es-MX"/>
-        </w:rPr>
-        <w:t>CategoriaFactory</w:t>
-      </w:r>
-      <w:proofErr w:type="spellEnd"/>
-      <w:r>
-        <w:rPr>
-          <w:lang w:val="es-MX"/>
-        </w:rPr>
-        <w:t>:</w:t>
-      </w:r>
-    </w:p>
-    <w:p>
-      <w:pPr>
-        <w:rPr>
-          <w:lang w:val="es-MX"/>
-        </w:rPr>
-      </w:pPr>
-      <w:r>
-        <w:rPr>
-          <w:lang w:val="es-MX"/>
-        </w:rPr>
-        <w:t xml:space="preserve">En el </w:t>
-      </w:r>
-      <w:proofErr w:type="spellStart"/>
-      <w:r>
-        <w:rPr>
-          <w:lang w:val="es-MX"/>
-        </w:rPr>
-        <w:t>return</w:t>
-      </w:r>
-      <w:proofErr w:type="spellEnd"/>
-      <w:r>
-        <w:rPr>
-          <w:lang w:val="es-MX"/>
-        </w:rPr>
-        <w:t xml:space="preserve"> se especifica los campos que queremos diligenciar, pero antes es necesario definir la variable $nombre, donde decimos que llenaremos el campo respectivo con una palabra (Word) de 20 caracteres. Igualmente, es necesario llamar a</w:t>
-      </w:r>
-      <w:r>
-        <w:rPr>
-          <w:lang w:val="es-MX"/>
-        </w:rPr>
-        <w:t xml:space="preserve">l </w:t>
-      </w:r>
-      <w:proofErr w:type="spellStart"/>
-      <w:r>
-        <w:rPr>
-          <w:lang w:val="es-MX"/>
-        </w:rPr>
-        <w:t>helper</w:t>
-      </w:r>
-      <w:proofErr w:type="spellEnd"/>
-      <w:r>
-        <w:rPr>
-          <w:lang w:val="es-MX"/>
-        </w:rPr>
-        <w:t xml:space="preserve"> </w:t>
-      </w:r>
-      <w:proofErr w:type="spellStart"/>
-      <w:r>
-        <w:rPr>
-          <w:lang w:val="es-MX"/>
-        </w:rPr>
-        <w:t>Str</w:t>
-      </w:r>
-      <w:proofErr w:type="spellEnd"/>
-      <w:r>
-        <w:rPr>
-          <w:lang w:val="es-MX"/>
-        </w:rPr>
-        <w:t xml:space="preserve"> en la parte superior: </w:t>
+        <w:t>Abrimos CategoriaFactory:</w:t>
+      </w:r>
+    </w:p>
+    <w:p>
+      <w:pPr>
+        <w:rPr>
+          <w:lang w:val="es-MX"/>
+        </w:rPr>
+      </w:pPr>
+      <w:r>
+        <w:rPr>
+          <w:lang w:val="es-MX"/>
+        </w:rPr>
+        <w:t>En el return se especifica los campos que queremos diligenciar, pero antes es necesario definir la variable $nombre, donde decimos que llenaremos el campo respectivo con una palabra (Word) de 20 caracteres. Igualmente, es necesario llamar a</w:t>
+      </w:r>
+      <w:r>
+        <w:rPr>
+          <w:lang w:val="es-MX"/>
+        </w:rPr>
+        <w:t>l helper</w:t>
+      </w:r>
+      <w:r>
+        <w:rPr>
+          <w:lang w:val="es-MX"/>
+        </w:rPr>
+        <w:t xml:space="preserve"> Str en la parte superior: </w:t>
       </w:r>
     </w:p>
     <w:p>
@@ -474,21 +380,7 @@
           <w:lang w:val="es-MX"/>
         </w:rPr>
         <w:lastRenderedPageBreak/>
-        <w:t xml:space="preserve">Luego en el </w:t>
-      </w:r>
-      <w:proofErr w:type="spellStart"/>
-      <w:r>
-        <w:rPr>
-          <w:lang w:val="es-MX"/>
-        </w:rPr>
-        <w:t>return</w:t>
-      </w:r>
-      <w:proofErr w:type="spellEnd"/>
-      <w:r>
-        <w:rPr>
-          <w:lang w:val="es-MX"/>
-        </w:rPr>
-        <w:t xml:space="preserve"> especificamos los campos a llenar:</w:t>
+        <w:t>Luego en el return especificamos los campos a llenar:</w:t>
       </w:r>
     </w:p>
     <w:p>
@@ -644,21 +536,7 @@
         <w:rPr>
           <w:lang w:val="es-MX"/>
         </w:rPr>
-        <w:t xml:space="preserve">Ahora abrimos </w:t>
-      </w:r>
-      <w:proofErr w:type="spellStart"/>
-      <w:r>
-        <w:rPr>
-          <w:lang w:val="es-MX"/>
-        </w:rPr>
-        <w:t>PostFactory</w:t>
-      </w:r>
-      <w:proofErr w:type="spellEnd"/>
-      <w:r>
-        <w:rPr>
-          <w:lang w:val="es-MX"/>
-        </w:rPr>
-        <w:t>:</w:t>
+        <w:t>Ahora abrimos PostFactory:</w:t>
       </w:r>
     </w:p>
     <w:p>
@@ -862,21 +740,7 @@
         <w:rPr>
           <w:lang w:val="es-MX"/>
         </w:rPr>
-        <w:t xml:space="preserve">2.3. Procedemos con el </w:t>
-      </w:r>
-      <w:proofErr w:type="spellStart"/>
-      <w:r>
-        <w:rPr>
-          <w:lang w:val="es-MX"/>
-        </w:rPr>
-        <w:t>factory</w:t>
-      </w:r>
-      <w:proofErr w:type="spellEnd"/>
-      <w:r>
-        <w:rPr>
-          <w:lang w:val="es-MX"/>
-        </w:rPr>
-        <w:t xml:space="preserve"> tag (etiquetas):</w:t>
+        <w:t>2.3. Procedemos con el factory tag (etiquetas):</w:t>
       </w:r>
     </w:p>
     <w:p>
@@ -937,91 +801,21 @@
         <w:rPr>
           <w:lang w:val="es-MX"/>
         </w:rPr>
-        <w:t xml:space="preserve">2.4. Seguimos con el </w:t>
-      </w:r>
-      <w:proofErr w:type="spellStart"/>
-      <w:r>
-        <w:rPr>
-          <w:lang w:val="es-MX"/>
-        </w:rPr>
-        <w:t>factory</w:t>
-      </w:r>
-      <w:proofErr w:type="spellEnd"/>
-      <w:r>
-        <w:rPr>
-          <w:lang w:val="es-MX"/>
-        </w:rPr>
-        <w:t xml:space="preserve"> </w:t>
-      </w:r>
-      <w:proofErr w:type="spellStart"/>
-      <w:r>
-        <w:rPr>
-          <w:lang w:val="es-MX"/>
-        </w:rPr>
-        <w:t>Image</w:t>
-      </w:r>
-      <w:proofErr w:type="spellEnd"/>
-      <w:r>
-        <w:rPr>
-          <w:lang w:val="es-MX"/>
-        </w:rPr>
-        <w:t>:</w:t>
-      </w:r>
-    </w:p>
-    <w:p>
-      <w:pPr>
-        <w:jc w:val="both"/>
-        <w:rPr>
-          <w:lang w:val="es-MX"/>
-        </w:rPr>
-      </w:pPr>
-      <w:r>
-        <w:rPr>
-          <w:lang w:val="es-MX"/>
-        </w:rPr>
-        <w:t xml:space="preserve">Normalmente las imágenes que subimos al servidor se guardan en la ruta </w:t>
-      </w:r>
-      <w:proofErr w:type="spellStart"/>
-      <w:r>
-        <w:rPr>
-          <w:lang w:val="es-MX"/>
-        </w:rPr>
-        <w:t>storage</w:t>
-      </w:r>
-      <w:proofErr w:type="spellEnd"/>
-      <w:r>
-        <w:rPr>
-          <w:lang w:val="es-MX"/>
-        </w:rPr>
-        <w:t xml:space="preserve">/app pero queremos que se almacenen en </w:t>
-      </w:r>
-      <w:proofErr w:type="spellStart"/>
-      <w:r>
-        <w:rPr>
-          <w:lang w:val="es-MX"/>
-        </w:rPr>
-        <w:t>storage</w:t>
-      </w:r>
-      <w:proofErr w:type="spellEnd"/>
-      <w:r>
-        <w:rPr>
-          <w:lang w:val="es-MX"/>
-        </w:rPr>
-        <w:t>/app/</w:t>
-      </w:r>
-      <w:proofErr w:type="spellStart"/>
-      <w:r>
-        <w:rPr>
-          <w:lang w:val="es-MX"/>
-        </w:rPr>
-        <w:t>public</w:t>
-      </w:r>
-      <w:proofErr w:type="spellEnd"/>
-      <w:r>
-        <w:rPr>
-          <w:lang w:val="es-MX"/>
-        </w:rPr>
-        <w:t xml:space="preserve"> </w:t>
+        <w:t>2.4. Seguimos con el factory Image:</w:t>
+      </w:r>
+    </w:p>
+    <w:p>
+      <w:pPr>
+        <w:jc w:val="both"/>
+        <w:rPr>
+          <w:lang w:val="es-MX"/>
+        </w:rPr>
+      </w:pPr>
+      <w:r>
+        <w:rPr>
+          <w:lang w:val="es-MX"/>
+        </w:rPr>
+        <w:t xml:space="preserve">Normalmente las imágenes que subimos al servidor se guardan en la ruta storage/app pero queremos que se almacenen en storage/app/public </w:t>
       </w:r>
       <w:r>
         <w:rPr>
@@ -1041,91 +835,7 @@
         <w:rPr>
           <w:lang w:val="es-MX"/>
         </w:rPr>
-        <w:t xml:space="preserve">Esto se hace así porque no queremos que las imágenes se sincronicen con nuestro repositorio de </w:t>
-      </w:r>
-      <w:proofErr w:type="spellStart"/>
-      <w:r>
-        <w:rPr>
-          <w:lang w:val="es-MX"/>
-        </w:rPr>
-        <w:t>github</w:t>
-      </w:r>
-      <w:proofErr w:type="spellEnd"/>
-      <w:r>
-        <w:rPr>
-          <w:lang w:val="es-MX"/>
-        </w:rPr>
-        <w:t xml:space="preserve">, el cual tomará solo en cuenta lo que esté en </w:t>
-      </w:r>
-      <w:proofErr w:type="spellStart"/>
-      <w:r>
-        <w:rPr>
-          <w:lang w:val="es-MX"/>
-        </w:rPr>
-        <w:t>storage</w:t>
-      </w:r>
-      <w:proofErr w:type="spellEnd"/>
-      <w:r>
-        <w:rPr>
-          <w:lang w:val="es-MX"/>
-        </w:rPr>
-        <w:t>. Pero como aquí son imágenes de prueba, o datos falsos (</w:t>
-      </w:r>
-      <w:proofErr w:type="spellStart"/>
-      <w:r>
-        <w:rPr>
-          <w:lang w:val="es-MX"/>
-        </w:rPr>
-        <w:t>fake</w:t>
-      </w:r>
-      <w:proofErr w:type="spellEnd"/>
-      <w:r>
-        <w:rPr>
-          <w:lang w:val="es-MX"/>
-        </w:rPr>
-        <w:t xml:space="preserve">), no queremos que se sincronicen a </w:t>
-      </w:r>
-      <w:proofErr w:type="spellStart"/>
-      <w:r>
-        <w:rPr>
-          <w:lang w:val="es-MX"/>
-        </w:rPr>
-        <w:t>github</w:t>
-      </w:r>
-      <w:proofErr w:type="spellEnd"/>
-      <w:r>
-        <w:rPr>
-          <w:lang w:val="es-MX"/>
-        </w:rPr>
-        <w:t xml:space="preserve"> ni se suban al servidor real. Por eso, necesitamos la ruta </w:t>
-      </w:r>
-      <w:proofErr w:type="spellStart"/>
-      <w:r>
-        <w:rPr>
-          <w:lang w:val="es-MX"/>
-        </w:rPr>
-        <w:t>public</w:t>
-      </w:r>
-      <w:proofErr w:type="spellEnd"/>
-      <w:r>
-        <w:rPr>
-          <w:lang w:val="es-MX"/>
-        </w:rPr>
-        <w:t xml:space="preserve"> que está en </w:t>
-      </w:r>
-      <w:proofErr w:type="spellStart"/>
-      <w:r>
-        <w:rPr>
-          <w:lang w:val="es-MX"/>
-        </w:rPr>
-        <w:t>storage</w:t>
-      </w:r>
-      <w:proofErr w:type="spellEnd"/>
-      <w:r>
-        <w:rPr>
-          <w:lang w:val="es-MX"/>
-        </w:rPr>
-        <w:t>/app</w:t>
+        <w:t>Esto se hace así porque no queremos que las imágenes se sincronicen con nuestro repositorio de github, el cual tomará solo en cuenta lo que esté en storage. Pero como aquí son imágenes de prueba, o datos falsos (fake), no queremos que se sincronicen a github ni se suban al servidor real. Por eso, necesitamos la ruta public que está en storage/app</w:t>
       </w:r>
       <w:r>
         <w:rPr>
@@ -1137,97 +847,33 @@
         <w:rPr>
           <w:lang w:val="es-MX"/>
         </w:rPr>
+        <w:t>.gitignore</w:t>
+      </w:r>
+      <w:r>
+        <w:rPr>
+          <w:lang w:val="es-MX"/>
+        </w:rPr>
+        <w:t xml:space="preserve"> que no habrá sincronización</w:t>
+      </w:r>
+      <w:r>
+        <w:rPr>
+          <w:lang w:val="es-MX"/>
+        </w:rPr>
         <w:t>.</w:t>
       </w:r>
-      <w:proofErr w:type="spellStart"/>
-      <w:r>
-        <w:rPr>
-          <w:lang w:val="es-MX"/>
-        </w:rPr>
-        <w:t>gitignore</w:t>
-      </w:r>
-      <w:proofErr w:type="spellEnd"/>
-      <w:r>
-        <w:rPr>
-          <w:lang w:val="es-MX"/>
-        </w:rPr>
-        <w:t xml:space="preserve"> que no habrá sincronización</w:t>
-      </w:r>
-      <w:r>
-        <w:rPr>
-          <w:lang w:val="es-MX"/>
-        </w:rPr>
-        <w:t>.</w:t>
-      </w:r>
-    </w:p>
-    <w:p>
-      <w:pPr>
-        <w:jc w:val="both"/>
-        <w:rPr>
-          <w:lang w:val="es-MX"/>
-        </w:rPr>
-      </w:pPr>
-      <w:r>
-        <w:rPr>
-          <w:lang w:val="es-MX"/>
-        </w:rPr>
-        <w:t xml:space="preserve">Para hacer una simple prueba de esto, podemos crear un archivo llamado ImagenPrueba.txt dentro de </w:t>
-      </w:r>
-      <w:proofErr w:type="spellStart"/>
-      <w:r>
-        <w:rPr>
-          <w:lang w:val="es-MX"/>
-        </w:rPr>
-        <w:t>storage</w:t>
-      </w:r>
-      <w:proofErr w:type="spellEnd"/>
-      <w:r>
-        <w:rPr>
-          <w:lang w:val="es-MX"/>
-        </w:rPr>
-        <w:t>/app/</w:t>
-      </w:r>
-      <w:proofErr w:type="spellStart"/>
-      <w:r>
-        <w:rPr>
-          <w:lang w:val="es-MX"/>
-        </w:rPr>
-        <w:t>public</w:t>
-      </w:r>
-      <w:proofErr w:type="spellEnd"/>
-      <w:r>
-        <w:rPr>
-          <w:lang w:val="es-MX"/>
-        </w:rPr>
-        <w:t xml:space="preserve"> y se verá inmediatamente en el acceso directo de </w:t>
-      </w:r>
-      <w:proofErr w:type="spellStart"/>
-      <w:r>
-        <w:rPr>
-          <w:lang w:val="es-MX"/>
-        </w:rPr>
-        <w:t>storage</w:t>
-      </w:r>
-      <w:proofErr w:type="spellEnd"/>
-      <w:r>
-        <w:rPr>
-          <w:lang w:val="es-MX"/>
-        </w:rPr>
-        <w:t xml:space="preserve"> que está en la carpeta </w:t>
-      </w:r>
-      <w:proofErr w:type="spellStart"/>
-      <w:r>
-        <w:rPr>
-          <w:lang w:val="es-MX"/>
-        </w:rPr>
-        <w:t>public</w:t>
-      </w:r>
-      <w:proofErr w:type="spellEnd"/>
-      <w:r>
-        <w:rPr>
-          <w:lang w:val="es-MX"/>
-        </w:rPr>
-        <w:t xml:space="preserve"> del proyecto</w:t>
+    </w:p>
+    <w:p>
+      <w:pPr>
+        <w:jc w:val="both"/>
+        <w:rPr>
+          <w:lang w:val="es-MX"/>
+        </w:rPr>
+      </w:pPr>
+      <w:r>
+        <w:rPr>
+          <w:lang w:val="es-MX"/>
+        </w:rPr>
+        <w:t>Para hacer una simple prueba de esto, podemos crear un archivo llamado ImagenPrueba.txt dentro de storage/app/public y se verá inmediatamente en el acceso directo de storage que está en la carpeta public del proyecto</w:t>
       </w:r>
     </w:p>
     <w:p>
@@ -1290,21 +936,7 @@
         <w:rPr>
           <w:lang w:val="es-MX"/>
         </w:rPr>
-        <w:t xml:space="preserve">Y precisamente es allí donde queremos acceder directamente y no a </w:t>
-      </w:r>
-      <w:proofErr w:type="spellStart"/>
-      <w:r>
-        <w:rPr>
-          <w:lang w:val="es-MX"/>
-        </w:rPr>
-        <w:t>storage</w:t>
-      </w:r>
-      <w:proofErr w:type="spellEnd"/>
-      <w:r>
-        <w:rPr>
-          <w:lang w:val="es-MX"/>
-        </w:rPr>
-        <w:t>/app.</w:t>
+        <w:t>Y precisamente es allí donde queremos acceder directamente y no a storage/app.</w:t>
       </w:r>
     </w:p>
     <w:p>
@@ -1396,47 +1028,7 @@
                 <w:lang w:val="es-MX"/>
               </w:rPr>
               <w:lastRenderedPageBreak/>
-              <w:t xml:space="preserve">De acuerdo al procedimiento aquí descrito, las imágenes en modo desarrollo se guardarán en la carpeta </w:t>
-            </w:r>
-            <w:proofErr w:type="spellStart"/>
-            <w:r>
-              <w:rPr>
-                <w:b/>
-                <w:bCs/>
-                <w:color w:val="FFFFFF" w:themeColor="background1"/>
-                <w:lang w:val="es-MX"/>
-              </w:rPr>
-              <w:t>public</w:t>
-            </w:r>
-            <w:proofErr w:type="spellEnd"/>
-            <w:r>
-              <w:rPr>
-                <w:b/>
-                <w:bCs/>
-                <w:color w:val="FFFFFF" w:themeColor="background1"/>
-                <w:lang w:val="es-MX"/>
-              </w:rPr>
-              <w:t>/</w:t>
-            </w:r>
-            <w:proofErr w:type="spellStart"/>
-            <w:r>
-              <w:rPr>
-                <w:b/>
-                <w:bCs/>
-                <w:color w:val="FFFFFF" w:themeColor="background1"/>
-                <w:lang w:val="es-MX"/>
-              </w:rPr>
-              <w:t>storage</w:t>
-            </w:r>
-            <w:proofErr w:type="spellEnd"/>
-            <w:r>
-              <w:rPr>
-                <w:b/>
-                <w:bCs/>
-                <w:color w:val="FFFFFF" w:themeColor="background1"/>
-                <w:lang w:val="es-MX"/>
-              </w:rPr>
-              <w:t>. En este caso, el navegador sí puede acceder al archivo. Observe el siguiente ejemplo:</w:t>
+              <w:t>De acuerdo al procedimiento aquí descrito, las imágenes en modo desarrollo se guardarán en la carpeta public/storage. En este caso, el navegador sí puede acceder al archivo. Observe el siguiente ejemplo:</w:t>
             </w:r>
           </w:p>
           <w:p>
@@ -1533,67 +1125,7 @@
                 <w:color w:val="FFFFFF" w:themeColor="background1"/>
                 <w:lang w:val="es-MX"/>
               </w:rPr>
-              <w:t xml:space="preserve">Obviamente, si queremos hacer referencia a una imagen o archivo que está allí en </w:t>
-            </w:r>
-            <w:proofErr w:type="spellStart"/>
-            <w:r>
-              <w:rPr>
-                <w:b/>
-                <w:bCs/>
-                <w:color w:val="FFFFFF" w:themeColor="background1"/>
-                <w:lang w:val="es-MX"/>
-              </w:rPr>
-              <w:t>public</w:t>
-            </w:r>
-            <w:proofErr w:type="spellEnd"/>
-            <w:r>
-              <w:rPr>
-                <w:b/>
-                <w:bCs/>
-                <w:color w:val="FFFFFF" w:themeColor="background1"/>
-                <w:lang w:val="es-MX"/>
-              </w:rPr>
-              <w:t>/</w:t>
-            </w:r>
-            <w:proofErr w:type="spellStart"/>
-            <w:r>
-              <w:rPr>
-                <w:b/>
-                <w:bCs/>
-                <w:color w:val="FFFFFF" w:themeColor="background1"/>
-                <w:lang w:val="es-MX"/>
-              </w:rPr>
-              <w:t>storage</w:t>
-            </w:r>
-            <w:proofErr w:type="spellEnd"/>
-            <w:r>
-              <w:rPr>
-                <w:b/>
-                <w:bCs/>
-                <w:color w:val="FFFFFF" w:themeColor="background1"/>
-                <w:lang w:val="es-MX"/>
-              </w:rPr>
-              <w:t xml:space="preserve"> debemos escribir la ruta respectiva. Eso sí, la palabra </w:t>
-            </w:r>
-            <w:proofErr w:type="spellStart"/>
-            <w:r>
-              <w:rPr>
-                <w:b/>
-                <w:bCs/>
-                <w:color w:val="FFFFFF" w:themeColor="background1"/>
-                <w:lang w:val="es-MX"/>
-              </w:rPr>
-              <w:t>public</w:t>
-            </w:r>
-            <w:proofErr w:type="spellEnd"/>
-            <w:r>
-              <w:rPr>
-                <w:b/>
-                <w:bCs/>
-                <w:color w:val="FFFFFF" w:themeColor="background1"/>
-                <w:lang w:val="es-MX"/>
-              </w:rPr>
-              <w:t xml:space="preserve"> no se debe usar</w:t>
+              <w:t>Obviamente, si queremos hacer referencia a una imagen o archivo que está allí en public/storage debemos escribir la ruta respectiva. Eso sí, la palabra public no se debe usar</w:t>
             </w:r>
             <w:r>
               <w:rPr>
@@ -1711,111 +1243,27 @@
         <w:rPr>
           <w:lang w:val="es-MX"/>
         </w:rPr>
-        <w:t xml:space="preserve"> que todas las imágenes que subamos en modo Desarrollo queden en </w:t>
-      </w:r>
-      <w:proofErr w:type="spellStart"/>
-      <w:r>
-        <w:rPr>
-          <w:lang w:val="es-MX"/>
-        </w:rPr>
-        <w:t>storage</w:t>
-      </w:r>
-      <w:proofErr w:type="spellEnd"/>
-      <w:r>
-        <w:rPr>
-          <w:lang w:val="es-MX"/>
-        </w:rPr>
-        <w:t>/app/</w:t>
-      </w:r>
-      <w:proofErr w:type="spellStart"/>
-      <w:r>
-        <w:rPr>
-          <w:lang w:val="es-MX"/>
-        </w:rPr>
-        <w:t>public</w:t>
-      </w:r>
-      <w:proofErr w:type="spellEnd"/>
-      <w:r>
-        <w:rPr>
-          <w:lang w:val="es-MX"/>
-        </w:rPr>
-        <w:t xml:space="preserve">, se debe hacer una modificación en </w:t>
-      </w:r>
-      <w:r>
-        <w:rPr>
-          <w:lang w:val="es-MX"/>
-        </w:rPr>
-        <w:t xml:space="preserve"> </w:t>
-      </w:r>
-      <w:proofErr w:type="spellStart"/>
-      <w:r>
-        <w:rPr>
-          <w:lang w:val="es-MX"/>
-        </w:rPr>
-        <w:t>config</w:t>
-      </w:r>
-      <w:proofErr w:type="spellEnd"/>
-      <w:r>
-        <w:rPr>
-          <w:lang w:val="es-MX"/>
-        </w:rPr>
-        <w:t>/</w:t>
-      </w:r>
-      <w:proofErr w:type="spellStart"/>
-      <w:r>
-        <w:rPr>
-          <w:lang w:val="es-MX"/>
-        </w:rPr>
-        <w:t>filesystems</w:t>
-      </w:r>
-      <w:proofErr w:type="spellEnd"/>
+        <w:t xml:space="preserve"> que todas las imágenes que subamos en modo Desarrollo queden en storage/app/public, se debe hacer una modificación en </w:t>
+      </w:r>
+      <w:r>
+        <w:rPr>
+          <w:lang w:val="es-MX"/>
+        </w:rPr>
+        <w:t xml:space="preserve"> config/filesystems</w:t>
+      </w:r>
       <w:r>
         <w:rPr>
           <w:lang w:val="es-MX"/>
         </w:rPr>
         <w:t xml:space="preserve"> (o en su default, utilizar el comando </w:t>
       </w:r>
-      <w:proofErr w:type="spellStart"/>
       <w:r>
         <w:rPr>
           <w:color w:val="FF0000"/>
           <w:lang w:val="es-MX"/>
         </w:rPr>
-        <w:t>php</w:t>
-      </w:r>
-      <w:proofErr w:type="spellEnd"/>
-      <w:r>
-        <w:rPr>
-          <w:color w:val="FF0000"/>
-          <w:lang w:val="es-MX"/>
-        </w:rPr>
-        <w:t xml:space="preserve"> </w:t>
-      </w:r>
-      <w:proofErr w:type="spellStart"/>
-      <w:r>
-        <w:rPr>
-          <w:color w:val="FF0000"/>
-          <w:lang w:val="es-MX"/>
-        </w:rPr>
-        <w:t>artisan</w:t>
-      </w:r>
-      <w:proofErr w:type="spellEnd"/>
-      <w:r>
-        <w:rPr>
-          <w:color w:val="FF0000"/>
-          <w:lang w:val="es-MX"/>
-        </w:rPr>
-        <w:t xml:space="preserve"> </w:t>
-      </w:r>
-      <w:proofErr w:type="spellStart"/>
-      <w:r>
-        <w:rPr>
-          <w:color w:val="FF0000"/>
-          <w:lang w:val="es-MX"/>
-        </w:rPr>
-        <w:t>storage:link</w:t>
-      </w:r>
-      <w:proofErr w:type="spellEnd"/>
+        <w:t>php artisan storage:link</w:t>
+      </w:r>
       <w:r>
         <w:rPr>
           <w:lang w:val="es-MX"/>
@@ -1920,21 +1368,7 @@
         <w:rPr>
           <w:lang w:val="es-MX"/>
         </w:rPr>
-        <w:t xml:space="preserve">'default' =&gt; </w:t>
-      </w:r>
-      <w:proofErr w:type="spellStart"/>
-      <w:r>
-        <w:rPr>
-          <w:lang w:val="es-MX"/>
-        </w:rPr>
-        <w:t>env</w:t>
-      </w:r>
-      <w:proofErr w:type="spellEnd"/>
-      <w:r>
-        <w:rPr>
-          <w:lang w:val="es-MX"/>
-        </w:rPr>
-        <w:t>('FILESYSTEM_DRIVER', '</w:t>
+        <w:t>'default' =&gt; env('FILESYSTEM_DRIVER', '</w:t>
       </w:r>
       <w:r>
         <w:rPr>
@@ -2015,35 +1449,7 @@
         <w:rPr>
           <w:lang w:val="es-MX"/>
         </w:rPr>
-        <w:t>Igualmente, en el archivo .</w:t>
-      </w:r>
-      <w:proofErr w:type="spellStart"/>
-      <w:r>
-        <w:rPr>
-          <w:lang w:val="es-MX"/>
-        </w:rPr>
-        <w:t>env</w:t>
-      </w:r>
-      <w:proofErr w:type="spellEnd"/>
-      <w:r>
-        <w:rPr>
-          <w:lang w:val="es-MX"/>
-        </w:rPr>
-        <w:t xml:space="preserve"> cambiamos la línea de FILESYSTEM_DRIVER para que en vez de local diga </w:t>
-      </w:r>
-      <w:proofErr w:type="spellStart"/>
-      <w:r>
-        <w:rPr>
-          <w:lang w:val="es-MX"/>
-        </w:rPr>
-        <w:t>public</w:t>
-      </w:r>
-      <w:proofErr w:type="spellEnd"/>
-      <w:r>
-        <w:rPr>
-          <w:lang w:val="es-MX"/>
-        </w:rPr>
-        <w:t>:</w:t>
+        <w:t>Igualmente, en el archivo .env cambiamos la línea de FILESYSTEM_DRIVER para que en vez de local diga public:</w:t>
       </w:r>
     </w:p>
     <w:p>
@@ -2108,23 +1514,7 @@
           <w:color w:val="FF0000"/>
           <w:lang w:val="es-MX"/>
         </w:rPr>
-        <w:t xml:space="preserve">*Nota: Hay que tener precaución con el procedimiento anterior, ya que esto solo se hace para introducir datos de prueba o </w:t>
-      </w:r>
-      <w:proofErr w:type="spellStart"/>
-      <w:r>
-        <w:rPr>
-          <w:color w:val="FF0000"/>
-          <w:lang w:val="es-MX"/>
-        </w:rPr>
-        <w:t>fake</w:t>
-      </w:r>
-      <w:proofErr w:type="spellEnd"/>
-      <w:r>
-        <w:rPr>
-          <w:color w:val="FF0000"/>
-          <w:lang w:val="es-MX"/>
-        </w:rPr>
-        <w:t xml:space="preserve"> en la BD.</w:t>
+        <w:t>*Nota: Hay que tener precaución con el procedimiento anterior, ya que esto solo se hace para introducir datos de prueba o fake en la BD.</w:t>
       </w:r>
     </w:p>
     <w:p>
@@ -2162,35 +1552,7 @@
         <w:rPr>
           <w:lang w:val="es-MX"/>
         </w:rPr>
-        <w:t xml:space="preserve">Se debe trabajar sobre un dominio para que lo anterior funcione. En </w:t>
-      </w:r>
-      <w:proofErr w:type="spellStart"/>
-      <w:r>
-        <w:rPr>
-          <w:lang w:val="es-MX"/>
-        </w:rPr>
-        <w:t>Xampp</w:t>
-      </w:r>
-      <w:proofErr w:type="spellEnd"/>
-      <w:r>
-        <w:rPr>
-          <w:lang w:val="es-MX"/>
-        </w:rPr>
-        <w:t xml:space="preserve"> lo creamos de la siguiente manera (*Nota: En </w:t>
-      </w:r>
-      <w:proofErr w:type="spellStart"/>
-      <w:r>
-        <w:rPr>
-          <w:lang w:val="es-MX"/>
-        </w:rPr>
-        <w:t>Laragon</w:t>
-      </w:r>
-      <w:proofErr w:type="spellEnd"/>
-      <w:r>
-        <w:rPr>
-          <w:lang w:val="es-MX"/>
-        </w:rPr>
-        <w:t xml:space="preserve"> se crea automáticamente).</w:t>
+        <w:t>Se debe trabajar sobre un dominio para que lo anterior funcione. En Xampp lo creamos de la siguiente manera (*Nota: En Laragon se crea automáticamente).</w:t>
       </w:r>
     </w:p>
     <w:p>
@@ -2314,21 +1676,7 @@
           <w:lang w:val="es-MX"/>
         </w:rPr>
         <w:lastRenderedPageBreak/>
-        <w:t xml:space="preserve">Abrimos desde el mismo bloc de notas o desde Notepad++ el archivo </w:t>
-      </w:r>
-      <w:proofErr w:type="spellStart"/>
-      <w:r>
-        <w:rPr>
-          <w:lang w:val="es-MX"/>
-        </w:rPr>
-        <w:t>httpd-vhosts.conf</w:t>
-      </w:r>
-      <w:proofErr w:type="spellEnd"/>
-      <w:r>
-        <w:rPr>
-          <w:lang w:val="es-MX"/>
-        </w:rPr>
-        <w:t xml:space="preserve"> y </w:t>
+        <w:t xml:space="preserve">Abrimos desde el mismo bloc de notas o desde Notepad++ el archivo httpd-vhosts.conf y </w:t>
       </w:r>
       <w:r>
         <w:rPr>
@@ -2344,76 +1692,76 @@
           <w:lang w:val="en-US"/>
         </w:rPr>
       </w:pPr>
-      <w:proofErr w:type="spellStart"/>
       <w:r>
         <w:rPr>
           <w:lang w:val="en-US"/>
         </w:rPr>
-        <w:t>NameVirtualHost</w:t>
-      </w:r>
-      <w:proofErr w:type="spellEnd"/>
-      <w:r>
+        <w:t>NameVirtualHost *</w:t>
+      </w:r>
+    </w:p>
+    <w:p>
+      <w:pPr>
+        <w:jc w:val="both"/>
         <w:rPr>
           <w:lang w:val="en-US"/>
         </w:rPr>
-        <w:t xml:space="preserve"> *</w:t>
-      </w:r>
-    </w:p>
-    <w:p>
-      <w:pPr>
-        <w:jc w:val="both"/>
+      </w:pPr>
+      <w:r>
         <w:rPr>
           <w:lang w:val="en-US"/>
         </w:rPr>
-      </w:pPr>
-      <w:r>
+        <w:t>&lt;VirtualHost *&gt;</w:t>
+      </w:r>
+    </w:p>
+    <w:p>
+      <w:pPr>
+        <w:jc w:val="both"/>
         <w:rPr>
           <w:lang w:val="en-US"/>
         </w:rPr>
-        <w:t>&lt;</w:t>
-      </w:r>
-      <w:proofErr w:type="spellStart"/>
+      </w:pPr>
       <w:r>
         <w:rPr>
           <w:lang w:val="en-US"/>
         </w:rPr>
-        <w:t>VirtualHost</w:t>
-      </w:r>
-      <w:proofErr w:type="spellEnd"/>
-      <w:r>
+        <w:t xml:space="preserve">    DocumentRoot "C:\xampp\htdocs"</w:t>
+      </w:r>
+    </w:p>
+    <w:p>
+      <w:pPr>
+        <w:jc w:val="both"/>
         <w:rPr>
           <w:lang w:val="en-US"/>
         </w:rPr>
-        <w:t xml:space="preserve"> *&gt;</w:t>
-      </w:r>
-    </w:p>
-    <w:p>
-      <w:pPr>
-        <w:jc w:val="both"/>
+      </w:pPr>
+      <w:r>
         <w:rPr>
           <w:lang w:val="en-US"/>
         </w:rPr>
-      </w:pPr>
-      <w:r>
+        <w:t xml:space="preserve">    ServerName localhost</w:t>
+      </w:r>
+    </w:p>
+    <w:p>
+      <w:pPr>
+        <w:jc w:val="both"/>
         <w:rPr>
           <w:lang w:val="en-US"/>
         </w:rPr>
-        <w:t xml:space="preserve">    </w:t>
-      </w:r>
-      <w:proofErr w:type="spellStart"/>
+      </w:pPr>
       <w:r>
         <w:rPr>
           <w:lang w:val="en-US"/>
         </w:rPr>
-        <w:t>DocumentRoot</w:t>
-      </w:r>
-      <w:proofErr w:type="spellEnd"/>
-      <w:r>
+        <w:t>&lt;/VirtualHost&gt;</w:t>
+      </w:r>
+    </w:p>
+    <w:p>
+      <w:pPr>
+        <w:jc w:val="both"/>
         <w:rPr>
           <w:lang w:val="en-US"/>
         </w:rPr>
-        <w:t xml:space="preserve"> "C:\xampp\htdocs"</w:t>
-      </w:r>
+      </w:pPr>
     </w:p>
     <w:p>
       <w:pPr>
@@ -2426,21 +1774,21 @@
         <w:rPr>
           <w:lang w:val="en-US"/>
         </w:rPr>
-        <w:t xml:space="preserve">    </w:t>
-      </w:r>
-      <w:proofErr w:type="spellStart"/>
-      <w:r>
+        <w:t>&lt;VirtualHost *&gt;</w:t>
+      </w:r>
+    </w:p>
+    <w:p>
+      <w:pPr>
+        <w:jc w:val="both"/>
         <w:rPr>
           <w:lang w:val="en-US"/>
         </w:rPr>
-        <w:t>ServerName</w:t>
-      </w:r>
-      <w:proofErr w:type="spellEnd"/>
+      </w:pPr>
       <w:r>
         <w:rPr>
           <w:lang w:val="en-US"/>
         </w:rPr>
-        <w:t xml:space="preserve"> localhost</w:t>
+        <w:t xml:space="preserve">    DocumentRoot "C:\xampp\htdocs\proyectoblog\blog\public"</w:t>
       </w:r>
     </w:p>
     <w:p>
@@ -2454,122 +1802,8 @@
         <w:rPr>
           <w:lang w:val="en-US"/>
         </w:rPr>
-        <w:t>&lt;/</w:t>
-      </w:r>
-      <w:proofErr w:type="spellStart"/>
-      <w:r>
-        <w:rPr>
-          <w:lang w:val="en-US"/>
-        </w:rPr>
-        <w:t>VirtualHost</w:t>
-      </w:r>
-      <w:proofErr w:type="spellEnd"/>
-      <w:r>
-        <w:rPr>
-          <w:lang w:val="en-US"/>
-        </w:rPr>
-        <w:t>&gt;</w:t>
-      </w:r>
-    </w:p>
-    <w:p>
-      <w:pPr>
-        <w:jc w:val="both"/>
-        <w:rPr>
-          <w:lang w:val="en-US"/>
-        </w:rPr>
-      </w:pPr>
-    </w:p>
-    <w:p>
-      <w:pPr>
-        <w:jc w:val="both"/>
-        <w:rPr>
-          <w:lang w:val="en-US"/>
-        </w:rPr>
-      </w:pPr>
-      <w:r>
-        <w:rPr>
-          <w:lang w:val="en-US"/>
-        </w:rPr>
-        <w:t>&lt;</w:t>
-      </w:r>
-      <w:proofErr w:type="spellStart"/>
-      <w:r>
-        <w:rPr>
-          <w:lang w:val="en-US"/>
-        </w:rPr>
-        <w:t>VirtualHost</w:t>
-      </w:r>
-      <w:proofErr w:type="spellEnd"/>
-      <w:r>
-        <w:rPr>
-          <w:lang w:val="en-US"/>
-        </w:rPr>
-        <w:t xml:space="preserve"> *&gt;</w:t>
-      </w:r>
-    </w:p>
-    <w:p>
-      <w:pPr>
-        <w:jc w:val="both"/>
-        <w:rPr>
-          <w:lang w:val="en-US"/>
-        </w:rPr>
-      </w:pPr>
-      <w:r>
-        <w:rPr>
-          <w:lang w:val="en-US"/>
-        </w:rPr>
-        <w:t xml:space="preserve">    </w:t>
-      </w:r>
-      <w:proofErr w:type="spellStart"/>
-      <w:r>
-        <w:rPr>
-          <w:lang w:val="en-US"/>
-        </w:rPr>
-        <w:t>DocumentRoot</w:t>
-      </w:r>
-      <w:proofErr w:type="spellEnd"/>
-      <w:r>
-        <w:rPr>
-          <w:lang w:val="en-US"/>
-        </w:rPr>
-        <w:t xml:space="preserve"> "C:\xampp\htdocs\proyectoblog\blog\public"</w:t>
-      </w:r>
-    </w:p>
-    <w:p>
-      <w:pPr>
-        <w:jc w:val="both"/>
-        <w:rPr>
-          <w:lang w:val="en-US"/>
-        </w:rPr>
-      </w:pPr>
-      <w:r>
-        <w:rPr>
-          <w:lang w:val="en-US"/>
-        </w:rPr>
-        <w:t xml:space="preserve">    </w:t>
-      </w:r>
-      <w:proofErr w:type="spellStart"/>
-      <w:r>
-        <w:rPr>
-          <w:lang w:val="en-US"/>
-        </w:rPr>
-        <w:t>ServerName</w:t>
-      </w:r>
-      <w:proofErr w:type="spellEnd"/>
-      <w:r>
-        <w:rPr>
-          <w:lang w:val="en-US"/>
-        </w:rPr>
-        <w:t xml:space="preserve"> </w:t>
-      </w:r>
-      <w:proofErr w:type="spellStart"/>
-      <w:r>
-        <w:rPr>
-          <w:lang w:val="en-US"/>
-        </w:rPr>
-        <w:t>blog.test</w:t>
-      </w:r>
-      <w:proofErr w:type="spellEnd"/>
+        <w:t xml:space="preserve">    ServerName blog.test</w:t>
+      </w:r>
     </w:p>
     <w:p>
       <w:pPr>
@@ -2637,20 +1871,7 @@
           <w:lang w:val="en-US"/>
         </w:rPr>
         <w:tab/>
-      </w:r>
-      <w:proofErr w:type="spellStart"/>
-      <w:r>
-        <w:rPr>
-          <w:lang w:val="en-US"/>
-        </w:rPr>
-        <w:t>AllowOverride</w:t>
-      </w:r>
-      <w:proofErr w:type="spellEnd"/>
-      <w:r>
-        <w:rPr>
-          <w:lang w:val="en-US"/>
-        </w:rPr>
-        <w:t xml:space="preserve"> All</w:t>
+        <w:t>AllowOverride All</w:t>
       </w:r>
     </w:p>
     <w:p>
@@ -2697,49 +1918,21 @@
         <w:rPr>
           <w:lang w:val="es-MX"/>
         </w:rPr>
-        <w:t>&lt;/</w:t>
-      </w:r>
-      <w:proofErr w:type="spellStart"/>
-      <w:r>
-        <w:rPr>
-          <w:lang w:val="es-MX"/>
-        </w:rPr>
-        <w:t>Directory</w:t>
-      </w:r>
-      <w:proofErr w:type="spellEnd"/>
-      <w:r>
-        <w:rPr>
-          <w:lang w:val="es-MX"/>
-        </w:rPr>
-        <w:t>&gt;</w:t>
-      </w:r>
-    </w:p>
-    <w:p>
-      <w:pPr>
-        <w:jc w:val="both"/>
-        <w:rPr>
-          <w:lang w:val="es-MX"/>
-        </w:rPr>
-      </w:pPr>
-      <w:r>
-        <w:rPr>
-          <w:lang w:val="es-MX"/>
-        </w:rPr>
-        <w:t>&lt;/</w:t>
-      </w:r>
-      <w:proofErr w:type="spellStart"/>
-      <w:r>
-        <w:rPr>
-          <w:lang w:val="es-MX"/>
-        </w:rPr>
-        <w:t>VirtualHost</w:t>
-      </w:r>
-      <w:proofErr w:type="spellEnd"/>
-      <w:r>
-        <w:rPr>
-          <w:lang w:val="es-MX"/>
-        </w:rPr>
-        <w:t>&gt;</w:t>
+        <w:t>&lt;/Directory&gt;</w:t>
+      </w:r>
+    </w:p>
+    <w:p>
+      <w:pPr>
+        <w:jc w:val="both"/>
+        <w:rPr>
+          <w:lang w:val="es-MX"/>
+        </w:rPr>
+      </w:pPr>
+      <w:r>
+        <w:rPr>
+          <w:lang w:val="es-MX"/>
+        </w:rPr>
+        <w:t>&lt;/VirtualHost&gt;</w:t>
       </w:r>
     </w:p>
     <w:p>
@@ -2817,35 +2010,7 @@
           <w:lang w:val="es-MX"/>
         </w:rPr>
         <w:lastRenderedPageBreak/>
-        <w:t xml:space="preserve">Modificamos el APP_URL en el archivo </w:t>
-      </w:r>
-      <w:proofErr w:type="spellStart"/>
-      <w:r>
-        <w:rPr>
-          <w:lang w:val="es-MX"/>
-        </w:rPr>
-        <w:t>env</w:t>
-      </w:r>
-      <w:proofErr w:type="spellEnd"/>
-      <w:r>
-        <w:rPr>
-          <w:lang w:val="es-MX"/>
-        </w:rPr>
-        <w:t xml:space="preserve"> de </w:t>
-      </w:r>
-      <w:proofErr w:type="spellStart"/>
-      <w:r>
-        <w:rPr>
-          <w:lang w:val="es-MX"/>
-        </w:rPr>
-        <w:t>LaraveL</w:t>
-      </w:r>
-      <w:proofErr w:type="spellEnd"/>
-      <w:r>
-        <w:rPr>
-          <w:lang w:val="es-MX"/>
-        </w:rPr>
-        <w:t>:</w:t>
+        <w:t>Modificamos el APP_URL en el archivo env de LaraveL:</w:t>
       </w:r>
     </w:p>
     <w:p>
@@ -2931,35 +2096,129 @@
       <w:pPr>
         <w:jc w:val="both"/>
         <w:rPr>
-          <w:lang w:val="es-MX"/>
-        </w:rPr>
-      </w:pPr>
-    </w:p>
-    <w:p>
-      <w:pPr>
-        <w:rPr>
-          <w:lang w:val="es-MX"/>
-        </w:rPr>
-      </w:pPr>
-      <w:r>
-        <w:rPr>
-          <w:lang w:val="es-MX"/>
-        </w:rPr>
-        <w:t xml:space="preserve">En </w:t>
-      </w:r>
-      <w:proofErr w:type="spellStart"/>
-      <w:r>
-        <w:rPr>
-          <w:lang w:val="es-MX"/>
-        </w:rPr>
-        <w:t>ImageFactory</w:t>
-      </w:r>
-      <w:proofErr w:type="spellEnd"/>
-      <w:r>
-        <w:rPr>
-          <w:lang w:val="es-MX"/>
-        </w:rPr>
-        <w:t xml:space="preserve"> ponemos lo siguiente:</w:t>
+          <w:b/>
+          <w:bCs/>
+          <w:i/>
+          <w:iCs/>
+          <w:color w:val="00B050"/>
+          <w:lang w:val="es-MX"/>
+        </w:rPr>
+      </w:pPr>
+      <w:r>
+        <w:rPr>
+          <w:b/>
+          <w:bCs/>
+          <w:i/>
+          <w:iCs/>
+          <w:color w:val="00B050"/>
+          <w:lang w:val="es-MX"/>
+        </w:rPr>
+        <w:t>Usando imágenes de prueba</w:t>
+      </w:r>
+    </w:p>
+    <w:p>
+      <w:pPr>
+        <w:jc w:val="both"/>
+        <w:rPr>
+          <w:b/>
+          <w:bCs/>
+          <w:color w:val="2F5496" w:themeColor="accent1" w:themeShade="BF"/>
+          <w:lang w:val="es-MX"/>
+        </w:rPr>
+      </w:pPr>
+      <w:r>
+        <w:rPr>
+          <w:b/>
+          <w:bCs/>
+          <w:i/>
+          <w:iCs/>
+          <w:color w:val="2F5496" w:themeColor="accent1" w:themeShade="BF"/>
+          <w:lang w:val="es-MX"/>
+        </w:rPr>
+        <w:t>Observación</w:t>
+      </w:r>
+      <w:r>
+        <w:rPr>
+          <w:b/>
+          <w:bCs/>
+          <w:color w:val="2F5496" w:themeColor="accent1" w:themeShade="BF"/>
+          <w:lang w:val="es-MX"/>
+        </w:rPr>
+        <w:t xml:space="preserve">: Actualmente es prácticamente imposible descargar directamente las imágenes de prueba en las carpetas de nuestro proyecto, por lo cual se hace necesario usar url’s hacia la ubicación de las imágenes en </w:t>
+      </w:r>
+      <w:r>
+        <w:rPr>
+          <w:b/>
+          <w:bCs/>
+          <w:color w:val="2F5496" w:themeColor="accent1" w:themeShade="BF"/>
+          <w:lang w:val="es-MX"/>
+        </w:rPr>
+        <w:t>su</w:t>
+      </w:r>
+      <w:r>
+        <w:rPr>
+          <w:b/>
+          <w:bCs/>
+          <w:color w:val="2F5496" w:themeColor="accent1" w:themeShade="BF"/>
+          <w:lang w:val="es-MX"/>
+        </w:rPr>
+        <w:t xml:space="preserve"> servidor. </w:t>
+      </w:r>
+      <w:r>
+        <w:rPr>
+          <w:b/>
+          <w:bCs/>
+          <w:color w:val="2F5496" w:themeColor="accent1" w:themeShade="BF"/>
+          <w:lang w:val="es-MX"/>
+        </w:rPr>
+        <w:t>De todas maneras, puede usar alguno de los siguientes métodos para probar si funciona.</w:t>
+      </w:r>
+    </w:p>
+    <w:p>
+      <w:pPr>
+        <w:rPr>
+          <w:b/>
+          <w:bCs/>
+          <w:i/>
+          <w:iCs/>
+          <w:color w:val="FF0000"/>
+          <w:lang w:val="es-MX"/>
+        </w:rPr>
+      </w:pPr>
+      <w:r>
+        <w:rPr>
+          <w:b/>
+          <w:bCs/>
+          <w:i/>
+          <w:iCs/>
+          <w:color w:val="FF0000"/>
+          <w:lang w:val="es-MX"/>
+        </w:rPr>
+        <w:t>Primer</w:t>
+      </w:r>
+      <w:r>
+        <w:rPr>
+          <w:b/>
+          <w:bCs/>
+          <w:i/>
+          <w:iCs/>
+          <w:color w:val="FF0000"/>
+          <w:lang w:val="es-MX"/>
+        </w:rPr>
+        <w:t xml:space="preserve"> método para intentar descargar imágenes de prueba</w:t>
+      </w:r>
+    </w:p>
+    <w:p>
+      <w:pPr>
+        <w:rPr>
+          <w:lang w:val="es-MX"/>
+        </w:rPr>
+      </w:pPr>
+      <w:r>
+        <w:rPr>
+          <w:lang w:val="es-MX"/>
+        </w:rPr>
+        <w:t>En ImageFactory ponemos lo siguiente:</w:t>
       </w:r>
     </w:p>
     <w:p>
@@ -3020,33 +2279,6 @@
         <w:rPr>
           <w:lang w:val="es-MX"/>
         </w:rPr>
-        <w:t xml:space="preserve">Con lo anterior tendríamos listos todos los </w:t>
-      </w:r>
-      <w:proofErr w:type="spellStart"/>
-      <w:r>
-        <w:rPr>
-          <w:lang w:val="es-MX"/>
-        </w:rPr>
-        <w:t>factories</w:t>
-      </w:r>
-      <w:proofErr w:type="spellEnd"/>
-      <w:r>
-        <w:rPr>
-          <w:lang w:val="es-MX"/>
-        </w:rPr>
-        <w:t>.</w:t>
-      </w:r>
-    </w:p>
-    <w:p>
-      <w:pPr>
-        <w:rPr>
-          <w:lang w:val="es-MX"/>
-        </w:rPr>
-      </w:pPr>
-      <w:r>
-        <w:rPr>
-          <w:lang w:val="es-MX"/>
-        </w:rPr>
         <w:t>Ahora se ejecuta el comando para migrar, eso sí revirtiendo cualquier migración previa:</w:t>
       </w:r>
     </w:p>
@@ -3115,21 +2347,7 @@
         <w:rPr>
           <w:lang w:val="es-MX"/>
         </w:rPr>
-        <w:t xml:space="preserve">Es hora de ir a la base de datos en MySQL, a través de la interfaz de </w:t>
-      </w:r>
-      <w:proofErr w:type="spellStart"/>
-      <w:r>
-        <w:rPr>
-          <w:lang w:val="es-MX"/>
-        </w:rPr>
-        <w:t>PhpMyAdmin</w:t>
-      </w:r>
-      <w:proofErr w:type="spellEnd"/>
-      <w:r>
-        <w:rPr>
-          <w:lang w:val="es-MX"/>
-        </w:rPr>
-        <w:t xml:space="preserve"> y revisar que todo esté en orden.</w:t>
+        <w:t>Es hora de ir a la base de datos en MySQL, a través de la interfaz de PhpMyAdmin y revisar que todo esté en orden.</w:t>
       </w:r>
     </w:p>
     <w:p>
@@ -3232,6 +2450,19 @@
     <w:p>
       <w:pPr>
         <w:rPr>
+          <w:lang w:val="es-MX"/>
+        </w:rPr>
+      </w:pPr>
+      <w:r>
+        <w:rPr>
+          <w:lang w:val="es-MX"/>
+        </w:rPr>
+        <w:t>Si hasta aquí todo está correcto, no es necesario migrar más datos de prueba.</w:t>
+      </w:r>
+    </w:p>
+    <w:p>
+      <w:pPr>
+        <w:rPr>
           <w:b/>
           <w:bCs/>
           <w:i/>
@@ -3249,163 +2480,116 @@
           <w:color w:val="FF0000"/>
           <w:lang w:val="es-MX"/>
         </w:rPr>
-        <w:t>Observación</w:t>
-      </w:r>
-      <w:r>
+        <w:t>Segundo método para intentar descargar imágenes de prueba</w:t>
+      </w:r>
+    </w:p>
+    <w:p>
+      <w:pPr>
         <w:rPr>
           <w:b/>
           <w:bCs/>
           <w:i/>
           <w:iCs/>
-          <w:color w:val="FF0000"/>
-          <w:lang w:val="es-MX"/>
-        </w:rPr>
-        <w:t xml:space="preserve"> Importante</w:t>
-      </w:r>
+          <w:color w:val="2F5496" w:themeColor="accent1" w:themeShade="BF"/>
+          <w:lang w:val="es-MX"/>
+        </w:rPr>
+      </w:pPr>
       <w:r>
         <w:rPr>
           <w:b/>
           <w:bCs/>
           <w:i/>
           <w:iCs/>
-          <w:color w:val="FF0000"/>
-          <w:lang w:val="es-MX"/>
-        </w:rPr>
-        <w:t>:</w:t>
-      </w:r>
-    </w:p>
-    <w:p>
-      <w:pPr>
-        <w:rPr>
-          <w:lang w:val="es-MX"/>
-        </w:rPr>
-      </w:pPr>
-      <w:r>
-        <w:rPr>
-          <w:lang w:val="es-MX"/>
-        </w:rPr>
-        <w:t xml:space="preserve">Es posible que, en algunos casos, al revisar la tabla </w:t>
-      </w:r>
-      <w:proofErr w:type="spellStart"/>
-      <w:r>
-        <w:rPr>
-          <w:lang w:val="es-MX"/>
-        </w:rPr>
-        <w:t>images</w:t>
-      </w:r>
-      <w:proofErr w:type="spellEnd"/>
-      <w:r>
-        <w:rPr>
-          <w:lang w:val="es-MX"/>
-        </w:rPr>
-        <w:t xml:space="preserve">, en el campo </w:t>
-      </w:r>
-      <w:proofErr w:type="spellStart"/>
-      <w:r>
-        <w:rPr>
-          <w:lang w:val="es-MX"/>
-        </w:rPr>
-        <w:t>url</w:t>
-      </w:r>
-      <w:proofErr w:type="spellEnd"/>
-      <w:r>
-        <w:rPr>
-          <w:lang w:val="es-MX"/>
-        </w:rPr>
-        <w:t xml:space="preserve"> solo esté la palabra posts/ y no haya ningún nombre de imagen. Adicional a ello, se debe verificar en la carpeta posts que está en </w:t>
-      </w:r>
-      <w:proofErr w:type="spellStart"/>
-      <w:r>
-        <w:rPr>
-          <w:lang w:val="es-MX"/>
-        </w:rPr>
-        <w:t>storage</w:t>
-      </w:r>
-      <w:proofErr w:type="spellEnd"/>
-      <w:r>
-        <w:rPr>
-          <w:lang w:val="es-MX"/>
-        </w:rPr>
-        <w:t>/app/</w:t>
-      </w:r>
-      <w:proofErr w:type="spellStart"/>
-      <w:r>
-        <w:rPr>
-          <w:lang w:val="es-MX"/>
-        </w:rPr>
-        <w:t>public</w:t>
-      </w:r>
-      <w:proofErr w:type="spellEnd"/>
-      <w:r>
-        <w:rPr>
-          <w:lang w:val="es-MX"/>
-        </w:rPr>
-        <w:t>, que estén las imágenes descargadas. Pudiera ser que la carpeta esté vacía. Algunos desarrolladores han reportado este caso, y posiblemente se deba a bloqueos en el servidor que, de manera predeterminada, usa Laravel para descargar las imágenes. Si usted observa, que ese es su caso debe optar por alguna de las siguientes soluciones:</w:t>
+          <w:color w:val="2F5496" w:themeColor="accent1" w:themeShade="BF"/>
+          <w:lang w:val="es-MX"/>
+        </w:rPr>
+        <w:t>Descarga</w:t>
+      </w:r>
+      <w:r>
+        <w:rPr>
+          <w:b/>
+          <w:bCs/>
+          <w:i/>
+          <w:iCs/>
+          <w:color w:val="2F5496" w:themeColor="accent1" w:themeShade="BF"/>
+          <w:lang w:val="es-MX"/>
+        </w:rPr>
+        <w:t>ndo</w:t>
+      </w:r>
+      <w:r>
+        <w:rPr>
+          <w:b/>
+          <w:bCs/>
+          <w:i/>
+          <w:iCs/>
+          <w:color w:val="2F5496" w:themeColor="accent1" w:themeShade="BF"/>
+          <w:lang w:val="es-MX"/>
+        </w:rPr>
+        <w:t xml:space="preserve"> imágenes de prueba de otro repositorio</w:t>
+      </w:r>
+    </w:p>
+    <w:p>
+      <w:pPr>
+        <w:jc w:val="both"/>
+        <w:rPr>
+          <w:lang w:val="es-MX"/>
+        </w:rPr>
+      </w:pPr>
+      <w:r>
+        <w:rPr>
+          <w:lang w:val="es-MX"/>
+        </w:rPr>
+        <w:t xml:space="preserve">Esto significa usar una fuente diferente a la que trae Laravel por default. En este caso, sí podrá descargar las imágenes en su directorio local del proyecto. Una vez descargadas las imágenes, no requerirá más internet para verlas pues estarán en su equipo. Para implementar esta solución, consulte la documentación de </w:t>
+      </w:r>
+      <w:hyperlink r:id="rId32" w:history="1">
+        <w:r>
+          <w:rPr>
+            <w:rStyle w:val="Hipervnculo"/>
+            <w:lang w:val="es-MX"/>
+          </w:rPr>
+          <w:t>https://github.com/smknstd/fa</w:t>
+        </w:r>
+        <w:r>
+          <w:rPr>
+            <w:rStyle w:val="Hipervnculo"/>
+            <w:lang w:val="es-MX"/>
+          </w:rPr>
+          <w:t>k</w:t>
+        </w:r>
+        <w:r>
+          <w:rPr>
+            <w:rStyle w:val="Hipervnculo"/>
+            <w:lang w:val="es-MX"/>
+          </w:rPr>
+          <w:t>erphp-picsum-images</w:t>
+        </w:r>
+      </w:hyperlink>
+      <w:r>
+        <w:rPr>
+          <w:lang w:val="es-MX"/>
+        </w:rPr>
+        <w:t xml:space="preserve"> </w:t>
+      </w:r>
+    </w:p>
+    <w:p>
+      <w:pPr>
+        <w:jc w:val="both"/>
+        <w:rPr>
+          <w:rFonts w:ascii="MingLiU-ExtB" w:eastAsia="MingLiU-ExtB" w:hAnsi="MingLiU-ExtB" w:cs="MingLiU-ExtB"/>
+          <w:lang w:val="es-MX"/>
+        </w:rPr>
+      </w:pPr>
+      <w:r>
+        <w:rPr>
+          <w:lang w:val="es-MX"/>
+        </w:rPr>
+        <w:t>A continuación, se evidencia el procedimiento hecho en ImageFactory, una vez seguidos los pasos previos indicados en el link anterior. Note que para guardar en el campo ‘url’ de la tabla images, únicamente la palabra posts\ con el nombre de la imagen, fue necesario primero obtener toda la ruta como queda originalmente guardada la imagen y luego hacer un reemplazo en la misma con str_replace. Finalmente, se retorna esta url recortada y es la que se guardará en la tabla images de la base de datos.</w:t>
       </w:r>
     </w:p>
     <w:p>
       <w:pPr>
         <w:pStyle w:val="Prrafodelista"/>
-        <w:numPr>
-          <w:ilvl w:val="0"/>
-          <w:numId w:val="4"/>
-        </w:numPr>
-        <w:rPr>
-          <w:lang w:val="es-MX"/>
-        </w:rPr>
-      </w:pPr>
-      <w:r>
-        <w:rPr>
-          <w:lang w:val="es-MX"/>
-        </w:rPr>
-        <w:t xml:space="preserve">Vía </w:t>
-      </w:r>
-      <w:proofErr w:type="spellStart"/>
-      <w:r>
-        <w:rPr>
-          <w:lang w:val="es-MX"/>
-        </w:rPr>
-        <w:t>url</w:t>
-      </w:r>
-      <w:proofErr w:type="spellEnd"/>
-      <w:r>
-        <w:rPr>
-          <w:lang w:val="es-MX"/>
-        </w:rPr>
-        <w:t xml:space="preserve"> de la imagen en línea</w:t>
-      </w:r>
-    </w:p>
-    <w:p>
-      <w:pPr>
-        <w:pStyle w:val="Prrafodelista"/>
-        <w:rPr>
-          <w:lang w:val="es-MX"/>
-        </w:rPr>
-      </w:pPr>
-      <w:r>
-        <w:rPr>
-          <w:lang w:val="es-MX"/>
-        </w:rPr>
-        <w:t xml:space="preserve">Esto significa que va a visualizar las imágenes online. En este caso, siempre requerirá internet para poder ver correctamente las imágenes, ya que no se descargarán en el directorio de su proyecto en ningún momento. Solo debe retornar lo siguiente en el </w:t>
-      </w:r>
-      <w:proofErr w:type="spellStart"/>
-      <w:r>
-        <w:rPr>
-          <w:lang w:val="es-MX"/>
-        </w:rPr>
-        <w:t>ImageFactory</w:t>
-      </w:r>
-      <w:proofErr w:type="spellEnd"/>
-      <w:r>
-        <w:rPr>
-          <w:lang w:val="es-MX"/>
-        </w:rPr>
-        <w:t>:</w:t>
-      </w:r>
-    </w:p>
-    <w:p>
-      <w:pPr>
-        <w:pStyle w:val="Prrafodelista"/>
+        <w:jc w:val="both"/>
         <w:rPr>
           <w:lang w:val="es-MX"/>
         </w:rPr>
@@ -3415,11 +2599,12 @@
           <w:noProof/>
           <w:lang w:val="es-MX"/>
         </w:rPr>
+        <w:lastRenderedPageBreak/>
         <w:drawing>
-          <wp:inline distT="0" distB="0" distL="0" distR="0" wp14:anchorId="2DE7C779" wp14:editId="2FDC4B5E">
-            <wp:extent cx="3220497" cy="302332"/>
-            <wp:effectExtent l="0" t="0" r="0" b="2540"/>
-            <wp:docPr id="28" name="Imagen 28"/>
+          <wp:inline distT="0" distB="0" distL="0" distR="0" wp14:anchorId="73C01ABA" wp14:editId="2BCE4CFB">
+            <wp:extent cx="5612130" cy="1524000"/>
+            <wp:effectExtent l="0" t="0" r="7620" b="0"/>
+            <wp:docPr id="36" name="Imagen 36" descr="Captura de pantalla con la imagen de una pantalla&#10;&#10;Descripción generada automáticamente"/>
             <wp:cNvGraphicFramePr>
               <a:graphicFrameLocks xmlns:a="http://schemas.openxmlformats.org/drawingml/2006/main" noChangeAspect="1"/>
             </wp:cNvGraphicFramePr>
@@ -3431,7 +2616,7 @@
                     <pic:cNvPicPr/>
                   </pic:nvPicPr>
                   <pic:blipFill>
-                    <a:blip r:embed="rId32"/>
+                    <a:blip r:embed="rId33"/>
                     <a:stretch>
                       <a:fillRect/>
                     </a:stretch>
@@ -3439,7 +2624,7 @@
                   <pic:spPr>
                     <a:xfrm>
                       <a:off x="0" y="0"/>
-                      <a:ext cx="3415116" cy="320602"/>
+                      <a:ext cx="5612130" cy="1524000"/>
                     </a:xfrm>
                     <a:prstGeom prst="rect">
                       <a:avLst/>
@@ -3454,6 +2639,66 @@
     </w:p>
     <w:p>
       <w:pPr>
+        <w:rPr>
+          <w:b/>
+          <w:bCs/>
+          <w:i/>
+          <w:iCs/>
+          <w:color w:val="FF0000"/>
+          <w:lang w:val="es-MX"/>
+        </w:rPr>
+      </w:pPr>
+    </w:p>
+    <w:p>
+      <w:pPr>
+        <w:rPr>
+          <w:b/>
+          <w:bCs/>
+          <w:i/>
+          <w:iCs/>
+          <w:color w:val="00B050"/>
+          <w:lang w:val="es-MX"/>
+        </w:rPr>
+      </w:pPr>
+      <w:r>
+        <w:rPr>
+          <w:b/>
+          <w:bCs/>
+          <w:i/>
+          <w:iCs/>
+          <w:color w:val="00B050"/>
+          <w:lang w:val="es-MX"/>
+        </w:rPr>
+        <w:t>Usando la url (visualización online)</w:t>
+      </w:r>
+    </w:p>
+    <w:p>
+      <w:pPr>
+        <w:rPr>
+          <w:lang w:val="es-MX"/>
+        </w:rPr>
+      </w:pPr>
+      <w:r>
+        <w:rPr>
+          <w:lang w:val="es-MX"/>
+        </w:rPr>
+        <w:t>Si no ha podido descargar las imágenes a su proyecto, puede</w:t>
+      </w:r>
+      <w:r>
+        <w:rPr>
+          <w:lang w:val="es-MX"/>
+        </w:rPr>
+        <w:t xml:space="preserve"> optar por </w:t>
+      </w:r>
+      <w:r>
+        <w:rPr>
+          <w:lang w:val="es-MX"/>
+        </w:rPr>
+        <w:t>la siguiente opción. La única desventaja es que siempre tendrá que estar conectado a internet:</w:t>
+      </w:r>
+    </w:p>
+    <w:p>
+      <w:pPr>
         <w:pStyle w:val="Prrafodelista"/>
         <w:numPr>
           <w:ilvl w:val="0"/>
@@ -3467,201 +2712,32 @@
         <w:rPr>
           <w:lang w:val="es-MX"/>
         </w:rPr>
-        <w:t>Descargar imágenes de prueba de otro repositorio</w:t>
+        <w:t>Vía url de la imagen en línea</w:t>
       </w:r>
     </w:p>
     <w:p>
       <w:pPr>
         <w:pStyle w:val="Prrafodelista"/>
-        <w:jc w:val="both"/>
-        <w:rPr>
-          <w:lang w:val="es-MX"/>
-        </w:rPr>
-      </w:pPr>
-      <w:r>
-        <w:rPr>
-          <w:lang w:val="es-MX"/>
-        </w:rPr>
-        <w:t xml:space="preserve">Esto significa usar una fuente diferente a la que trae Laravel por default. En este caso, sí podrá descargar las imágenes en su directorio local del proyecto. Una vez descargadas las imágenes, no requerirá más internet para verlas pues estarán en su equipo. Para </w:t>
-      </w:r>
-      <w:r>
-        <w:rPr>
-          <w:lang w:val="es-MX"/>
-        </w:rPr>
-        <w:lastRenderedPageBreak/>
-        <w:t xml:space="preserve">implementar esta solución, consulte la documentación de </w:t>
-      </w:r>
-      <w:hyperlink r:id="rId33" w:history="1">
-        <w:r>
-          <w:rPr>
-            <w:rStyle w:val="Hipervnculo"/>
-            <w:lang w:val="es-MX"/>
-          </w:rPr>
-          <w:t>https://github.com/smknstd/fakerphp-picsum-images</w:t>
-        </w:r>
-      </w:hyperlink>
-      <w:r>
-        <w:rPr>
-          <w:lang w:val="es-MX"/>
-        </w:rPr>
-        <w:t xml:space="preserve"> </w:t>
+        <w:rPr>
+          <w:lang w:val="es-MX"/>
+        </w:rPr>
+      </w:pPr>
+      <w:r>
+        <w:rPr>
+          <w:lang w:val="es-MX"/>
+        </w:rPr>
+        <w:t>Esto significa que va a visualizar las imágenes online. Solo debe retornar lo siguiente en el ImageFactory</w:t>
+      </w:r>
+      <w:r>
+        <w:rPr>
+          <w:lang w:val="es-MX"/>
+        </w:rPr>
+        <w:t>:</w:t>
       </w:r>
     </w:p>
     <w:p>
       <w:pPr>
         <w:pStyle w:val="Prrafodelista"/>
-        <w:jc w:val="both"/>
-        <w:rPr>
-          <w:lang w:val="es-MX"/>
-        </w:rPr>
-      </w:pPr>
-    </w:p>
-    <w:p>
-      <w:pPr>
-        <w:pStyle w:val="Prrafodelista"/>
-        <w:jc w:val="both"/>
-        <w:rPr>
-          <w:rFonts w:ascii="MingLiU-ExtB" w:eastAsia="MingLiU-ExtB" w:hAnsi="MingLiU-ExtB" w:cs="MingLiU-ExtB"/>
-          <w:lang w:val="es-MX"/>
-        </w:rPr>
-      </w:pPr>
-      <w:r>
-        <w:rPr>
-          <w:lang w:val="es-MX"/>
-        </w:rPr>
-        <w:t xml:space="preserve">A continuación, se evidencia el procedimiento hecho en </w:t>
-      </w:r>
-      <w:proofErr w:type="spellStart"/>
-      <w:r>
-        <w:rPr>
-          <w:lang w:val="es-MX"/>
-        </w:rPr>
-        <w:t>ImageFactory</w:t>
-      </w:r>
-      <w:proofErr w:type="spellEnd"/>
-      <w:r>
-        <w:rPr>
-          <w:lang w:val="es-MX"/>
-        </w:rPr>
-        <w:t>, una vez seguidos los pasos previos indicados en el link anterior</w:t>
-      </w:r>
-      <w:r>
-        <w:rPr>
-          <w:lang w:val="es-MX"/>
-        </w:rPr>
-        <w:t>. Note que para guardar en el campo ‘</w:t>
-      </w:r>
-      <w:proofErr w:type="spellStart"/>
-      <w:r>
-        <w:rPr>
-          <w:lang w:val="es-MX"/>
-        </w:rPr>
-        <w:t>url</w:t>
-      </w:r>
-      <w:proofErr w:type="spellEnd"/>
-      <w:r>
-        <w:rPr>
-          <w:lang w:val="es-MX"/>
-        </w:rPr>
-        <w:t xml:space="preserve">’ de la tabla </w:t>
-      </w:r>
-      <w:proofErr w:type="spellStart"/>
-      <w:r>
-        <w:rPr>
-          <w:lang w:val="es-MX"/>
-        </w:rPr>
-        <w:t>images</w:t>
-      </w:r>
-      <w:proofErr w:type="spellEnd"/>
-      <w:r>
-        <w:rPr>
-          <w:lang w:val="es-MX"/>
-        </w:rPr>
-        <w:t>, únicamente la palabra posts\</w:t>
-      </w:r>
-      <w:r>
-        <w:rPr>
-          <w:lang w:val="es-MX"/>
-        </w:rPr>
-        <w:t xml:space="preserve"> con el </w:t>
-      </w:r>
-      <w:r>
-        <w:rPr>
-          <w:lang w:val="es-MX"/>
-        </w:rPr>
-        <w:t>nombre</w:t>
-      </w:r>
-      <w:r>
-        <w:rPr>
-          <w:lang w:val="es-MX"/>
-        </w:rPr>
-        <w:t xml:space="preserve"> de la i</w:t>
-      </w:r>
-      <w:r>
-        <w:rPr>
-          <w:lang w:val="es-MX"/>
-        </w:rPr>
-        <w:t>magen, fue necesario primero obtener toda la ruta como queda originalmente guarda</w:t>
-      </w:r>
-      <w:r>
-        <w:rPr>
-          <w:lang w:val="es-MX"/>
-        </w:rPr>
-        <w:t>da</w:t>
-      </w:r>
-      <w:r>
-        <w:rPr>
-          <w:lang w:val="es-MX"/>
-        </w:rPr>
-        <w:t xml:space="preserve"> la imagen y luego hacer un reemplazo en la misma con </w:t>
-      </w:r>
-      <w:proofErr w:type="spellStart"/>
-      <w:r>
-        <w:rPr>
-          <w:lang w:val="es-MX"/>
-        </w:rPr>
-        <w:t>str_replace</w:t>
-      </w:r>
-      <w:proofErr w:type="spellEnd"/>
-      <w:r>
-        <w:rPr>
-          <w:lang w:val="es-MX"/>
-        </w:rPr>
-        <w:t xml:space="preserve">. Finalmente, se retorna esta </w:t>
-      </w:r>
-      <w:proofErr w:type="spellStart"/>
-      <w:r>
-        <w:rPr>
-          <w:lang w:val="es-MX"/>
-        </w:rPr>
-        <w:t>url</w:t>
-      </w:r>
-      <w:proofErr w:type="spellEnd"/>
-      <w:r>
-        <w:rPr>
-          <w:lang w:val="es-MX"/>
-        </w:rPr>
-        <w:t xml:space="preserve"> recortada y es la que se guardará en la tabla </w:t>
-      </w:r>
-      <w:proofErr w:type="spellStart"/>
-      <w:r>
-        <w:rPr>
-          <w:lang w:val="es-MX"/>
-        </w:rPr>
-        <w:t>images</w:t>
-      </w:r>
-      <w:proofErr w:type="spellEnd"/>
-      <w:r>
-        <w:rPr>
-          <w:lang w:val="es-MX"/>
-        </w:rPr>
-        <w:t xml:space="preserve"> de la base de datos.</w:t>
-      </w:r>
-    </w:p>
-    <w:p>
-      <w:pPr>
-        <w:pStyle w:val="Prrafodelista"/>
-        <w:jc w:val="both"/>
         <w:rPr>
           <w:lang w:val="es-MX"/>
         </w:rPr>
@@ -3672,10 +2748,10 @@
           <w:lang w:val="es-MX"/>
         </w:rPr>
         <w:drawing>
-          <wp:inline distT="0" distB="0" distL="0" distR="0" wp14:anchorId="1C634BCD" wp14:editId="53D7B449">
-            <wp:extent cx="5612130" cy="1524000"/>
-            <wp:effectExtent l="0" t="0" r="7620" b="0"/>
-            <wp:docPr id="36" name="Imagen 36" descr="Captura de pantalla con la imagen de una pantalla&#10;&#10;Descripción generada automáticamente"/>
+          <wp:inline distT="0" distB="0" distL="0" distR="0" wp14:anchorId="2DE7C779" wp14:editId="2FDC4B5E">
+            <wp:extent cx="3220497" cy="302332"/>
+            <wp:effectExtent l="0" t="0" r="0" b="2540"/>
+            <wp:docPr id="28" name="Imagen 28"/>
             <wp:cNvGraphicFramePr>
               <a:graphicFrameLocks xmlns:a="http://schemas.openxmlformats.org/drawingml/2006/main" noChangeAspect="1"/>
             </wp:cNvGraphicFramePr>
@@ -3695,7 +2771,7 @@
                   <pic:spPr>
                     <a:xfrm>
                       <a:off x="0" y="0"/>
-                      <a:ext cx="5612130" cy="1524000"/>
+                      <a:ext cx="3415116" cy="320602"/>
                     </a:xfrm>
                     <a:prstGeom prst="rect">
                       <a:avLst/>
@@ -3866,6 +2942,7 @@
         <w:rPr>
           <w:lang w:val="es-MX"/>
         </w:rPr>
+        <w:lastRenderedPageBreak/>
         <w:t>Para lograrlo, es necesario:</w:t>
       </w:r>
     </w:p>
@@ -3884,7 +2961,6 @@
         <w:rPr>
           <w:lang w:val="es-MX"/>
         </w:rPr>
-        <w:lastRenderedPageBreak/>
         <w:t>Observemos el modelo Post y el método público tags() que contiene, el cual especifica la relación de muchos a muchos con la clase modelo tag.</w:t>
       </w:r>
     </w:p>
@@ -3952,35 +3028,7 @@
         <w:rPr>
           <w:lang w:val="es-MX"/>
         </w:rPr>
-        <w:t xml:space="preserve">Abrimos el </w:t>
-      </w:r>
-      <w:proofErr w:type="spellStart"/>
-      <w:r>
-        <w:rPr>
-          <w:lang w:val="es-MX"/>
-        </w:rPr>
-        <w:t>seeder</w:t>
-      </w:r>
-      <w:proofErr w:type="spellEnd"/>
-      <w:r>
-        <w:rPr>
-          <w:lang w:val="es-MX"/>
-        </w:rPr>
-        <w:t xml:space="preserve"> </w:t>
-      </w:r>
-      <w:proofErr w:type="spellStart"/>
-      <w:r>
-        <w:rPr>
-          <w:lang w:val="es-MX"/>
-        </w:rPr>
-        <w:t>PostSeeder</w:t>
-      </w:r>
-      <w:proofErr w:type="spellEnd"/>
-      <w:r>
-        <w:rPr>
-          <w:lang w:val="es-MX"/>
-        </w:rPr>
-        <w:t xml:space="preserve"> y digitamos esto</w:t>
+        <w:t>Abrimos el seeder PostSeeder y digitamos esto</w:t>
       </w:r>
       <w:r>
         <w:rPr>
@@ -4060,21 +3108,7 @@
         <w:rPr>
           <w:lang w:val="es-MX"/>
         </w:rPr>
-        <w:t xml:space="preserve">Pero ¿cómo sabe Laravel que debe insertar esta información </w:t>
-      </w:r>
-      <w:proofErr w:type="spellStart"/>
-      <w:r>
-        <w:rPr>
-          <w:lang w:val="es-MX"/>
-        </w:rPr>
-        <w:t>fake</w:t>
-      </w:r>
-      <w:proofErr w:type="spellEnd"/>
-      <w:r>
-        <w:rPr>
-          <w:lang w:val="es-MX"/>
-        </w:rPr>
-        <w:t xml:space="preserve"> en una tabla intermedia y no en otro lugar? Es gracias al método tags() que de hecho hace referencia a una relación de muchos a muchos, la cual se definió como ya se dijo en el modelo Post(). Luego necesitamos saber a qué id del ta</w:t>
+        <w:t>Pero ¿cómo sabe Laravel que debe insertar esta información fake en una tabla intermedia y no en otro lugar? Es gracias al método tags() que de hecho hace referencia a una relación de muchos a muchos, la cual se definió como ya se dijo en el modelo Post(). Luego necesitamos saber a qué id del ta</w:t>
       </w:r>
       <w:r>
         <w:rPr>
@@ -4086,21 +3120,7 @@
         <w:rPr>
           <w:lang w:val="es-MX"/>
         </w:rPr>
-        <w:t xml:space="preserve"> va a hacer referencia. Se lo indicamos manualmente. Si ponemos un 1 como parámetro de </w:t>
-      </w:r>
-      <w:proofErr w:type="spellStart"/>
-      <w:r>
-        <w:rPr>
-          <w:lang w:val="es-MX"/>
-        </w:rPr>
-        <w:t>attach</w:t>
-      </w:r>
-      <w:proofErr w:type="spellEnd"/>
-      <w:r>
-        <w:rPr>
-          <w:lang w:val="es-MX"/>
-        </w:rPr>
-        <w:t xml:space="preserve">(), entonces hará referencia al id 1 de la tabla tags. Luego, el primer registro tendrá el id del post respectivo, haciendo referencia al id de ese post, y al id 1 de tags. </w:t>
+        <w:t xml:space="preserve"> va a hacer referencia. Se lo indicamos manualmente. Si ponemos un 1 como parámetro de attach(), entonces hará referencia al id 1 de la tabla tags. Luego, el primer registro tendrá el id del post respectivo, haciendo referencia al id de ese post, y al id 1 de tags. </w:t>
       </w:r>
       <w:r>
         <w:rPr>
@@ -4181,21 +3201,7 @@
         <w:rPr>
           <w:lang w:val="es-MX"/>
         </w:rPr>
-        <w:t xml:space="preserve"> Crearemos un array dentro de </w:t>
-      </w:r>
-      <w:proofErr w:type="spellStart"/>
-      <w:r>
-        <w:rPr>
-          <w:lang w:val="es-MX"/>
-        </w:rPr>
-        <w:t>attach</w:t>
-      </w:r>
-      <w:proofErr w:type="spellEnd"/>
-      <w:r>
-        <w:rPr>
-          <w:lang w:val="es-MX"/>
-        </w:rPr>
-        <w:t xml:space="preserve"> para lograrlo:</w:t>
+        <w:t xml:space="preserve"> Crearemos un array dentro de attach para lograrlo:</w:t>
       </w:r>
     </w:p>
     <w:p>
@@ -4260,21 +3266,7 @@
         <w:rPr>
           <w:lang w:val="es-MX"/>
         </w:rPr>
-        <w:t xml:space="preserve">Aunque podríamos probar que funciona, sería más interesante aún hacerlo con </w:t>
-      </w:r>
-      <w:proofErr w:type="spellStart"/>
-      <w:r>
-        <w:rPr>
-          <w:lang w:val="es-MX"/>
-        </w:rPr>
-        <w:t>id’s</w:t>
-      </w:r>
-      <w:proofErr w:type="spellEnd"/>
-      <w:r>
-        <w:rPr>
-          <w:lang w:val="es-MX"/>
-        </w:rPr>
-        <w:t xml:space="preserve"> al azar de la tabla tags, pero ¿cómo?</w:t>
+        <w:t>Aunque podríamos probar que funciona, sería más interesante aún hacerlo con id’s al azar de la tabla tags, pero ¿cómo?</w:t>
       </w:r>
     </w:p>
     <w:p>
@@ -4307,6 +3299,7 @@
           <w:noProof/>
           <w:lang w:eastAsia="es-CO"/>
         </w:rPr>
+        <w:lastRenderedPageBreak/>
         <w:drawing>
           <wp:inline distT="0" distB="0" distL="0" distR="0" wp14:anchorId="48A0FDC8" wp14:editId="4398D363">
             <wp:extent cx="2565779" cy="1031815"/>
@@ -4355,7 +3348,6 @@
         <w:rPr>
           <w:lang w:val="es-MX"/>
         </w:rPr>
-        <w:lastRenderedPageBreak/>
         <w:t>Como puede apreciarse borramos las líneas de los pasos 2.1 y 2.2 para dejar definitivamente esto último.</w:t>
       </w:r>
     </w:p>
@@ -4375,21 +3367,7 @@
         <w:rPr>
           <w:lang w:val="es-MX"/>
         </w:rPr>
-        <w:t xml:space="preserve">Ahora volvemos a ejecutar la migración con los </w:t>
-      </w:r>
-      <w:proofErr w:type="spellStart"/>
-      <w:r>
-        <w:rPr>
-          <w:lang w:val="es-MX"/>
-        </w:rPr>
-        <w:t>seeders</w:t>
-      </w:r>
-      <w:proofErr w:type="spellEnd"/>
-      <w:r>
-        <w:rPr>
-          <w:lang w:val="es-MX"/>
-        </w:rPr>
-        <w:t>:</w:t>
+        <w:t>Ahora volvemos a ejecutar la migración con los seeders:</w:t>
       </w:r>
     </w:p>
     <w:p>
@@ -4477,55 +3455,13 @@
         <w:rPr>
           <w:lang w:val="es-MX"/>
         </w:rPr>
-        <w:t xml:space="preserve">Algo a tener en cuenta es que el comando </w:t>
-      </w:r>
-      <w:proofErr w:type="spellStart"/>
-      <w:r>
-        <w:rPr>
-          <w:lang w:val="es-MX"/>
-        </w:rPr>
-        <w:t>migrate:fresh</w:t>
-      </w:r>
-      <w:proofErr w:type="spellEnd"/>
-      <w:r>
-        <w:rPr>
-          <w:lang w:val="es-MX"/>
-        </w:rPr>
-        <w:t xml:space="preserve"> borra todas las migraciones y lo que hay en las tablas, pero no borra los archivos almacenados dentro del proyecto.</w:t>
-      </w:r>
-      <w:r>
-        <w:rPr>
-          <w:lang w:val="es-MX"/>
-        </w:rPr>
-        <w:t xml:space="preserve"> Para evitar esta dificultad, y estar llenándonos de imágenes cada vez que ejecutemos un </w:t>
-      </w:r>
-      <w:proofErr w:type="spellStart"/>
-      <w:r>
-        <w:rPr>
-          <w:lang w:val="es-MX"/>
-        </w:rPr>
-        <w:t>seeder</w:t>
-      </w:r>
-      <w:proofErr w:type="spellEnd"/>
-      <w:r>
-        <w:rPr>
-          <w:lang w:val="es-MX"/>
-        </w:rPr>
-        <w:t xml:space="preserve">, colocamos la siguiente línea en el archivo </w:t>
-      </w:r>
-      <w:proofErr w:type="spellStart"/>
-      <w:r>
-        <w:rPr>
-          <w:lang w:val="es-MX"/>
-        </w:rPr>
-        <w:t>DatabaseSeeder</w:t>
-      </w:r>
-      <w:proofErr w:type="spellEnd"/>
-      <w:r>
-        <w:rPr>
-          <w:lang w:val="es-MX"/>
-        </w:rPr>
-        <w:t>:</w:t>
+        <w:t>Algo a tener en cuenta es que el comando migrate:fresh borra todas las migraciones y lo que hay en las tablas, pero no borra los archivos almacenados dentro del proyecto.</w:t>
+      </w:r>
+      <w:r>
+        <w:rPr>
+          <w:lang w:val="es-MX"/>
+        </w:rPr>
+        <w:t xml:space="preserve"> Para evitar esta dificultad, y estar llenándonos de imágenes cada vez que ejecutemos un seeder, colocamos la siguiente línea en el archivo DatabaseSeeder:</w:t>
       </w:r>
     </w:p>
     <w:p>
@@ -5549,6 +4485,7 @@
   <w:style w:type="paragraph" w:default="1" w:styleId="Normal">
     <w:name w:val="Normal"/>
     <w:qFormat/>
+    <w:rsid w:val="00D41169"/>
   </w:style>
   <w:style w:type="character" w:default="1" w:styleId="Fuentedeprrafopredeter">
     <w:name w:val="Default Paragraph Font"/>
@@ -5640,6 +4577,18 @@
     <w:rPr>
       <w:color w:val="605E5C"/>
       <w:shd w:val="clear" w:color="auto" w:fill="E1DFDD"/>
+    </w:rPr>
+  </w:style>
+  <w:style w:type="character" w:styleId="Hipervnculovisitado">
+    <w:name w:val="FollowedHyperlink"/>
+    <w:basedOn w:val="Fuentedeprrafopredeter"/>
+    <w:uiPriority w:val="99"/>
+    <w:semiHidden/>
+    <w:unhideWhenUsed/>
+    <w:rsid w:val="00975612"/>
+    <w:rPr>
+      <w:color w:val="954F72" w:themeColor="followedHyperlink"/>
+      <w:u w:val="single"/>
     </w:rPr>
   </w:style>
 </w:styles>

</xml_diff>